<commit_message>
reference and report update
</commit_message>
<xml_diff>
--- a/IoT Assignment 2/Neelash's IoT Assignment 2.docx
+++ b/IoT Assignment 2/Neelash's IoT Assignment 2.docx
@@ -174,84 +174,234 @@
         <w:t>—</w:t>
       </w:r>
       <w:r>
-        <w:t xml:space="preserve">This </w:t>
-      </w:r>
-      <w:r>
-        <w:t xml:space="preserve">report presents the </w:t>
-      </w:r>
-      <w:r>
-        <w:t xml:space="preserve">implementation and evaluation of a cloud-connected Internet of things (IoT) system using </w:t>
+        <w:t xml:space="preserve">This project shows the creation of an IoT system integrated with cloud using ESP8266 microcontroller, MQTT for message exchange protocol and Node-RED for server-side data processing and Control design with MongoDB as the Database solution. The project is divided into four sections. The first step creates the development environment, where the ESP8266 is configured to join a local </w:t>
       </w:r>
       <w:proofErr w:type="spellStart"/>
       <w:r>
+        <w:t>WiFi</w:t>
+      </w:r>
+      <w:proofErr w:type="spellEnd"/>
+      <w:r>
+        <w:t xml:space="preserve"> network to control basic hardware. The second part introduces MQTT protocol to provide efficient, minimalistic and </w:t>
+      </w:r>
+      <w:proofErr w:type="spellStart"/>
+      <w:r>
+        <w:t>securedata</w:t>
+      </w:r>
+      <w:proofErr w:type="spellEnd"/>
+      <w:r>
+        <w:t xml:space="preserve"> communication to the cloud with additional optional steps incorporating SSL/TLS security in case of necessity. During the third phase, Node-RED is used to set up an interactive, dynamic dashboard of the current values of the-gathering sensors and controlling the ESP8266 and its connected LED. Last is the fourth section this is about data analytics of accumulated IoT data through MongoDB to demonstrate the controlling capabilities of IoT in creating intelligent and adaptive spaces.</w:t>
+      </w:r>
+      <w:r>
+        <w:t xml:space="preserve"> </w:t>
+      </w:r>
+    </w:p>
+    <w:p>
+      <w:pPr>
+        <w:pStyle w:val="Keywords"/>
+      </w:pPr>
+      <w:r>
+        <w:t>Keywords—</w:t>
+      </w:r>
+      <w:r>
+        <w:t xml:space="preserve"> </w:t>
+      </w:r>
+      <w:r>
+        <w:t xml:space="preserve">Internet of Things (IoT), ESP8266 microcontroller, MQTT protocol, Node-RED, MongoDB, cloud connectivity, data visualization, remote </w:t>
+      </w:r>
+      <w:proofErr w:type="gramStart"/>
+      <w:r>
+        <w:t xml:space="preserve">control, </w:t>
+      </w:r>
+      <w:r>
+        <w:t xml:space="preserve"> </w:t>
+      </w:r>
+      <w:r>
+        <w:t>SSL</w:t>
+      </w:r>
+      <w:proofErr w:type="gramEnd"/>
+      <w:r>
+        <w:t xml:space="preserve">/TLS security, data analytics, IoT dashboard, sensor data, low-code development, </w:t>
+      </w:r>
+      <w:r>
+        <w:t xml:space="preserve"> </w:t>
+      </w:r>
+      <w:r>
+        <w:t>smart environments.</w:t>
+      </w:r>
+    </w:p>
+    <w:p>
+      <w:pPr>
+        <w:pStyle w:val="Heading1"/>
+      </w:pPr>
+      <w:r>
+        <w:t>Introduction</w:t>
+      </w:r>
+    </w:p>
+    <w:p>
+      <w:pPr>
+        <w:pStyle w:val="BodyText"/>
+      </w:pPr>
+      <w:r>
+        <w:t xml:space="preserve"> The </w:t>
+      </w:r>
+      <w:r>
+        <w:rPr>
+          <w:lang w:val="en-US"/>
+        </w:rPr>
+        <w:t xml:space="preserve">Internet of Things (IoT) redefines the relations between human and physical object that can send and receive data via the web and allow access to information anytime, anyplace. This capability enables IoT devices to gather, exchange and process data away from a central hub, providing use cases across smart residences, health, farming, and production. This project also involves IoT system having the </w:t>
+      </w:r>
+      <w:proofErr w:type="spellStart"/>
+      <w:r>
+        <w:rPr>
+          <w:lang w:val="en-US"/>
+        </w:rPr>
         <w:t>Espressif</w:t>
       </w:r>
       <w:proofErr w:type="spellEnd"/>
       <w:r>
+        <w:rPr>
+          <w:lang w:val="en-US"/>
+        </w:rPr>
         <w:t xml:space="preserve"> ESP32 </w:t>
       </w:r>
       <w:proofErr w:type="spellStart"/>
       <w:r>
+        <w:rPr>
+          <w:lang w:val="en-US"/>
+        </w:rPr>
         <w:t>DoIT</w:t>
       </w:r>
       <w:proofErr w:type="spellEnd"/>
       <w:r>
-        <w:t xml:space="preserve"> microcontroller, MQTT communication protocol, and the Node-Red platform for</w:t>
-      </w:r>
-      <w:r>
-        <w:t xml:space="preserve"> server-side processing and</w:t>
-      </w:r>
-      <w:r>
-        <w:t xml:space="preserve"> visualization</w:t>
-      </w:r>
-      <w:r>
-        <w:t xml:space="preserve">. The major objective of this project is to </w:t>
-      </w:r>
-      <w:r>
-        <w:t>visualize the data collected from sensor and</w:t>
-      </w:r>
-      <w:r>
+        <w:rPr>
+          <w:lang w:val="en-US"/>
+        </w:rPr>
+        <w:t xml:space="preserve"> microcontrollers, DHT11 temperature and humidity sensors, multicolor LED, the MQTT for information exchange, and Node-RED for designing the GUI. The ESP32 microcontroller acts as the heart where it can capture sensor data and then broadcast it over the local </w:t>
+      </w:r>
+      <w:proofErr w:type="spellStart"/>
+      <w:r>
+        <w:rPr>
+          <w:lang w:val="en-US"/>
+        </w:rPr>
+        <w:t>WiFi</w:t>
+      </w:r>
+      <w:proofErr w:type="spellEnd"/>
+      <w:r>
+        <w:rPr>
+          <w:lang w:val="en-US"/>
+        </w:rPr>
+        <w:t xml:space="preserve"> network with the help of multicolor LED to </w:t>
+      </w:r>
+      <w:r>
+        <w:rPr>
+          <w:lang w:val="en-US"/>
+        </w:rPr>
+        <w:t>fac</w:t>
+      </w:r>
+      <w:r>
+        <w:rPr>
+          <w:lang w:val="en-US"/>
+        </w:rPr>
+        <w:t>il</w:t>
+      </w:r>
+      <w:r>
+        <w:rPr>
+          <w:lang w:val="en-US"/>
+        </w:rPr>
+        <w:t>itate</w:t>
+      </w:r>
+      <w:r>
+        <w:rPr>
+          <w:lang w:val="en-US"/>
+        </w:rPr>
+        <w:t xml:space="preserve"> interactions with the user.</w:t>
+      </w:r>
+      <w:r>
+        <w:rPr>
+          <w:lang w:val="en-US"/>
+        </w:rPr>
         <w:t xml:space="preserve"> </w:t>
       </w:r>
       <w:r>
-        <w:t>control the multicolor led using the web-</w:t>
+        <w:rPr>
+          <w:lang w:val="en-US"/>
+        </w:rPr>
+        <w:t>MQTT, a lightweight messaging protocol optimized for IoT, supports efficient data transmission in low-bandwidth environments [</w:t>
+      </w:r>
+      <w:r>
+        <w:rPr>
+          <w:lang w:val="en-US"/>
+        </w:rPr>
+        <w:t>2</w:t>
+      </w:r>
+      <w:r>
+        <w:rPr>
+          <w:lang w:val="en-US"/>
+        </w:rPr>
+        <w:t>]</w:t>
+      </w:r>
+      <w:r>
+        <w:rPr>
+          <w:lang w:val="en-US"/>
+        </w:rPr>
+        <w:t>.</w:t>
+      </w:r>
+      <w:r>
+        <w:rPr>
+          <w:lang w:val="en-US"/>
+        </w:rPr>
+        <w:t xml:space="preserve"> </w:t>
+      </w:r>
+      <w:r>
+        <w:rPr>
+          <w:lang w:val="en-US"/>
+        </w:rPr>
+        <w:t>Node-RED, a low-code tool, allows for easy development of a web-based dashboard that visualizes sensor data and provides controls for device configuration [</w:t>
+      </w:r>
+      <w:r>
+        <w:rPr>
+          <w:lang w:val="en-US"/>
+        </w:rPr>
+        <w:t>1</w:t>
+      </w:r>
+      <w:r>
+        <w:rPr>
+          <w:lang w:val="en-US"/>
+        </w:rPr>
+        <w:t>].</w:t>
+      </w:r>
+      <w:r>
+        <w:rPr>
+          <w:lang w:val="en-US"/>
+        </w:rPr>
+        <w:t xml:space="preserve"> </w:t>
+      </w:r>
+      <w:r>
+        <w:rPr>
+          <w:lang w:val="en-US"/>
+        </w:rPr>
+        <w:t xml:space="preserve">This IoT solution comprises three key steps: An ESP32 board setup, connecting the board to the </w:t>
       </w:r>
       <w:proofErr w:type="spellStart"/>
       <w:r>
-        <w:t>ui</w:t>
+        <w:rPr>
+          <w:lang w:val="en-US"/>
+        </w:rPr>
+        <w:t>WiFi</w:t>
       </w:r>
       <w:proofErr w:type="spellEnd"/>
       <w:r>
-        <w:t xml:space="preserve"> created by node-red</w:t>
-      </w:r>
-      <w:r>
-        <w:t>.</w:t>
-      </w:r>
-      <w:r>
-        <w:t xml:space="preserve"> </w:t>
-      </w:r>
-    </w:p>
-    <w:p>
-      <w:pPr>
-        <w:pStyle w:val="Keywords"/>
-      </w:pPr>
-      <w:r>
-        <w:t>Keywords—</w:t>
-      </w:r>
-      <w:r>
-        <w:t xml:space="preserve"> IoT</w:t>
-      </w:r>
-      <w:r>
-        <w:t>,</w:t>
-      </w:r>
-      <w:r>
-        <w:t xml:space="preserve"> MQTT, Node-red, ESP32, </w:t>
-      </w:r>
-      <w:r>
-        <w:t>cloud-connected</w:t>
-      </w:r>
-      <w:r>
-        <w:t>.</w:t>
+        <w:rPr>
+          <w:lang w:val="en-US"/>
+        </w:rPr>
+        <w:t xml:space="preserve"> network, setting up data communication with the cloud through MQTT; and, generating a dynamic dashboard using Node-RED. They can check the temperature and humidity from DHT11 sensor and change the state of the LED from anywhere with the help of internet connection. In fact, it exemplifies how IoT works from the basic setup of devices, cloud connectivity, as well as usability to make adaptable IoT on an appropriately large scale. This work explains the way MQTT and Node-RED can be employed in the efficient management of data while bringing IoT interfaces within easy </w:t>
+      </w:r>
+      <w:r>
+        <w:rPr>
+          <w:lang w:val="en-US"/>
+        </w:rPr>
+        <w:t>reach; this reveals the concept of IoT in the development of enhanced data-driven applications.</w:t>
       </w:r>
     </w:p>
     <w:p>
@@ -259,7 +409,7 @@
         <w:pStyle w:val="Heading1"/>
       </w:pPr>
       <w:r>
-        <w:t>Introduction</w:t>
+        <w:t>Network Architecture</w:t>
       </w:r>
     </w:p>
     <w:p>
@@ -267,116 +417,103 @@
         <w:pStyle w:val="BodyText"/>
       </w:pPr>
       <w:r>
-        <w:t xml:space="preserve">This </w:t>
-      </w:r>
-      <w:r>
-        <w:t xml:space="preserve">report explains the </w:t>
-      </w:r>
-      <w:r>
-        <w:t xml:space="preserve">building, implementation and testing of </w:t>
-      </w:r>
-      <w:r>
-        <w:t xml:space="preserve"> cloud-connected IoT System using </w:t>
-      </w:r>
-      <w:proofErr w:type="spellStart"/>
-      <w:r>
-        <w:t>espressif</w:t>
-      </w:r>
-      <w:proofErr w:type="spellEnd"/>
-      <w:r>
-        <w:t xml:space="preserve">  ESP32 </w:t>
-      </w:r>
-      <w:proofErr w:type="spellStart"/>
-      <w:r>
-        <w:t>DoIT</w:t>
-      </w:r>
-      <w:proofErr w:type="spellEnd"/>
-      <w:r>
-        <w:t xml:space="preserve"> board, dht11 sensors, multicolour led and node-red</w:t>
-      </w:r>
-      <w:r>
-        <w:t xml:space="preserve"> along with MQTT protocol.</w:t>
-      </w:r>
-      <w:r>
-        <w:t xml:space="preserve"> With the help of this system user</w:t>
-      </w:r>
-      <w:r>
-        <w:t xml:space="preserve"> ca</w:t>
-      </w:r>
-      <w:r>
-        <w:t xml:space="preserve">n </w:t>
-      </w:r>
-      <w:r>
-        <w:t xml:space="preserve">monitor </w:t>
-      </w:r>
-      <w:r>
-        <w:t xml:space="preserve">the real-time sensor data and control hardware </w:t>
-      </w:r>
-      <w:r>
-        <w:t>components</w:t>
-      </w:r>
-      <w:r>
-        <w:t>, such as multicolour LED</w:t>
-      </w:r>
-      <w:r>
-        <w:t>, from a remote location. By using MQTT</w:t>
-      </w:r>
-      <w:r>
-        <w:t xml:space="preserve">, a light weight messaging protocol, the system achieves the efficient data </w:t>
-      </w:r>
-      <w:r>
-        <w:t xml:space="preserve">communication suitable for IoT environments with limited bandwidths. This project is divided </w:t>
-      </w:r>
-      <w:r>
-        <w:t>into three parts: 1. Setting up the esp</w:t>
-      </w:r>
-      <w:r>
-        <w:t xml:space="preserve">32 doit board and connecting it to local </w:t>
-      </w:r>
-      <w:proofErr w:type="spellStart"/>
-      <w:r>
-        <w:t>WiFi</w:t>
-      </w:r>
-      <w:proofErr w:type="spellEnd"/>
-      <w:r>
-        <w:t xml:space="preserve"> network, 2. </w:t>
-      </w:r>
-      <w:r>
-        <w:t xml:space="preserve">Establishing cloud communication </w:t>
-      </w:r>
-      <w:r>
-        <w:t>using MQTT for data transmission, 3.</w:t>
-      </w:r>
-      <w:r>
-        <w:t xml:space="preserve"> Building a dashboard with Node-Red for visualization and device control</w:t>
-      </w:r>
-      <w:r>
-        <w:t>.</w:t>
-      </w:r>
-      <w:r>
-        <w:t xml:space="preserve"> This report </w:t>
-      </w:r>
-      <w:r>
-        <w:t xml:space="preserve">is also </w:t>
-      </w:r>
-      <w:r>
-        <w:t xml:space="preserve">attached with complete source code, </w:t>
-      </w:r>
-      <w:proofErr w:type="spellStart"/>
-      <w:r>
-        <w:t>github</w:t>
-      </w:r>
-      <w:proofErr w:type="spellEnd"/>
-      <w:r>
-        <w:t xml:space="preserve"> repository link and the work video link.</w:t>
-      </w:r>
-    </w:p>
-    <w:p>
-      <w:pPr>
-        <w:pStyle w:val="Heading1"/>
-      </w:pPr>
-      <w:r>
-        <w:t>Design of System Architecture</w:t>
+        <w:rPr>
+          <w:lang w:val="en-US"/>
+        </w:rPr>
+        <w:t>Network architecture for this system is developed to allow for real-time operations and interaction between the microcontroller, the cloud platform as well as the user interface. It is needed for data acquiring form the sensors and to regulate the HW components in a local network manner. The MQTT (Message Queuing Telemetry Transport) protocol is the system’s foundational protocol that is utilized in IoT systems due to its low bandwidth and low power consumption</w:t>
+      </w:r>
+      <w:r>
+        <w:rPr>
+          <w:lang w:val="en-US"/>
+        </w:rPr>
+        <w:t xml:space="preserve"> [4]</w:t>
+      </w:r>
+      <w:r>
+        <w:rPr>
+          <w:lang w:val="en-US"/>
+        </w:rPr>
+        <w:t>. This architecture’s key components are the microcontroller, ESP32, the MQ-TT broker, and Node-RED for data display and easy interaction with the system. The communication between the microcontroller and the cloud platform is done using the MQTT topics Since data can be published from the microcontroller to the broker as well as received from the broker to the microcontroller as the case maybe. If to describe the architecture schematically, it will look as follows, with an emphasis on components’ interaction as well as topics involved into the process, as shown in the Fig. 2.1.</w:t>
+      </w:r>
+    </w:p>
+    <w:p>
+      <w:pPr>
+        <w:pStyle w:val="BodyText"/>
+      </w:pPr>
+      <w:r>
+        <w:rPr>
+          <w:noProof/>
+        </w:rPr>
+        <w:drawing>
+          <wp:inline distT="0" distB="0" distL="0" distR="0" wp14:anchorId="7D34348A" wp14:editId="419FD92D">
+            <wp:extent cx="3089910" cy="2317750"/>
+            <wp:effectExtent l="0" t="0" r="0" b="6350"/>
+            <wp:docPr id="520782651" name="Picture 2"/>
+            <wp:cNvGraphicFramePr>
+              <a:graphicFrameLocks xmlns:a="http://schemas.openxmlformats.org/drawingml/2006/main" noChangeAspect="1"/>
+            </wp:cNvGraphicFramePr>
+            <a:graphic xmlns:a="http://schemas.openxmlformats.org/drawingml/2006/main">
+              <a:graphicData uri="http://schemas.openxmlformats.org/drawingml/2006/picture">
+                <pic:pic xmlns:pic="http://schemas.openxmlformats.org/drawingml/2006/picture">
+                  <pic:nvPicPr>
+                    <pic:cNvPr id="520782651" name="Picture 520782651"/>
+                    <pic:cNvPicPr/>
+                  </pic:nvPicPr>
+                  <pic:blipFill>
+                    <a:blip r:embed="rId8" cstate="print">
+                      <a:extLst>
+                        <a:ext uri="{28A0092B-C50C-407E-A947-70E740481C1C}">
+                          <a14:useLocalDpi xmlns:a14="http://schemas.microsoft.com/office/drawing/2010/main" val="0"/>
+                        </a:ext>
+                      </a:extLst>
+                    </a:blip>
+                    <a:stretch>
+                      <a:fillRect/>
+                    </a:stretch>
+                  </pic:blipFill>
+                  <pic:spPr>
+                    <a:xfrm>
+                      <a:off x="0" y="0"/>
+                      <a:ext cx="3089910" cy="2317750"/>
+                    </a:xfrm>
+                    <a:prstGeom prst="rect">
+                      <a:avLst/>
+                    </a:prstGeom>
+                  </pic:spPr>
+                </pic:pic>
+              </a:graphicData>
+            </a:graphic>
+          </wp:inline>
+        </w:drawing>
+      </w:r>
+    </w:p>
+    <w:p>
+      <w:pPr>
+        <w:pStyle w:val="BodyText"/>
+        <w:jc w:val="center"/>
+        <w:rPr>
+          <w:i/>
+          <w:iCs/>
+          <w:sz w:val="16"/>
+          <w:szCs w:val="16"/>
+        </w:rPr>
+      </w:pPr>
+      <w:r>
+        <w:rPr>
+          <w:i/>
+          <w:iCs/>
+          <w:sz w:val="16"/>
+          <w:szCs w:val="16"/>
+        </w:rPr>
+        <w:t>Fig.2.1.Network Architecture</w:t>
+      </w:r>
+      <w:r>
+        <w:rPr>
+          <w:i/>
+          <w:iCs/>
+          <w:sz w:val="16"/>
+          <w:szCs w:val="16"/>
+        </w:rPr>
+        <w:t xml:space="preserve"> [10]</w:t>
       </w:r>
     </w:p>
     <w:p>
@@ -384,102 +521,7 @@
         <w:pStyle w:val="Heading2"/>
       </w:pPr>
       <w:r>
-        <w:t>Hardware Overview</w:t>
-      </w:r>
-    </w:p>
-    <w:p>
-      <w:pPr>
-        <w:pStyle w:val="BodyText"/>
-      </w:pPr>
-      <w:r>
-        <w:t xml:space="preserve">The Hardware architecture of this </w:t>
-      </w:r>
-      <w:r>
-        <w:t xml:space="preserve">IoT system is </w:t>
-      </w:r>
-      <w:r>
-        <w:t>mainly depended on</w:t>
-      </w:r>
-      <w:r>
-        <w:t xml:space="preserve"> the </w:t>
-      </w:r>
-      <w:proofErr w:type="spellStart"/>
-      <w:r>
-        <w:t>Espressif</w:t>
-      </w:r>
-      <w:proofErr w:type="spellEnd"/>
-      <w:r>
-        <w:t xml:space="preserve"> ESP32 </w:t>
-      </w:r>
-      <w:proofErr w:type="spellStart"/>
-      <w:r>
-        <w:t>DoIT</w:t>
-      </w:r>
-      <w:proofErr w:type="spellEnd"/>
-      <w:r>
-        <w:t xml:space="preserve"> microcontroller</w:t>
-      </w:r>
-      <w:r>
-        <w:t xml:space="preserve">, </w:t>
-      </w:r>
-      <w:r>
-        <w:rPr>
-          <w:lang w:val="en-US"/>
-        </w:rPr>
-        <w:t>The ESP32, a cost-effective yet powerful microcontroller with built-in Wi-Fi and Bluetooth capabilities, serves as the core component of our system, enabling flexible and scalable deployment</w:t>
-      </w:r>
-      <w:r>
-        <w:rPr>
-          <w:lang w:val="en-US"/>
-        </w:rPr>
-        <w:t xml:space="preserve"> [1]</w:t>
-      </w:r>
-      <w:r>
-        <w:t>.</w:t>
-      </w:r>
-      <w:r>
-        <w:t xml:space="preserve"> This microcontroller </w:t>
-      </w:r>
-      <w:r>
-        <w:t xml:space="preserve">serves as the core processing unit, managing both the </w:t>
-      </w:r>
-      <w:r>
-        <w:t xml:space="preserve">collection of </w:t>
-      </w:r>
-      <w:r>
-        <w:t xml:space="preserve">data from the sensor and have the control of </w:t>
-      </w:r>
-      <w:r>
-        <w:t xml:space="preserve">IoT System functionalities. It Supports various </w:t>
-      </w:r>
-      <w:r>
-        <w:t xml:space="preserve">communication protocols </w:t>
-      </w:r>
-      <w:r>
-        <w:t xml:space="preserve">which makes </w:t>
-      </w:r>
-      <w:r>
-        <w:t>it well-suited</w:t>
-      </w:r>
-      <w:r>
-        <w:t xml:space="preserve"> </w:t>
-      </w:r>
-      <w:r>
-        <w:t>for this pro</w:t>
-      </w:r>
-      <w:r>
-        <w:t>ject</w:t>
-      </w:r>
-      <w:r>
-        <w:t>.</w:t>
-      </w:r>
-    </w:p>
-    <w:p>
-      <w:pPr>
-        <w:pStyle w:val="Heading3"/>
-      </w:pPr>
-      <w:r>
-        <w:t>Espressif ESP32 DoIT Devkit:</w:t>
+        <w:t>Device to Cloud:</w:t>
       </w:r>
     </w:p>
     <w:p>
@@ -488,45 +530,43 @@
         <w:jc w:val="both"/>
       </w:pPr>
       <w:r>
-        <w:t xml:space="preserve">This microcontroller is </w:t>
-      </w:r>
-      <w:r>
-        <w:t>used</w:t>
-      </w:r>
-      <w:r>
-        <w:t xml:space="preserve"> for connecting the local Wi-Fi </w:t>
-      </w:r>
-      <w:r>
-        <w:t xml:space="preserve">network </w:t>
-      </w:r>
-      <w:r>
-        <w:t>to do</w:t>
-      </w:r>
-      <w:r>
-        <w:t xml:space="preserve"> data exchange between the device and the cloud platform</w:t>
-      </w:r>
-      <w:r>
-        <w:t xml:space="preserve"> via the MQTT protocol. The microcontroller operates at 80 MH</w:t>
-      </w:r>
-      <w:r>
-        <w:t xml:space="preserve">z and has </w:t>
-      </w:r>
-      <w:r>
-        <w:t>38 GPIO pins</w:t>
-      </w:r>
-      <w:r>
-        <w:t xml:space="preserve"> which are used to interface the sensor and the LED</w:t>
-      </w:r>
-      <w:r>
-        <w:t>.</w:t>
-      </w:r>
-    </w:p>
-    <w:p>
-      <w:pPr>
-        <w:pStyle w:val="Heading3"/>
-      </w:pPr>
-      <w:r>
-        <w:t>Sensor</w:t>
+        <w:t xml:space="preserve">The microcontroller is connected to a local </w:t>
+      </w:r>
+      <w:proofErr w:type="spellStart"/>
+      <w:r>
+        <w:t>wifi</w:t>
+      </w:r>
+      <w:proofErr w:type="spellEnd"/>
+      <w:r>
+        <w:t xml:space="preserve"> to establish a connection between the board and the MQTT broker. I used these Arduino Libraries, “</w:t>
+      </w:r>
+      <w:proofErr w:type="spellStart"/>
+      <w:r>
+        <w:t>PubSubClient</w:t>
+      </w:r>
+      <w:proofErr w:type="spellEnd"/>
+      <w:r>
+        <w:t>” and “</w:t>
+      </w:r>
+      <w:proofErr w:type="spellStart"/>
+      <w:r>
+        <w:t>WiFi.h</w:t>
+      </w:r>
+      <w:proofErr w:type="spellEnd"/>
+      <w:r>
+        <w:t>” to achieve this. I Created three different topics “assignment2/temperature” and “assignment2/humidity” to publish the sensor data and “assignment2/led” to subscribe for led control from node-red.</w:t>
+      </w:r>
+    </w:p>
+    <w:p>
+      <w:pPr>
+        <w:pStyle w:val="Heading2"/>
+      </w:pPr>
+      <w:r>
+        <w:lastRenderedPageBreak/>
+        <w:t>Cloud Broker</w:t>
+      </w:r>
+      <w:r>
+        <w:t xml:space="preserve"> – Mosquitto MQTT</w:t>
       </w:r>
       <w:r>
         <w:t>:</w:t>
@@ -538,22 +578,23 @@
         <w:jc w:val="both"/>
       </w:pPr>
       <w:r>
-        <w:t>This system uses DHT11 temperature and humidity</w:t>
-      </w:r>
-      <w:r>
-        <w:t xml:space="preserve"> sensor which continuously collects the </w:t>
-      </w:r>
-      <w:r>
-        <w:t>environmental data. This sensor is co</w:t>
-      </w:r>
-      <w:r>
-        <w:t>nnected to the microcontroller via GPIO pins and uses single-wire protocol</w:t>
-      </w:r>
-      <w:r>
-        <w:t xml:space="preserve">. The major advantage of this sensor is </w:t>
-      </w:r>
-      <w:r>
-        <w:t>the accuracy and the low power consumption.</w:t>
+        <w:t xml:space="preserve">The MQTT cloud broker is responsible for data transfer between the microcontroller and Node-Red dashboard. Here I tried with hive and few other public servers due to firewall issue I’m not able to connect to these. So, I use mosquito MQTT which can </w:t>
+      </w:r>
+      <w:proofErr w:type="gramStart"/>
+      <w:r>
+        <w:t>installed</w:t>
+      </w:r>
+      <w:proofErr w:type="gramEnd"/>
+      <w:r>
+        <w:t xml:space="preserve"> locally and first I tested it with publishing and subscribing it from two individual command prompts. Then I used the command “ipconfig” in my </w:t>
+      </w:r>
+      <w:proofErr w:type="spellStart"/>
+      <w:r>
+        <w:t>cmd</w:t>
+      </w:r>
+      <w:proofErr w:type="spellEnd"/>
+      <w:r>
+        <w:t xml:space="preserve"> to find out my IP Address which is used as my MQTT Server address. </w:t>
       </w:r>
     </w:p>
     <w:p>
@@ -561,7 +602,106 @@
         <w:pStyle w:val="Heading2"/>
       </w:pPr>
       <w:r>
-        <w:t>Maintaining the Integrity of the Specifications</w:t>
+        <w:t>Node-Red:</w:t>
+      </w:r>
+    </w:p>
+    <w:p>
+      <w:pPr>
+        <w:ind w:left="288" w:firstLine="432"/>
+        <w:jc w:val="both"/>
+      </w:pPr>
+      <w:r>
+        <w:t>Node-RED is a flow-based development tool for visual programming, designed to connect devices and services with ease. It provides a user-friendly interface for wiring together hardware devices, APIs, and online services</w:t>
+      </w:r>
+      <w:r>
+        <w:t xml:space="preserve"> </w:t>
+      </w:r>
+      <w:r>
+        <w:t>[1]</w:t>
+      </w:r>
+      <w:r>
+        <w:t xml:space="preserve">. To Install </w:t>
+      </w:r>
+      <w:proofErr w:type="gramStart"/>
+      <w:r>
+        <w:t>this</w:t>
+      </w:r>
+      <w:proofErr w:type="gramEnd"/>
+      <w:r>
+        <w:t xml:space="preserve"> I used “</w:t>
+      </w:r>
+      <w:proofErr w:type="spellStart"/>
+      <w:r>
+        <w:t>npm</w:t>
+      </w:r>
+      <w:proofErr w:type="spellEnd"/>
+      <w:r>
+        <w:t xml:space="preserve"> install -g node-red”. Once it’s installed use the command “node-red’ to run it and the http address would be seen in the command prompt once it starts. The dashboard for this is not found in default so it </w:t>
+      </w:r>
+      <w:proofErr w:type="gramStart"/>
+      <w:r>
+        <w:t>need</w:t>
+      </w:r>
+      <w:proofErr w:type="gramEnd"/>
+      <w:r>
+        <w:t xml:space="preserve"> to be installed using the manage </w:t>
+      </w:r>
+      <w:proofErr w:type="spellStart"/>
+      <w:r>
+        <w:t>pallete</w:t>
+      </w:r>
+      <w:proofErr w:type="spellEnd"/>
+      <w:r>
+        <w:t xml:space="preserve">. </w:t>
+      </w:r>
+    </w:p>
+    <w:p>
+      <w:pPr>
+        <w:pStyle w:val="Heading2"/>
+      </w:pPr>
+      <w:r>
+        <w:t>MongoDB:</w:t>
+      </w:r>
+    </w:p>
+    <w:p>
+      <w:pPr>
+        <w:ind w:left="288" w:firstLine="432"/>
+        <w:jc w:val="both"/>
+      </w:pPr>
+      <w:r>
+        <w:t>MongoDB plays a crucial role in this architecture by acting as the database for storing sensor data in a structured format.</w:t>
+      </w:r>
+      <w:r>
+        <w:t xml:space="preserve"> </w:t>
+      </w:r>
+      <w:r>
+        <w:t xml:space="preserve">MongoDB is suitable when there are </w:t>
+      </w:r>
+    </w:p>
+    <w:p>
+      <w:pPr>
+        <w:ind w:left="288"/>
+        <w:jc w:val="both"/>
+      </w:pPr>
+      <w:r>
+        <w:t>numerous insert queries that have to be processed by the DBMS</w:t>
+      </w:r>
+      <w:r>
+        <w:t xml:space="preserve"> [5]</w:t>
+      </w:r>
+      <w:r>
+        <w:t xml:space="preserve">. </w:t>
+      </w:r>
+      <w:r>
+        <w:t xml:space="preserve"> Data received from the microcontroller, including temperature, humidity is stored in MongoDB for long-term retention and analysis. The database allows for efficient querying of historical data, and it is integrated with the Node-RED platform through a MongoDB node. This integration enables seamless storage and retrieval of IoT data, helping users track changes over time. The sensor readings are stored in collections and can be accessed or analyzed for insights into environmental conditions, system performance, and user interactions.</w:t>
+      </w:r>
+    </w:p>
+    <w:p>
+      <w:pPr>
+        <w:pStyle w:val="Heading1"/>
+      </w:pPr>
+      <w:r>
+        <w:t>Hardware Overview</w:t>
       </w:r>
     </w:p>
     <w:p>
@@ -569,1076 +709,2541 @@
         <w:pStyle w:val="BodyText"/>
       </w:pPr>
       <w:r>
-        <w:t>The template is used to format your paper and style the text. All margins, column widths, line spaces, and text fonts are prescribed; please do not alter them. You may note peculiarities. For example, the head margin in this template measures proportionately more than is customary. This measurement and others are deliberate, using specifications that anticipate your paper as one part of the entire proceedings, and not as an independent document. Please do not revise any of the current designations.</w:t>
-      </w:r>
-    </w:p>
-    <w:p>
-      <w:pPr>
-        <w:pStyle w:val="Heading1"/>
-      </w:pPr>
-      <w:r>
-        <w:t xml:space="preserve">Prepare Your Paper </w:t>
-      </w:r>
-      <w:r>
-        <w:t>Before</w:t>
-      </w:r>
-      <w:r>
-        <w:t xml:space="preserve"> Styling</w:t>
+        <w:t xml:space="preserve">The Hardware architecture of this </w:t>
+      </w:r>
+      <w:r>
+        <w:t xml:space="preserve">IoT system is </w:t>
+      </w:r>
+      <w:r>
+        <w:t>mainly depended on</w:t>
+      </w:r>
+      <w:r>
+        <w:t xml:space="preserve"> the </w:t>
+      </w:r>
+      <w:proofErr w:type="spellStart"/>
+      <w:r>
+        <w:t>Espressif</w:t>
+      </w:r>
+      <w:proofErr w:type="spellEnd"/>
+      <w:r>
+        <w:t xml:space="preserve"> ESP32 </w:t>
+      </w:r>
+      <w:proofErr w:type="spellStart"/>
+      <w:r>
+        <w:t>DoIT</w:t>
+      </w:r>
+      <w:proofErr w:type="spellEnd"/>
+      <w:r>
+        <w:t xml:space="preserve"> microcontroller</w:t>
+      </w:r>
+      <w:r>
+        <w:t xml:space="preserve">, </w:t>
+      </w:r>
+      <w:r>
+        <w:rPr>
+          <w:lang w:val="en-US"/>
+        </w:rPr>
+        <w:t>The ESP32, a cost-effective yet powerful microcontroller with built-in Wi-Fi and Bluetooth capabilities, serves as the core component of our system, enabling flexible and scalable deployment</w:t>
+      </w:r>
+      <w:r>
+        <w:rPr>
+          <w:lang w:val="en-US"/>
+        </w:rPr>
+        <w:t xml:space="preserve"> [1]</w:t>
+      </w:r>
+      <w:r>
+        <w:t>.</w:t>
+      </w:r>
+      <w:r>
+        <w:t xml:space="preserve"> This microcontroller </w:t>
+      </w:r>
+      <w:r>
+        <w:t xml:space="preserve">serves as the core processing unit, managing both the </w:t>
+      </w:r>
+      <w:r>
+        <w:t xml:space="preserve">collection of </w:t>
+      </w:r>
+      <w:r>
+        <w:t xml:space="preserve">data from the sensor and have the control of </w:t>
+      </w:r>
+      <w:r>
+        <w:t xml:space="preserve">IoT System functionalities. It Supports various </w:t>
+      </w:r>
+      <w:r>
+        <w:t xml:space="preserve">communication protocols </w:t>
+      </w:r>
+      <w:r>
+        <w:t xml:space="preserve">which makes </w:t>
+      </w:r>
+      <w:r>
+        <w:t>it well-suited</w:t>
+      </w:r>
+      <w:r>
+        <w:t xml:space="preserve"> </w:t>
+      </w:r>
+      <w:r>
+        <w:t>for this pro</w:t>
+      </w:r>
+      <w:r>
+        <w:t>ject</w:t>
+      </w:r>
+      <w:r>
+        <w:t>.</w:t>
       </w:r>
     </w:p>
     <w:p>
       <w:pPr>
         <w:pStyle w:val="BodyText"/>
-        <w:rPr>
-          <w:lang w:val="en-US"/>
-        </w:rPr>
-      </w:pPr>
-      <w:r>
-        <w:t>Before</w:t>
-      </w:r>
-      <w:r>
-        <w:t xml:space="preserve"> you begin to format your paper, first write and save the content as a separate text file. </w:t>
-      </w:r>
-      <w:r>
-        <w:rPr>
-          <w:lang w:val="en-US"/>
-        </w:rPr>
-        <w:t>Complete all content and organizational editing before formatting. Please note sections A-D below for more information on proofreading, spelling and grammar.</w:t>
+        <w:jc w:val="center"/>
+      </w:pPr>
+      <w:r>
+        <w:rPr>
+          <w:noProof/>
+        </w:rPr>
+        <w:drawing>
+          <wp:inline distT="0" distB="0" distL="0" distR="0" wp14:anchorId="4E4AEDA3" wp14:editId="41D7A891">
+            <wp:extent cx="1714500" cy="1067360"/>
+            <wp:effectExtent l="0" t="0" r="0" b="0"/>
+            <wp:docPr id="1185837768" name="Picture 1"/>
+            <wp:cNvGraphicFramePr>
+              <a:graphicFrameLocks xmlns:a="http://schemas.openxmlformats.org/drawingml/2006/main" noChangeAspect="1"/>
+            </wp:cNvGraphicFramePr>
+            <a:graphic xmlns:a="http://schemas.openxmlformats.org/drawingml/2006/main">
+              <a:graphicData uri="http://schemas.openxmlformats.org/drawingml/2006/picture">
+                <pic:pic xmlns:pic="http://schemas.openxmlformats.org/drawingml/2006/picture">
+                  <pic:nvPicPr>
+                    <pic:cNvPr id="1185837768" name=""/>
+                    <pic:cNvPicPr/>
+                  </pic:nvPicPr>
+                  <pic:blipFill>
+                    <a:blip r:embed="rId9"/>
+                    <a:stretch>
+                      <a:fillRect/>
+                    </a:stretch>
+                  </pic:blipFill>
+                  <pic:spPr>
+                    <a:xfrm>
+                      <a:off x="0" y="0"/>
+                      <a:ext cx="1768265" cy="1100832"/>
+                    </a:xfrm>
+                    <a:prstGeom prst="rect">
+                      <a:avLst/>
+                    </a:prstGeom>
+                  </pic:spPr>
+                </pic:pic>
+              </a:graphicData>
+            </a:graphic>
+          </wp:inline>
+        </w:drawing>
       </w:r>
     </w:p>
     <w:p>
       <w:pPr>
         <w:pStyle w:val="BodyText"/>
-      </w:pPr>
-      <w:r>
-        <w:t>Keep your text and graphic files separate until after the text has been formatted and styled. Do not use hard tabs, and limit use of hard returns to only one return at the end of a paragraph. Do not add any kind of pagination anywhere in the paper. Do not number text heads-the template will do that for you.</w:t>
-      </w:r>
-    </w:p>
-    <w:p>
-      <w:pPr>
-        <w:pStyle w:val="Heading2"/>
-      </w:pPr>
-      <w:r>
-        <w:t>Abbreviations</w:t>
-      </w:r>
-      <w:r>
-        <w:t xml:space="preserve"> and Acronyms</w:t>
-      </w:r>
-    </w:p>
-    <w:p>
-      <w:pPr>
-        <w:pStyle w:val="BodyText"/>
-      </w:pPr>
-      <w:r>
-        <w:t xml:space="preserve">Define abbreviations and acronyms the first time they are used in the text, even after they have been defined in the abstract. Abbreviations such as IEEE, SI, MKS, CGS, </w:t>
-      </w:r>
-      <w:proofErr w:type="spellStart"/>
-      <w:r>
-        <w:t>sc</w:t>
-      </w:r>
-      <w:proofErr w:type="spellEnd"/>
-      <w:r>
-        <w:t>, dc, and rms do not have to be defined. Do not use abbreviations in the title or heads unless they are unavoidable.</w:t>
-      </w:r>
-    </w:p>
-    <w:p>
-      <w:pPr>
-        <w:pStyle w:val="Heading2"/>
-      </w:pPr>
-      <w:r>
-        <w:t>Units</w:t>
-      </w:r>
-    </w:p>
-    <w:p>
-      <w:pPr>
-        <w:pStyle w:val="bulletlist"/>
-      </w:pPr>
-      <w:r>
-        <w:t xml:space="preserve">Use </w:t>
-      </w:r>
-      <w:r>
-        <w:t>either</w:t>
-      </w:r>
-      <w:r>
-        <w:t xml:space="preserve"> SI (MKS) or CGS as primary units. (SI units are encouraged.) English units may be used as secondary units (in parentheses). An exception would be the use of English units as identifiers in trade, such as “3.5-inch disk drive”.</w:t>
-      </w:r>
-    </w:p>
-    <w:p>
-      <w:pPr>
-        <w:pStyle w:val="bulletlist"/>
-      </w:pPr>
-      <w:r>
-        <w:t xml:space="preserve">Avoid combining SI and CGS units, such as current in amperes and magnetic field in </w:t>
-      </w:r>
-      <w:proofErr w:type="spellStart"/>
-      <w:r>
-        <w:t>oersteds</w:t>
-      </w:r>
-      <w:proofErr w:type="spellEnd"/>
-      <w:r>
-        <w:t>. This often leads to confusion because equations do not balance dimensionally. If you must use mixed units, clearly state the units for each quantity that you use in an equation.</w:t>
-      </w:r>
-    </w:p>
-    <w:p>
-      <w:pPr>
-        <w:pStyle w:val="bulletlist"/>
-      </w:pPr>
-      <w:r>
-        <w:t>Do not mix complete spellings and abbreviations of units: “Wb/m2” or “</w:t>
-      </w:r>
-      <w:proofErr w:type="spellStart"/>
-      <w:r>
-        <w:t>webers</w:t>
-      </w:r>
-      <w:proofErr w:type="spellEnd"/>
-      <w:r>
-        <w:t xml:space="preserve"> per square meter”, not “</w:t>
-      </w:r>
-      <w:proofErr w:type="spellStart"/>
-      <w:r>
-        <w:t>webers</w:t>
-      </w:r>
-      <w:proofErr w:type="spellEnd"/>
-      <w:r>
-        <w:t xml:space="preserve">/m2”.  Spell out units when they appear in text: “. . . a few </w:t>
-      </w:r>
-      <w:proofErr w:type="spellStart"/>
-      <w:r>
-        <w:t>henries</w:t>
-      </w:r>
-      <w:proofErr w:type="spellEnd"/>
-      <w:r>
-        <w:t>”, not “. . . a few H”.</w:t>
-      </w:r>
-    </w:p>
-    <w:p>
-      <w:pPr>
-        <w:pStyle w:val="bulletlist"/>
-      </w:pPr>
-      <w:r>
-        <w:t xml:space="preserve">Use a zero before decimal points: “0.25”, not “.25”. Use “cm3”, not “cc”. </w:t>
-      </w:r>
-      <w:r>
-        <w:t>(</w:t>
-      </w:r>
-      <w:r>
+        <w:jc w:val="center"/>
         <w:rPr>
           <w:i/>
           <w:iCs/>
-        </w:rPr>
-        <w:t>bullet list</w:t>
-      </w:r>
-      <w:r>
-        <w:t>)</w:t>
-      </w:r>
-    </w:p>
-    <w:p>
-      <w:pPr>
-        <w:pStyle w:val="Heading2"/>
-      </w:pPr>
-      <w:r>
-        <w:lastRenderedPageBreak/>
-        <w:t>Equations</w:t>
-      </w:r>
-    </w:p>
-    <w:p>
-      <w:pPr>
-        <w:pStyle w:val="BodyText"/>
-      </w:pPr>
-      <w:r>
-        <w:t>The equations are an exception to the prescribed specifications of this template. You will need to determine whether or not your equation should be typed using either the Times New Roman or the Symbol font (please no other font). To create multileveled equations, it may be necessary to treat the equation as a graphic and insert it into the text after your paper is styled.</w:t>
-      </w:r>
-    </w:p>
-    <w:p>
-      <w:pPr>
-        <w:pStyle w:val="BodyText"/>
-        <w:rPr>
-          <w:lang w:val="en-US"/>
-        </w:rPr>
-      </w:pPr>
-      <w:r>
-        <w:t>Number equations consecutively. Equation numbers, within parentheses, are to position flush right, as in (1), using a right tab stop. To make your equations more compact, you may use the solidus ( / ), the exp function, or appropriate exponents. Italicize Roman symbols for quantities and variables, but not Greek symbols. Use a long dash rather than a hyphen for a minus sign. Punctuate equations with commas or periods when they are part of a sentence, as in</w:t>
-      </w:r>
-      <w:r>
-        <w:rPr>
-          <w:lang w:val="en-US"/>
-        </w:rPr>
-        <w:t>:</w:t>
-      </w:r>
-    </w:p>
-    <w:p>
-      <w:pPr>
-        <w:pStyle w:val="equation"/>
-        <w:rPr>
-          <w:rFonts w:hint="eastAsia"/>
-        </w:rPr>
-      </w:pPr>
-      <w:r>
-        <w:tab/>
-      </w:r>
-      <w:r>
-        <w:rPr>
-          <w:rFonts w:ascii="Times New Roman" w:hAnsi="Times New Roman" w:cs="Times New Roman"/>
-          <w:i/>
-        </w:rPr>
-        <w:t>a</w:t>
-      </w:r>
-      <w:r>
-        <w:t></w:t>
-      </w:r>
-      <w:r>
-        <w:t></w:t>
-      </w:r>
-      <w:r>
-        <w:t></w:t>
-      </w:r>
-      <w:r>
-        <w:rPr>
-          <w:rFonts w:ascii="Times New Roman" w:hAnsi="Times New Roman" w:cs="Times New Roman"/>
-          <w:i/>
-        </w:rPr>
-        <w:t>b</w:t>
-      </w:r>
-      <w:r>
-        <w:t></w:t>
-      </w:r>
-      <w:r>
-        <w:t></w:t>
-      </w:r>
-      <w:r>
-        <w:t></w:t>
-      </w:r>
-      <w:r>
-        <w:t></w:t>
-      </w:r>
-      <w:r>
-        <w:t></w:t>
-      </w:r>
-      <w:r>
-        <w:tab/>
-      </w:r>
-      <w:r>
-        <w:t></w:t>
-      </w:r>
-      <w:r>
-        <w:t></w:t>
-      </w:r>
-      <w:r>
-        <w:t></w:t>
-      </w:r>
-    </w:p>
-    <w:p>
-      <w:pPr>
-        <w:pStyle w:val="BodyText"/>
-      </w:pPr>
-      <w:r>
-        <w:t>Note that the equation is centered using a center tab stop. Be sure that the symbols in your equation have been defined before or immediately following the equation. Use “(1)”, not “Eq. (1)” or “equation (1)”, except at the beginning of a sentence: “Equation (1) is . . .”</w:t>
-      </w:r>
-    </w:p>
-    <w:p>
-      <w:pPr>
-        <w:pStyle w:val="Heading2"/>
-      </w:pPr>
-      <w:r>
-        <w:t>Some Common Mistakes</w:t>
-      </w:r>
-    </w:p>
-    <w:p>
-      <w:pPr>
-        <w:pStyle w:val="bulletlist"/>
-      </w:pPr>
-      <w:r>
-        <w:t>The word “data” is plural, not singular.</w:t>
-      </w:r>
-    </w:p>
-    <w:p>
-      <w:pPr>
-        <w:pStyle w:val="bulletlist"/>
-      </w:pPr>
-      <w:r>
-        <w:t xml:space="preserve">The subscript for the permeability of vacuum </w:t>
-      </w:r>
-      <w:r>
-        <w:rPr>
-          <w:rFonts w:ascii="Symbol" w:hAnsi="Symbol" w:cs="Symbol"/>
+          <w:sz w:val="18"/>
+          <w:szCs w:val="18"/>
+        </w:rPr>
+      </w:pPr>
+      <w:r>
+        <w:rPr>
           <w:i/>
           <w:iCs/>
-          <w:snapToGrid w:val="0"/>
-        </w:rPr>
-        <w:t></w:t>
-      </w:r>
-      <w:r>
-        <w:rPr>
-          <w:vertAlign w:val="subscript"/>
-        </w:rPr>
-        <w:t>0</w:t>
-      </w:r>
-      <w:r>
-        <w:t>, and other common scientific constants, is zero with subscript formatting, not a lowercase letter “o”.</w:t>
-      </w:r>
-    </w:p>
-    <w:p>
-      <w:pPr>
-        <w:pStyle w:val="bulletlist"/>
-      </w:pPr>
-      <w:r>
-        <w:t xml:space="preserve">In American </w:t>
-      </w:r>
-      <w:r>
-        <w:t>English, commas, semi</w:t>
-      </w:r>
-      <w:r>
-        <w:t>colons, periods, question and exclamation marks are located within quotation marks only when a complete thought or name is cited, such as a title or full quotation. When quotation marks are used, instead of a bold or italic typeface, to highlight a word or phrase, punctuation should appear outside of the quotation marks. A parenthetical phrase or statement at the end of a sentence is punctuated outside of the closing parenthesis (like this). (A parenthetical sentence is punctuated within the parentheses.)</w:t>
-      </w:r>
-    </w:p>
-    <w:p>
-      <w:pPr>
-        <w:pStyle w:val="bulletlist"/>
-      </w:pPr>
-      <w:r>
-        <w:t>A graph within a graph is an “inset”, not an “insert”. The word alternatively is preferred to the word “alternately” (unless you really mean something that alternates).</w:t>
-      </w:r>
-    </w:p>
-    <w:p>
-      <w:pPr>
-        <w:pStyle w:val="bulletlist"/>
-      </w:pPr>
-      <w:r>
-        <w:t>Do not use the word “essentially” to mean “approximately” or “effectively”.</w:t>
-      </w:r>
-    </w:p>
-    <w:p>
-      <w:pPr>
-        <w:pStyle w:val="bulletlist"/>
-      </w:pPr>
-      <w:r>
-        <w:t>In your paper title, if the words “that uses” can accurately replace the word “using”, capitalize the “u”; if not, keep using lower-cased.</w:t>
-      </w:r>
-    </w:p>
-    <w:p>
-      <w:pPr>
-        <w:pStyle w:val="bulletlist"/>
-      </w:pPr>
-      <w:r>
-        <w:t>Be aware of the different meanings of the homophones “affect” and “effect”, “complement” and “compliment”, “discreet” and “discrete”, “principal” and “principle”.</w:t>
-      </w:r>
-    </w:p>
-    <w:p>
-      <w:pPr>
-        <w:pStyle w:val="bulletlist"/>
-      </w:pPr>
-      <w:r>
-        <w:t>Do not confuse “imply” and “infer”.</w:t>
-      </w:r>
-    </w:p>
-    <w:p>
-      <w:pPr>
-        <w:pStyle w:val="bulletlist"/>
-      </w:pPr>
-      <w:r>
-        <w:t>The prefix “non” is not a word; it should be joined to the word it modifies, usually without a hyphen.</w:t>
-      </w:r>
-    </w:p>
-    <w:p>
-      <w:pPr>
-        <w:pStyle w:val="bulletlist"/>
-      </w:pPr>
-      <w:r>
-        <w:t>There is no period after the “et” in the Latin abbreviation “et al.”.</w:t>
-      </w:r>
-    </w:p>
-    <w:p>
-      <w:pPr>
-        <w:pStyle w:val="bulletlist"/>
-      </w:pPr>
-      <w:r>
-        <w:t>The abbreviation “i.e.” means “that is”, and the abbreviation “e.g.” means “for example”.</w:t>
-      </w:r>
-    </w:p>
-    <w:p>
-      <w:pPr>
-        <w:pStyle w:val="BodyText"/>
-      </w:pPr>
-      <w:r>
-        <w:t>An excellent style manual for science writers is [7].</w:t>
-      </w:r>
-    </w:p>
-    <w:p>
-      <w:pPr>
-        <w:pStyle w:val="Heading1"/>
-      </w:pPr>
-      <w:r>
-        <w:t xml:space="preserve">Using the </w:t>
-      </w:r>
-      <w:r>
-        <w:t>Template</w:t>
-      </w:r>
-    </w:p>
-    <w:p>
-      <w:pPr>
-        <w:pStyle w:val="BodyText"/>
-      </w:pPr>
-      <w:r>
-        <w:t>After the text edit has been completed, the paper is ready for the template. Duplicate the template file by using the Save As command, and use the naming convention prescribed by your conference for the name of your paper. In this newly created file, highlight all of the contents and import your prepared text file. You are now ready to style your paper; use the scroll down window on the left of the MS Word Formatting toolbar.</w:t>
-      </w:r>
-    </w:p>
-    <w:p>
-      <w:pPr>
-        <w:pStyle w:val="Heading2"/>
-      </w:pPr>
-      <w:r>
-        <w:t>Authors</w:t>
-      </w:r>
-      <w:r>
-        <w:t xml:space="preserve"> and Affiliations</w:t>
-      </w:r>
-    </w:p>
-    <w:p>
-      <w:pPr>
-        <w:pStyle w:val="BodyText"/>
-      </w:pPr>
-      <w:r>
-        <w:rPr>
-          <w:b/>
-        </w:rPr>
-        <w:t xml:space="preserve">The template is </w:t>
-      </w:r>
-      <w:r>
-        <w:rPr>
-          <w:b/>
-        </w:rPr>
-        <w:t>designed</w:t>
-      </w:r>
-      <w:r>
-        <w:rPr>
-          <w:b/>
-          <w:lang w:val="en-US"/>
-        </w:rPr>
-        <w:t xml:space="preserve"> for,</w:t>
-      </w:r>
-      <w:r>
-        <w:rPr>
-          <w:b/>
-        </w:rPr>
-        <w:t xml:space="preserve"> but not limited to</w:t>
-      </w:r>
-      <w:r>
-        <w:rPr>
-          <w:b/>
-          <w:lang w:val="en-US"/>
-        </w:rPr>
-        <w:t>,</w:t>
-      </w:r>
-      <w:r>
-        <w:rPr>
-          <w:b/>
-          <w:lang w:val="en-US"/>
-        </w:rPr>
-        <w:t xml:space="preserve"> </w:t>
-      </w:r>
-      <w:r>
-        <w:rPr>
-          <w:b/>
-          <w:lang w:val="en-US"/>
-        </w:rPr>
-        <w:t>six</w:t>
-      </w:r>
-      <w:r>
-        <w:rPr>
-          <w:b/>
-          <w:lang w:val="en-US"/>
-        </w:rPr>
-        <w:t xml:space="preserve"> authors.</w:t>
-      </w:r>
-      <w:r>
-        <w:rPr>
-          <w:lang w:val="en-US"/>
-        </w:rPr>
-        <w:t xml:space="preserve"> </w:t>
-      </w:r>
-      <w:r>
-        <w:rPr>
-          <w:lang w:val="en-US"/>
-        </w:rPr>
-        <w:t xml:space="preserve">A minimum of one author is required for all conference articles. </w:t>
-      </w:r>
-      <w:r>
-        <w:t>Author names should be listed starting from left to right and then moving down to the next line. This is the author sequence that will be used in future citations and by indexing services.</w:t>
-      </w:r>
-      <w:r>
-        <w:t xml:space="preserve"> </w:t>
-      </w:r>
-      <w:r>
-        <w:t>Names should not be listed in columns nor group by affiliation.</w:t>
-      </w:r>
-      <w:r>
-        <w:rPr>
-          <w:lang w:val="en-US"/>
-        </w:rPr>
-        <w:t xml:space="preserve"> </w:t>
-      </w:r>
-      <w:r>
-        <w:t>Please keep your affiliations as succinct as possible (for example, do not differentiate among departments of the same organization).</w:t>
-      </w:r>
-    </w:p>
-    <w:p>
-      <w:pPr>
-        <w:pStyle w:val="Heading3"/>
-      </w:pPr>
-      <w:r>
-        <w:t xml:space="preserve">For papers with more than six authors: </w:t>
-      </w:r>
-      <w:r>
-        <w:rPr>
-          <w:i w:val="0"/>
-        </w:rPr>
-        <w:t>Add author names horizontally, moving to a third row if needed for more than 8 authors.</w:t>
-      </w:r>
-    </w:p>
-    <w:p>
-      <w:pPr>
-        <w:pStyle w:val="Heading3"/>
-      </w:pPr>
-      <w:r>
-        <w:t xml:space="preserve">For </w:t>
-      </w:r>
-      <w:r>
-        <w:t xml:space="preserve">papers with less than </w:t>
-      </w:r>
-      <w:r>
-        <w:t>six</w:t>
-      </w:r>
-      <w:r>
-        <w:t xml:space="preserve"> authors</w:t>
-      </w:r>
-      <w:r>
-        <w:t xml:space="preserve">: </w:t>
-      </w:r>
-      <w:r>
-        <w:rPr>
-          <w:i w:val="0"/>
-        </w:rPr>
-        <w:t>To change the default, adjust the template as follows.</w:t>
-      </w:r>
-    </w:p>
-    <w:p>
-      <w:pPr>
-        <w:pStyle w:val="Heading4"/>
-      </w:pPr>
-      <w:r>
-        <w:t>Selection</w:t>
-      </w:r>
-      <w:r>
-        <w:t xml:space="preserve">: </w:t>
-      </w:r>
-      <w:r>
-        <w:rPr>
-          <w:i w:val="0"/>
-        </w:rPr>
-        <w:t>Highlight all author and affiliation lines.</w:t>
-      </w:r>
-    </w:p>
-    <w:p>
-      <w:pPr>
-        <w:pStyle w:val="Heading4"/>
-      </w:pPr>
-      <w:r>
-        <w:t>Change number of columns:</w:t>
-      </w:r>
-      <w:r>
-        <w:t xml:space="preserve"> </w:t>
-      </w:r>
-      <w:r>
-        <w:rPr>
-          <w:i w:val="0"/>
-        </w:rPr>
-        <w:t xml:space="preserve">Select the Columns icon from the MS Word Standard toolbar and then select </w:t>
-      </w:r>
-      <w:r>
-        <w:rPr>
-          <w:i w:val="0"/>
-        </w:rPr>
-        <w:t>the correct number of columns</w:t>
-      </w:r>
-      <w:r>
-        <w:rPr>
-          <w:i w:val="0"/>
-        </w:rPr>
-        <w:t xml:space="preserve"> from the selection palette.</w:t>
-      </w:r>
-    </w:p>
-    <w:p>
-      <w:pPr>
-        <w:pStyle w:val="Heading4"/>
-        <w:rPr>
-          <w:i w:val="0"/>
-        </w:rPr>
-      </w:pPr>
-      <w:r>
-        <w:t xml:space="preserve">Deletion: </w:t>
-      </w:r>
-      <w:r>
-        <w:rPr>
-          <w:i w:val="0"/>
-        </w:rPr>
-        <w:t xml:space="preserve">Delete the author and affiliation lines for the </w:t>
-      </w:r>
-      <w:r>
-        <w:rPr>
-          <w:i w:val="0"/>
-        </w:rPr>
-        <w:t>extra authors.</w:t>
-      </w:r>
-    </w:p>
-    <w:p>
-      <w:pPr>
-        <w:jc w:val="left"/>
+          <w:sz w:val="18"/>
+          <w:szCs w:val="18"/>
+        </w:rPr>
+        <w:t>Fig.3.1 Circuit Connection of Microcontroller to sensor and RGB LED</w:t>
+      </w:r>
+      <w:r>
         <w:rPr>
           <w:i/>
           <w:iCs/>
+          <w:sz w:val="18"/>
+          <w:szCs w:val="18"/>
+        </w:rPr>
+        <w:t xml:space="preserve"> [10]</w:t>
+      </w:r>
+    </w:p>
+    <w:p>
+      <w:pPr>
+        <w:pStyle w:val="Heading2"/>
+      </w:pPr>
+      <w:r>
+        <w:t>Espressif ESP32 DoIT Devkit:</w:t>
+      </w:r>
+    </w:p>
+    <w:p>
+      <w:r>
+        <w:rPr>
           <w:noProof/>
         </w:rPr>
-      </w:pPr>
-    </w:p>
-    <w:p>
-      <w:pPr>
-        <w:pStyle w:val="Heading2"/>
-      </w:pPr>
-      <w:r>
-        <w:t>Identify</w:t>
-      </w:r>
-      <w:r>
-        <w:t xml:space="preserve"> the Headings</w:t>
-      </w:r>
-    </w:p>
-    <w:p>
-      <w:pPr>
-        <w:pStyle w:val="BodyText"/>
-      </w:pPr>
-      <w:r>
-        <w:t>Headings, or heads, are organizational devices that guide the reader through your paper. There are two types: component heads and text heads.</w:t>
-      </w:r>
-    </w:p>
-    <w:p>
-      <w:pPr>
-        <w:pStyle w:val="BodyText"/>
-      </w:pPr>
-      <w:r>
-        <w:t>Component heads identify the different components of your paper and are not topically subordinate to each other. Examples include Acknowledgments and References and, for these, the correct style to use is “Heading 5”. Use “figure caption” for your Figure captions, and “table head” for your table title. Run-in heads, such as “Abstract”, will require you to apply a style (in this case, italic) in addition to the style provided by the drop down menu to differentiate the head from the text.</w:t>
-      </w:r>
-    </w:p>
-    <w:p>
-      <w:pPr>
-        <w:pStyle w:val="BodyText"/>
-      </w:pPr>
-      <w:r>
-        <w:t>Text heads organize the topics on a relational, hierarchical basis. For example, the paper title is the primary text head because all subsequent material relates and elaborates on this one topic. If there are two or more sub-topics, the next level head (uppercase Roman numerals) should be used and, conversely, if there are not at least two sub-topics, then no subheads should be introduced. Styles named “Heading 1”, “Heading 2”, “Heading 3”, and “Heading 4” are prescribed.</w:t>
-      </w:r>
-    </w:p>
-    <w:p>
-      <w:pPr>
-        <w:pStyle w:val="Heading2"/>
-      </w:pPr>
-      <w:r>
-        <w:lastRenderedPageBreak/>
-        <w:t>Figures and Tables</w:t>
-      </w:r>
-    </w:p>
-    <w:p>
-      <w:pPr>
-        <w:pStyle w:val="Heading4"/>
-      </w:pPr>
-      <w:r>
-        <w:t xml:space="preserve"> </w:t>
-      </w:r>
-      <w:r>
-        <w:t xml:space="preserve">Positioning Figures and Tables: </w:t>
-      </w:r>
-      <w:r>
-        <w:rPr>
-          <w:i w:val="0"/>
-        </w:rPr>
-        <w:t>Place figures and tables at the top and bottom of columns. Avoid placing them in the middle of columns. Large figures and tables may span across both columns. Figure captions should be below the figures; table heads should appear above the tables. Insert figures and tables after they are cited in the text. Use the abbreviation “Fig. 1”, even at the beginning of a sentence.</w:t>
-      </w:r>
-    </w:p>
-    <w:p>
-      <w:pPr>
-        <w:pStyle w:val="tablehead"/>
-      </w:pPr>
-      <w:r>
-        <w:t>Table Type Styles</w:t>
-      </w:r>
-    </w:p>
-    <w:tbl>
-      <w:tblPr>
-        <w:tblW w:w="0" w:type="dxa"/>
-        <w:jc w:val="center"/>
-        <w:tblBorders>
-          <w:top w:val="single" w:sz="2" w:space="0" w:color="auto"/>
-          <w:left w:val="single" w:sz="2" w:space="0" w:color="auto"/>
-          <w:bottom w:val="single" w:sz="2" w:space="0" w:color="auto"/>
-          <w:right w:val="single" w:sz="2" w:space="0" w:color="auto"/>
-          <w:insideH w:val="single" w:sz="2" w:space="0" w:color="auto"/>
-          <w:insideV w:val="single" w:sz="2" w:space="0" w:color="auto"/>
-        </w:tblBorders>
-        <w:tblLayout w:type="fixed"/>
-        <w:tblLook w:val="0000" w:firstRow="0" w:lastRow="0" w:firstColumn="0" w:lastColumn="0" w:noHBand="0" w:noVBand="0"/>
-      </w:tblPr>
-      <w:tblGrid>
-        <w:gridCol w:w="720"/>
-        <w:gridCol w:w="2340"/>
-        <w:gridCol w:w="900"/>
-        <w:gridCol w:w="900"/>
-      </w:tblGrid>
-      <w:tr>
-        <w:trPr>
-          <w:cantSplit/>
-          <w:trHeight w:val="240"/>
-          <w:tblHeader/>
-          <w:jc w:val="center"/>
-        </w:trPr>
-        <w:tc>
-          <w:tcPr>
-            <w:tcW w:w="720" w:type="dxa"/>
-            <w:vMerge w:val="restart"/>
-            <w:vAlign w:val="center"/>
-          </w:tcPr>
-          <w:p>
-            <w:pPr>
-              <w:pStyle w:val="tablecolhead"/>
-            </w:pPr>
-            <w:r>
-              <w:t>Table Head</w:t>
-            </w:r>
-          </w:p>
-        </w:tc>
-        <w:tc>
-          <w:tcPr>
-            <w:tcW w:w="4140" w:type="dxa"/>
-            <w:gridSpan w:val="3"/>
-            <w:vAlign w:val="center"/>
-          </w:tcPr>
-          <w:p>
-            <w:pPr>
-              <w:pStyle w:val="tablecolhead"/>
-            </w:pPr>
-            <w:r>
-              <w:t>Table Column Head</w:t>
-            </w:r>
-          </w:p>
-        </w:tc>
-      </w:tr>
-      <w:tr>
-        <w:trPr>
-          <w:cantSplit/>
-          <w:trHeight w:val="240"/>
-          <w:tblHeader/>
-          <w:jc w:val="center"/>
-        </w:trPr>
-        <w:tc>
-          <w:tcPr>
-            <w:tcW w:w="720" w:type="dxa"/>
-            <w:vMerge/>
-          </w:tcPr>
-          <w:p>
-            <w:pPr>
-              <w:rPr>
-                <w:sz w:val="16"/>
-                <w:szCs w:val="16"/>
-              </w:rPr>
-            </w:pPr>
-          </w:p>
-        </w:tc>
-        <w:tc>
-          <w:tcPr>
-            <w:tcW w:w="2340" w:type="dxa"/>
-            <w:vAlign w:val="center"/>
-          </w:tcPr>
-          <w:p>
-            <w:pPr>
-              <w:pStyle w:val="tablecolsubhead"/>
-            </w:pPr>
-            <w:r>
-              <w:t>Table column subhead</w:t>
-            </w:r>
-          </w:p>
-        </w:tc>
-        <w:tc>
-          <w:tcPr>
-            <w:tcW w:w="900" w:type="dxa"/>
-            <w:vAlign w:val="center"/>
-          </w:tcPr>
-          <w:p>
-            <w:pPr>
-              <w:pStyle w:val="tablecolsubhead"/>
-            </w:pPr>
-            <w:r>
-              <w:t>Subhead</w:t>
-            </w:r>
-          </w:p>
-        </w:tc>
-        <w:tc>
-          <w:tcPr>
-            <w:tcW w:w="900" w:type="dxa"/>
-            <w:vAlign w:val="center"/>
-          </w:tcPr>
-          <w:p>
-            <w:pPr>
-              <w:pStyle w:val="tablecolsubhead"/>
-            </w:pPr>
-            <w:r>
-              <w:t>Subhead</w:t>
-            </w:r>
-          </w:p>
-        </w:tc>
-      </w:tr>
-      <w:tr>
-        <w:trPr>
-          <w:trHeight w:val="320"/>
-          <w:jc w:val="center"/>
-        </w:trPr>
-        <w:tc>
-          <w:tcPr>
-            <w:tcW w:w="720" w:type="dxa"/>
-            <w:vAlign w:val="center"/>
-          </w:tcPr>
-          <w:p>
-            <w:pPr>
-              <w:pStyle w:val="tablecopy"/>
-              <w:rPr>
-                <w:sz w:val="8"/>
-                <w:szCs w:val="8"/>
-              </w:rPr>
-            </w:pPr>
-            <w:r>
-              <w:t>copy</w:t>
-            </w:r>
-          </w:p>
-        </w:tc>
-        <w:tc>
-          <w:tcPr>
-            <w:tcW w:w="2340" w:type="dxa"/>
-            <w:vAlign w:val="center"/>
-          </w:tcPr>
-          <w:p>
-            <w:pPr>
-              <w:pStyle w:val="tablecopy"/>
-            </w:pPr>
-            <w:r>
-              <w:t>More table copy</w:t>
-            </w:r>
-            <w:r>
-              <w:rPr>
-                <w:vertAlign w:val="superscript"/>
-              </w:rPr>
-              <w:t>a</w:t>
-            </w:r>
-          </w:p>
-        </w:tc>
-        <w:tc>
-          <w:tcPr>
-            <w:tcW w:w="900" w:type="dxa"/>
-            <w:vAlign w:val="center"/>
-          </w:tcPr>
-          <w:p>
-            <w:pPr>
-              <w:rPr>
-                <w:sz w:val="16"/>
-                <w:szCs w:val="16"/>
-              </w:rPr>
-            </w:pPr>
-          </w:p>
-        </w:tc>
-        <w:tc>
-          <w:tcPr>
-            <w:tcW w:w="900" w:type="dxa"/>
-            <w:vAlign w:val="center"/>
-          </w:tcPr>
-          <w:p>
-            <w:pPr>
-              <w:rPr>
-                <w:sz w:val="16"/>
-                <w:szCs w:val="16"/>
-              </w:rPr>
-            </w:pPr>
-          </w:p>
-        </w:tc>
-      </w:tr>
-    </w:tbl>
-    <w:p>
-      <w:pPr>
-        <w:pStyle w:val="tablefootnote"/>
-      </w:pPr>
-      <w:r>
-        <w:t xml:space="preserve">Sample </w:t>
-      </w:r>
-      <w:r>
-        <w:t>of</w:t>
-      </w:r>
-      <w:r>
-        <w:t xml:space="preserve"> a </w:t>
-      </w:r>
-      <w:r>
-        <w:t>Table</w:t>
-      </w:r>
-      <w:r>
-        <w:t xml:space="preserve"> </w:t>
-      </w:r>
-      <w:r>
-        <w:t>footnote</w:t>
-      </w:r>
-      <w:r>
-        <w:t xml:space="preserve">. </w:t>
-      </w:r>
-      <w:r>
-        <w:t>(</w:t>
-      </w:r>
-      <w:r>
-        <w:rPr>
-          <w:i/>
-        </w:rPr>
-        <w:t>Table footnote</w:t>
-      </w:r>
-      <w:r>
-        <w:t>)</w:t>
-      </w:r>
-    </w:p>
-    <w:p>
-      <w:pPr>
-        <w:pStyle w:val="figurecaption"/>
-      </w:pPr>
-      <w:r>
-        <w:t xml:space="preserve">Example of a figure </w:t>
-      </w:r>
-      <w:r>
-        <w:t>caption</w:t>
-      </w:r>
-      <w:r>
-        <w:t xml:space="preserve">. </w:t>
-      </w:r>
-      <w:r>
-        <w:rPr>
-          <w:iCs/>
-        </w:rPr>
-        <w:t>(</w:t>
-      </w:r>
-      <w:r>
+        <w:drawing>
+          <wp:inline distT="0" distB="0" distL="0" distR="0" wp14:anchorId="0093E303" wp14:editId="7CC6EB43">
+            <wp:extent cx="914400" cy="668053"/>
+            <wp:effectExtent l="0" t="0" r="0" b="0"/>
+            <wp:docPr id="450762152" name="Picture 3" descr="ESP32 Development Board | Doit DevKit V1 | Wroom32 module - techiesms"/>
+            <wp:cNvGraphicFramePr>
+              <a:graphicFrameLocks xmlns:a="http://schemas.openxmlformats.org/drawingml/2006/main" noChangeAspect="1"/>
+            </wp:cNvGraphicFramePr>
+            <a:graphic xmlns:a="http://schemas.openxmlformats.org/drawingml/2006/main">
+              <a:graphicData uri="http://schemas.openxmlformats.org/drawingml/2006/picture">
+                <pic:pic xmlns:pic="http://schemas.openxmlformats.org/drawingml/2006/picture">
+                  <pic:nvPicPr>
+                    <pic:cNvPr id="0" name="Picture 3" descr="ESP32 Development Board | Doit DevKit V1 | Wroom32 module - techiesms"/>
+                    <pic:cNvPicPr>
+                      <a:picLocks noChangeAspect="1" noChangeArrowheads="1"/>
+                    </pic:cNvPicPr>
+                  </pic:nvPicPr>
+                  <pic:blipFill rotWithShape="1">
+                    <a:blip r:embed="rId10" cstate="print">
+                      <a:extLst>
+                        <a:ext uri="{28A0092B-C50C-407E-A947-70E740481C1C}">
+                          <a14:useLocalDpi xmlns:a14="http://schemas.microsoft.com/office/drawing/2010/main" val="0"/>
+                        </a:ext>
+                      </a:extLst>
+                    </a:blip>
+                    <a:srcRect t="10432" b="16509"/>
+                    <a:stretch/>
+                  </pic:blipFill>
+                  <pic:spPr bwMode="auto">
+                    <a:xfrm>
+                      <a:off x="0" y="0"/>
+                      <a:ext cx="924817" cy="675663"/>
+                    </a:xfrm>
+                    <a:prstGeom prst="rect">
+                      <a:avLst/>
+                    </a:prstGeom>
+                    <a:noFill/>
+                    <a:ln>
+                      <a:noFill/>
+                    </a:ln>
+                    <a:extLst>
+                      <a:ext uri="{53640926-AAD7-44D8-BBD7-CCE9431645EC}">
+                        <a14:shadowObscured xmlns:a14="http://schemas.microsoft.com/office/drawing/2010/main"/>
+                      </a:ext>
+                    </a:extLst>
+                  </pic:spPr>
+                </pic:pic>
+              </a:graphicData>
+            </a:graphic>
+          </wp:inline>
+        </w:drawing>
+      </w:r>
+    </w:p>
+    <w:p>
+      <w:pPr>
         <w:rPr>
           <w:i/>
           <w:iCs/>
-        </w:rPr>
-        <w:t>figure caption</w:t>
-      </w:r>
-      <w:r>
-        <w:rPr>
-          <w:iCs/>
-        </w:rPr>
-        <w:t>)</w:t>
-      </w:r>
-    </w:p>
-    <w:p>
-      <w:pPr>
-        <w:pStyle w:val="BodyText"/>
-      </w:pPr>
-      <w:r>
-        <w:t>Figure Labels: Use 8 point Times New Roman for Figure labels. Use words rather than symbols or abbreviations when writing Figure axis labels to avoid confusing the reader. As an example, write the quantity “Magnetization”, or “Magnetization, M”, not just “M”. If including units in the label, present them within parentheses. Do not label axes only with units. In the example, write “Magnetization (A/m)” or “Magnetization {A[m(1)]}”, not just “A/m”. Do not label axes</w:t>
-      </w:r>
-      <w:r>
-        <w:t xml:space="preserve"> </w:t>
-      </w:r>
-      <w:r>
-        <w:t>with a ratio of quantities and units. For example, write “Temperature (K)”, not “Temperature/K”.</w:t>
-      </w:r>
-    </w:p>
-    <w:p>
-      <w:pPr>
-        <w:pStyle w:val="Heading5"/>
-      </w:pPr>
-      <w:r>
-        <w:t>Acknowledgment</w:t>
-      </w:r>
-      <w:r>
-        <w:t xml:space="preserve"> </w:t>
-      </w:r>
+          <w:sz w:val="16"/>
+          <w:szCs w:val="16"/>
+        </w:rPr>
+      </w:pPr>
       <w:r>
         <w:rPr>
           <w:i/>
           <w:iCs/>
-        </w:rPr>
-        <w:t>(</w:t>
-      </w:r>
+          <w:sz w:val="16"/>
+          <w:szCs w:val="16"/>
+        </w:rPr>
+        <w:t xml:space="preserve">Fig.2.1 </w:t>
+      </w:r>
+      <w:proofErr w:type="spellStart"/>
       <w:r>
         <w:rPr>
           <w:i/>
           <w:iCs/>
-          <w:smallCaps w:val="0"/>
-        </w:rPr>
-        <w:t>Heading 5</w:t>
-      </w:r>
+          <w:sz w:val="16"/>
+          <w:szCs w:val="16"/>
+        </w:rPr>
+        <w:t>Espressif</w:t>
+      </w:r>
+      <w:proofErr w:type="spellEnd"/>
       <w:r>
         <w:rPr>
           <w:i/>
           <w:iCs/>
-        </w:rPr>
-        <w:t>)</w:t>
+          <w:sz w:val="16"/>
+          <w:szCs w:val="16"/>
+        </w:rPr>
+        <w:t xml:space="preserve"> ESP32 </w:t>
+      </w:r>
+      <w:proofErr w:type="spellStart"/>
+      <w:r>
+        <w:rPr>
+          <w:i/>
+          <w:iCs/>
+          <w:sz w:val="16"/>
+          <w:szCs w:val="16"/>
+        </w:rPr>
+        <w:t>DoIT</w:t>
+      </w:r>
+      <w:proofErr w:type="spellEnd"/>
+      <w:r>
+        <w:rPr>
+          <w:i/>
+          <w:iCs/>
+          <w:sz w:val="16"/>
+          <w:szCs w:val="16"/>
+        </w:rPr>
+        <w:t xml:space="preserve"> Dev Kit</w:t>
+      </w:r>
+      <w:r>
+        <w:rPr>
+          <w:i/>
+          <w:iCs/>
+          <w:sz w:val="16"/>
+          <w:szCs w:val="16"/>
+        </w:rPr>
+        <w:t xml:space="preserve"> [10]</w:t>
+      </w:r>
+    </w:p>
+    <w:p>
+      <w:r>
+        <w:t>This microcontroller</w:t>
+      </w:r>
+      <w:r>
+        <w:t xml:space="preserve"> mentioned in Fig.2.1</w:t>
+      </w:r>
+      <w:r>
+        <w:t xml:space="preserve"> is </w:t>
+      </w:r>
+      <w:r>
+        <w:t>used</w:t>
+      </w:r>
+      <w:r>
+        <w:t xml:space="preserve"> for </w:t>
+      </w:r>
+    </w:p>
+    <w:p>
+      <w:pPr>
+        <w:ind w:left="288"/>
+        <w:jc w:val="both"/>
+      </w:pPr>
+      <w:r>
+        <w:t xml:space="preserve">connecting the local Wi-Fi </w:t>
+      </w:r>
+      <w:r>
+        <w:t xml:space="preserve">network </w:t>
+      </w:r>
+      <w:r>
+        <w:t>to do</w:t>
+      </w:r>
+      <w:r>
+        <w:t xml:space="preserve"> data exchange between the device and the cloud platform</w:t>
+      </w:r>
+      <w:r>
+        <w:t xml:space="preserve"> via the MQTT protocol. The microcontroller operates at 80 MH</w:t>
+      </w:r>
+      <w:r>
+        <w:t xml:space="preserve">z and has </w:t>
+      </w:r>
+      <w:r>
+        <w:t>38 GPIO pins</w:t>
+      </w:r>
+      <w:r>
+        <w:t xml:space="preserve"> which are used to interface the sensor and the LED</w:t>
+      </w:r>
+      <w:r>
+        <w:t>.</w:t>
+      </w:r>
+    </w:p>
+    <w:p>
+      <w:pPr>
+        <w:ind w:left="288" w:firstLine="432"/>
+        <w:jc w:val="both"/>
+      </w:pPr>
+    </w:p>
+    <w:p>
+      <w:pPr>
+        <w:pStyle w:val="Heading2"/>
+      </w:pPr>
+      <w:r>
+        <w:t>Sensor</w:t>
+      </w:r>
+      <w:r>
+        <w:t>:</w:t>
+      </w:r>
+    </w:p>
+    <w:p>
+      <w:r>
+        <w:rPr>
+          <w:noProof/>
+        </w:rPr>
+        <w:drawing>
+          <wp:inline distT="0" distB="0" distL="0" distR="0" wp14:anchorId="532C3688" wp14:editId="724C5EFC">
+            <wp:extent cx="971550" cy="728762"/>
+            <wp:effectExtent l="0" t="0" r="0" b="0"/>
+            <wp:docPr id="628893861" name="Picture 4" descr="DHT11 Temperature Humidity Sensor 16bit digital and Arduino library"/>
+            <wp:cNvGraphicFramePr>
+              <a:graphicFrameLocks xmlns:a="http://schemas.openxmlformats.org/drawingml/2006/main" noChangeAspect="1"/>
+            </wp:cNvGraphicFramePr>
+            <a:graphic xmlns:a="http://schemas.openxmlformats.org/drawingml/2006/main">
+              <a:graphicData uri="http://schemas.openxmlformats.org/drawingml/2006/picture">
+                <pic:pic xmlns:pic="http://schemas.openxmlformats.org/drawingml/2006/picture">
+                  <pic:nvPicPr>
+                    <pic:cNvPr id="0" name="Picture 5" descr="DHT11 Temperature Humidity Sensor 16bit digital and Arduino library"/>
+                    <pic:cNvPicPr>
+                      <a:picLocks noChangeAspect="1" noChangeArrowheads="1"/>
+                    </pic:cNvPicPr>
+                  </pic:nvPicPr>
+                  <pic:blipFill>
+                    <a:blip r:embed="rId11" cstate="print">
+                      <a:extLst>
+                        <a:ext uri="{28A0092B-C50C-407E-A947-70E740481C1C}">
+                          <a14:useLocalDpi xmlns:a14="http://schemas.microsoft.com/office/drawing/2010/main" val="0"/>
+                        </a:ext>
+                      </a:extLst>
+                    </a:blip>
+                    <a:srcRect/>
+                    <a:stretch>
+                      <a:fillRect/>
+                    </a:stretch>
+                  </pic:blipFill>
+                  <pic:spPr bwMode="auto">
+                    <a:xfrm>
+                      <a:off x="0" y="0"/>
+                      <a:ext cx="1000841" cy="750734"/>
+                    </a:xfrm>
+                    <a:prstGeom prst="rect">
+                      <a:avLst/>
+                    </a:prstGeom>
+                    <a:noFill/>
+                    <a:ln>
+                      <a:noFill/>
+                    </a:ln>
+                  </pic:spPr>
+                </pic:pic>
+              </a:graphicData>
+            </a:graphic>
+          </wp:inline>
+        </w:drawing>
+      </w:r>
+    </w:p>
+    <w:p>
+      <w:pPr>
+        <w:rPr>
+          <w:i/>
+          <w:iCs/>
+          <w:sz w:val="16"/>
+          <w:szCs w:val="16"/>
+        </w:rPr>
+      </w:pPr>
+      <w:r>
+        <w:rPr>
+          <w:i/>
+          <w:iCs/>
+          <w:sz w:val="16"/>
+          <w:szCs w:val="16"/>
+        </w:rPr>
+        <w:t>Fig.2.</w:t>
+      </w:r>
+      <w:r>
+        <w:rPr>
+          <w:i/>
+          <w:iCs/>
+          <w:sz w:val="16"/>
+          <w:szCs w:val="16"/>
+        </w:rPr>
+        <w:t>2</w:t>
+      </w:r>
+      <w:r>
+        <w:rPr>
+          <w:i/>
+          <w:iCs/>
+          <w:sz w:val="16"/>
+          <w:szCs w:val="16"/>
+        </w:rPr>
+        <w:t xml:space="preserve"> </w:t>
+      </w:r>
+      <w:r>
+        <w:rPr>
+          <w:i/>
+          <w:iCs/>
+          <w:sz w:val="16"/>
+          <w:szCs w:val="16"/>
+        </w:rPr>
+        <w:t>DHT11 Temperature and Humidity sensor</w:t>
+      </w:r>
+      <w:r>
+        <w:rPr>
+          <w:i/>
+          <w:iCs/>
+          <w:sz w:val="16"/>
+          <w:szCs w:val="16"/>
+        </w:rPr>
+        <w:t xml:space="preserve"> [10]</w:t>
+      </w:r>
+    </w:p>
+    <w:p/>
+    <w:p>
+      <w:pPr>
+        <w:ind w:left="288" w:firstLine="432"/>
+        <w:jc w:val="both"/>
+      </w:pPr>
+      <w:r>
+        <w:t>This system uses DHT11 temperature and humidity</w:t>
+      </w:r>
+      <w:r>
+        <w:t xml:space="preserve"> sensor</w:t>
+      </w:r>
+      <w:r>
+        <w:t xml:space="preserve">. </w:t>
+      </w:r>
+      <w:r>
+        <w:t>The DHT11 is a cost-effective digital sensor that measures temperature and humidity accurately</w:t>
+      </w:r>
+      <w:r>
+        <w:t xml:space="preserve"> </w:t>
+      </w:r>
+      <w:r>
+        <w:t>[1]</w:t>
+      </w:r>
+      <w:r>
+        <w:t xml:space="preserve">. </w:t>
+      </w:r>
+      <w:r>
+        <w:t>This sensor is co</w:t>
+      </w:r>
+      <w:r>
+        <w:t>nnected to the microcontroller via GPIO pins and uses single-wire protocol</w:t>
+      </w:r>
+      <w:r>
+        <w:t xml:space="preserve">. The major advantage of this sensor is </w:t>
+      </w:r>
+      <w:r>
+        <w:t>the accuracy and the low power consumption.</w:t>
+      </w:r>
+    </w:p>
+    <w:p>
+      <w:pPr>
+        <w:pStyle w:val="Heading2"/>
+      </w:pPr>
+      <w:r>
+        <w:t>RGB – LED:</w:t>
+      </w:r>
+    </w:p>
+    <w:p>
+      <w:r>
+        <w:rPr>
+          <w:noProof/>
+        </w:rPr>
+        <w:drawing>
+          <wp:inline distT="0" distB="0" distL="0" distR="0" wp14:anchorId="4D755AB8" wp14:editId="63A5FF9F">
+            <wp:extent cx="800100" cy="678773"/>
+            <wp:effectExtent l="0" t="0" r="0" b="7620"/>
+            <wp:docPr id="328374780" name="Picture 7"/>
+            <wp:cNvGraphicFramePr>
+              <a:graphicFrameLocks xmlns:a="http://schemas.openxmlformats.org/drawingml/2006/main" noChangeAspect="1"/>
+            </wp:cNvGraphicFramePr>
+            <a:graphic xmlns:a="http://schemas.openxmlformats.org/drawingml/2006/main">
+              <a:graphicData uri="http://schemas.openxmlformats.org/drawingml/2006/picture">
+                <pic:pic xmlns:pic="http://schemas.openxmlformats.org/drawingml/2006/picture">
+                  <pic:nvPicPr>
+                    <pic:cNvPr id="328374780" name="Picture 328374780"/>
+                    <pic:cNvPicPr/>
+                  </pic:nvPicPr>
+                  <pic:blipFill rotWithShape="1">
+                    <a:blip r:embed="rId12">
+                      <a:extLst>
+                        <a:ext uri="{28A0092B-C50C-407E-A947-70E740481C1C}">
+                          <a14:useLocalDpi xmlns:a14="http://schemas.microsoft.com/office/drawing/2010/main" val="0"/>
+                        </a:ext>
+                      </a:extLst>
+                    </a:blip>
+                    <a:srcRect l="14545" t="4848" r="11515" b="32424"/>
+                    <a:stretch/>
+                  </pic:blipFill>
+                  <pic:spPr bwMode="auto">
+                    <a:xfrm>
+                      <a:off x="0" y="0"/>
+                      <a:ext cx="814111" cy="690659"/>
+                    </a:xfrm>
+                    <a:prstGeom prst="rect">
+                      <a:avLst/>
+                    </a:prstGeom>
+                    <a:ln>
+                      <a:noFill/>
+                    </a:ln>
+                    <a:extLst>
+                      <a:ext uri="{53640926-AAD7-44D8-BBD7-CCE9431645EC}">
+                        <a14:shadowObscured xmlns:a14="http://schemas.microsoft.com/office/drawing/2010/main"/>
+                      </a:ext>
+                    </a:extLst>
+                  </pic:spPr>
+                </pic:pic>
+              </a:graphicData>
+            </a:graphic>
+          </wp:inline>
+        </w:drawing>
+      </w:r>
+    </w:p>
+    <w:p>
+      <w:pPr>
+        <w:rPr>
+          <w:i/>
+          <w:iCs/>
+          <w:sz w:val="16"/>
+          <w:szCs w:val="16"/>
+        </w:rPr>
+      </w:pPr>
+      <w:r>
+        <w:rPr>
+          <w:i/>
+          <w:iCs/>
+          <w:sz w:val="16"/>
+          <w:szCs w:val="16"/>
+        </w:rPr>
+        <w:t>Fig.2.</w:t>
+      </w:r>
+      <w:r>
+        <w:rPr>
+          <w:i/>
+          <w:iCs/>
+          <w:sz w:val="16"/>
+          <w:szCs w:val="16"/>
+        </w:rPr>
+        <w:t>3 RGB LED diode</w:t>
+      </w:r>
+      <w:r>
+        <w:rPr>
+          <w:i/>
+          <w:iCs/>
+          <w:sz w:val="16"/>
+          <w:szCs w:val="16"/>
+        </w:rPr>
+        <w:t xml:space="preserve"> [10]</w:t>
+      </w:r>
+    </w:p>
+    <w:p/>
+    <w:p>
+      <w:pPr>
+        <w:ind w:left="288" w:firstLine="432"/>
+        <w:jc w:val="both"/>
+      </w:pPr>
+      <w:r>
+        <w:t xml:space="preserve">A Multicolor LED is connected to the microcontroller </w:t>
+      </w:r>
+      <w:r>
+        <w:t>via GPIO pins.</w:t>
+      </w:r>
+      <w:r>
+        <w:t xml:space="preserve"> The RGB LED have three channels (Red, Green, Blue) wh</w:t>
+      </w:r>
+      <w:r>
+        <w:t xml:space="preserve">ere the intensity is adjusted by varying the PWM signal. This used to indicate the </w:t>
+      </w:r>
+      <w:r>
+        <w:t xml:space="preserve">temperature changes like if there is higher temperature red color </w:t>
+      </w:r>
+      <w:r>
+        <w:t>is seen and green if the temperature is normal. Even the color can be controlled by the</w:t>
+      </w:r>
+      <w:r>
+        <w:t xml:space="preserve"> Node-Red dashboard.</w:t>
+      </w:r>
+      <w:r>
+        <w:t xml:space="preserve"> </w:t>
+      </w:r>
+    </w:p>
+    <w:p>
+      <w:pPr>
+        <w:pStyle w:val="Heading2"/>
+      </w:pPr>
+      <w:r>
+        <w:t>Power Supply:</w:t>
+      </w:r>
+    </w:p>
+    <w:p>
+      <w:pPr>
+        <w:ind w:left="288" w:firstLine="432"/>
+        <w:jc w:val="both"/>
+      </w:pPr>
+      <w:r>
+        <w:t xml:space="preserve">The power requirement for the microcontroller is 5v and the </w:t>
+      </w:r>
+      <w:r>
+        <w:t>micro</w:t>
+      </w:r>
+      <w:r>
+        <w:t>-</w:t>
+      </w:r>
+      <w:proofErr w:type="spellStart"/>
+      <w:r>
+        <w:t>usb</w:t>
+      </w:r>
+      <w:proofErr w:type="spellEnd"/>
+      <w:r>
+        <w:t xml:space="preserve"> port provided </w:t>
+      </w:r>
+      <w:r>
+        <w:t xml:space="preserve">in the board helped the way that it is more than enough </w:t>
+      </w:r>
+      <w:r>
+        <w:t>for the sensor and the LED to work.</w:t>
+      </w:r>
+    </w:p>
+    <w:p>
+      <w:pPr>
+        <w:pStyle w:val="Heading1"/>
+      </w:pPr>
+      <w:r>
+        <w:t>Software Overview</w:t>
+      </w:r>
+    </w:p>
+    <w:p>
+      <w:pPr>
+        <w:jc w:val="both"/>
+      </w:pPr>
+      <w:r>
+        <w:t>The Software imple</w:t>
+      </w:r>
+      <w:r>
+        <w:t xml:space="preserve">mentation for this project is done with the help of </w:t>
+      </w:r>
+      <w:r>
+        <w:t>“Platform IO</w:t>
+      </w:r>
+      <w:proofErr w:type="gramStart"/>
+      <w:r>
+        <w:t xml:space="preserve">” </w:t>
+      </w:r>
+      <w:r>
+        <w:t>,</w:t>
+      </w:r>
+      <w:proofErr w:type="gramEnd"/>
+      <w:r>
+        <w:t xml:space="preserve"> an IDE extension f</w:t>
+      </w:r>
+      <w:r>
+        <w:t xml:space="preserve">or VS </w:t>
+      </w:r>
+      <w:r>
+        <w:t>c</w:t>
+      </w:r>
+      <w:r>
+        <w:t>ode</w:t>
+      </w:r>
+      <w:r>
+        <w:t>. This is used to for programming the microcontroller.</w:t>
+      </w:r>
+    </w:p>
+    <w:p>
+      <w:pPr>
+        <w:pStyle w:val="Heading2"/>
+      </w:pPr>
+      <w:r>
+        <w:t xml:space="preserve">PlatformIO </w:t>
+      </w:r>
+      <w:r>
+        <w:t>Setup</w:t>
+      </w:r>
+      <w:r>
+        <w:t>:</w:t>
+      </w:r>
+    </w:p>
+    <w:p>
+      <w:pPr>
+        <w:ind w:left="288" w:firstLine="432"/>
+        <w:jc w:val="both"/>
+      </w:pPr>
+      <w:r>
+        <w:t xml:space="preserve">As said in </w:t>
+      </w:r>
+      <w:r>
+        <w:t xml:space="preserve">[6] </w:t>
+      </w:r>
+      <w:proofErr w:type="spellStart"/>
+      <w:r>
+        <w:t>PlatformIO</w:t>
+      </w:r>
+      <w:proofErr w:type="spellEnd"/>
+      <w:r>
+        <w:t xml:space="preserve"> is </w:t>
+      </w:r>
+      <w:r>
+        <w:t xml:space="preserve">can be installed by adding an extension in the VS code. </w:t>
+      </w:r>
+      <w:r>
+        <w:t xml:space="preserve">Once it’s done restart the vs code so that we can find the </w:t>
+      </w:r>
+      <w:proofErr w:type="spellStart"/>
+      <w:r>
+        <w:t>platformio</w:t>
+      </w:r>
+      <w:proofErr w:type="spellEnd"/>
+      <w:r>
+        <w:t xml:space="preserve"> home icon in the </w:t>
+      </w:r>
+      <w:r>
+        <w:t xml:space="preserve">right </w:t>
+      </w:r>
+      <w:r>
+        <w:t>bottom of the</w:t>
+      </w:r>
+      <w:r>
+        <w:t xml:space="preserve"> vs code</w:t>
+      </w:r>
+      <w:r>
+        <w:t xml:space="preserve"> which routes to the </w:t>
+      </w:r>
+      <w:r>
+        <w:lastRenderedPageBreak/>
+        <w:t xml:space="preserve">home page of </w:t>
+      </w:r>
+      <w:proofErr w:type="spellStart"/>
+      <w:r>
+        <w:t>platformio</w:t>
+      </w:r>
+      <w:proofErr w:type="spellEnd"/>
+      <w:r>
+        <w:t xml:space="preserve">. Creating a </w:t>
+      </w:r>
+      <w:proofErr w:type="gramStart"/>
+      <w:r>
+        <w:t>new projects</w:t>
+      </w:r>
+      <w:proofErr w:type="gramEnd"/>
+      <w:r>
+        <w:t xml:space="preserve"> pops up a </w:t>
+      </w:r>
+      <w:r>
+        <w:t>window showing options to select the board</w:t>
+      </w:r>
+      <w:r>
+        <w:t>, framework</w:t>
+      </w:r>
+      <w:r>
+        <w:t xml:space="preserve"> and name the project. Here comes the </w:t>
+      </w:r>
+      <w:r>
+        <w:t xml:space="preserve">best part of </w:t>
+      </w:r>
+      <w:proofErr w:type="spellStart"/>
+      <w:r>
+        <w:t>platformio</w:t>
+      </w:r>
+      <w:proofErr w:type="spellEnd"/>
+      <w:r>
+        <w:t xml:space="preserve"> where it installs all the</w:t>
+      </w:r>
+      <w:r>
+        <w:t xml:space="preserve"> required libraries and drivers for the selected microcontroller</w:t>
+      </w:r>
+      <w:r>
+        <w:t>. While creating the project there would be a delay of ten to fifteen minutes</w:t>
+      </w:r>
+      <w:r>
+        <w:t>.</w:t>
+      </w:r>
+      <w:r>
+        <w:t xml:space="preserve"> </w:t>
+      </w:r>
+      <w:r>
+        <w:t>I used t</w:t>
+      </w:r>
+      <w:r>
+        <w:t>hree libraries for this project “</w:t>
+      </w:r>
+      <w:proofErr w:type="spellStart"/>
+      <w:r>
+        <w:t>WiFi.h</w:t>
+      </w:r>
+      <w:proofErr w:type="spellEnd"/>
+      <w:r>
+        <w:t>”</w:t>
+      </w:r>
+      <w:r>
+        <w:t xml:space="preserve"> to connect microcontroller to </w:t>
+      </w:r>
+      <w:r>
+        <w:t>my laptop hotspot</w:t>
+      </w:r>
+      <w:r>
+        <w:t>, “</w:t>
+      </w:r>
+      <w:proofErr w:type="spellStart"/>
+      <w:r>
+        <w:t>PubSubClient</w:t>
+      </w:r>
+      <w:proofErr w:type="spellEnd"/>
+      <w:r>
+        <w:t>”</w:t>
+      </w:r>
+      <w:r>
+        <w:t xml:space="preserve"> </w:t>
+      </w:r>
+      <w:r>
+        <w:t>to connect my microcontroller and MQTT broker.</w:t>
+      </w:r>
+      <w:r>
+        <w:t xml:space="preserve"> “</w:t>
+      </w:r>
+      <w:proofErr w:type="spellStart"/>
+      <w:r>
+        <w:t>DHT</w:t>
+      </w:r>
+      <w:r>
+        <w:t>.h</w:t>
+      </w:r>
+      <w:proofErr w:type="spellEnd"/>
+      <w:r>
+        <w:t>”</w:t>
+      </w:r>
+      <w:r>
+        <w:t xml:space="preserve"> to read temperate and humidity input from DHT11 sensor.</w:t>
+      </w:r>
+    </w:p>
+    <w:p>
+      <w:pPr>
+        <w:pStyle w:val="Heading2"/>
+      </w:pPr>
+      <w:r>
+        <w:t>Connecting Microcontroller to MQTT</w:t>
+      </w:r>
+      <w:r>
+        <w:t>:</w:t>
+      </w:r>
+    </w:p>
+    <w:p>
+      <w:pPr>
+        <w:ind w:left="288" w:firstLine="432"/>
+        <w:jc w:val="both"/>
+      </w:pPr>
+      <w:r>
+        <w:t>The initial part of the code</w:t>
+      </w:r>
+      <w:r>
+        <w:t xml:space="preserve"> as mentioned in Fig</w:t>
+      </w:r>
+      <w:r>
+        <w:t xml:space="preserve"> 4.1</w:t>
+      </w:r>
+      <w:r>
+        <w:t xml:space="preserve"> is dedicated to establishing a </w:t>
+      </w:r>
+      <w:proofErr w:type="spellStart"/>
+      <w:r>
+        <w:t>WiFi</w:t>
+      </w:r>
+      <w:proofErr w:type="spellEnd"/>
+      <w:r>
+        <w:t xml:space="preserve"> connection. The ESP8266 connects to a specified </w:t>
+      </w:r>
+      <w:proofErr w:type="spellStart"/>
+      <w:r>
+        <w:t>WiFi</w:t>
+      </w:r>
+      <w:proofErr w:type="spellEnd"/>
+      <w:r>
+        <w:t xml:space="preserve"> network using the </w:t>
+      </w:r>
+      <w:r>
+        <w:t>“</w:t>
+      </w:r>
+      <w:proofErr w:type="spellStart"/>
+      <w:r>
+        <w:t>WiFi.begin</w:t>
+      </w:r>
+      <w:proofErr w:type="spellEnd"/>
+      <w:r>
+        <w:t>(</w:t>
+      </w:r>
+      <w:proofErr w:type="spellStart"/>
+      <w:r>
+        <w:t>ssid</w:t>
+      </w:r>
+      <w:proofErr w:type="spellEnd"/>
+      <w:r>
+        <w:t>, password)</w:t>
+      </w:r>
+      <w:r>
+        <w:t>”</w:t>
+      </w:r>
+      <w:r>
+        <w:t xml:space="preserve"> function, which continuously attempts to connect until a connection is established. Once connected, the MQTT client is initialized and configured to connect to the cloud-based MQTT broker.</w:t>
+      </w:r>
+      <w:r>
+        <w:t xml:space="preserve"> </w:t>
+      </w:r>
+      <w:r>
+        <w:t>I use</w:t>
+      </w:r>
+      <w:r>
+        <w:t>d</w:t>
+      </w:r>
+      <w:r>
+        <w:t xml:space="preserve"> a mosquito MQTT broker running it locally in my laptop.</w:t>
+      </w:r>
+      <w:r>
+        <w:t xml:space="preserve"> The code below explains the connection between the local </w:t>
+      </w:r>
+      <w:proofErr w:type="spellStart"/>
+      <w:r>
+        <w:t>wifi</w:t>
+      </w:r>
+      <w:proofErr w:type="spellEnd"/>
+      <w:r>
+        <w:t xml:space="preserve"> and MQTT broker </w:t>
+      </w:r>
+      <w:r>
+        <w:t>to microcontroller.</w:t>
+      </w:r>
+    </w:p>
+    <w:p>
+      <w:pPr>
+        <w:ind w:left="288" w:firstLine="432"/>
+        <w:jc w:val="left"/>
+      </w:pPr>
+    </w:p>
+    <w:p>
+      <w:pPr>
+        <w:ind w:left="288" w:firstLine="432"/>
+        <w:jc w:val="left"/>
+      </w:pPr>
+      <w:r>
+        <w:drawing>
+          <wp:inline distT="0" distB="0" distL="0" distR="0" wp14:anchorId="38BC1439" wp14:editId="7C1BB940">
+            <wp:extent cx="2324100" cy="1947258"/>
+            <wp:effectExtent l="0" t="0" r="0" b="0"/>
+            <wp:docPr id="1305536571" name="Picture 1"/>
+            <wp:cNvGraphicFramePr>
+              <a:graphicFrameLocks xmlns:a="http://schemas.openxmlformats.org/drawingml/2006/main" noChangeAspect="1"/>
+            </wp:cNvGraphicFramePr>
+            <a:graphic xmlns:a="http://schemas.openxmlformats.org/drawingml/2006/main">
+              <a:graphicData uri="http://schemas.openxmlformats.org/drawingml/2006/picture">
+                <pic:pic xmlns:pic="http://schemas.openxmlformats.org/drawingml/2006/picture">
+                  <pic:nvPicPr>
+                    <pic:cNvPr id="1305536571" name=""/>
+                    <pic:cNvPicPr/>
+                  </pic:nvPicPr>
+                  <pic:blipFill>
+                    <a:blip r:embed="rId13"/>
+                    <a:stretch>
+                      <a:fillRect/>
+                    </a:stretch>
+                  </pic:blipFill>
+                  <pic:spPr>
+                    <a:xfrm>
+                      <a:off x="0" y="0"/>
+                      <a:ext cx="2340106" cy="1960668"/>
+                    </a:xfrm>
+                    <a:prstGeom prst="rect">
+                      <a:avLst/>
+                    </a:prstGeom>
+                  </pic:spPr>
+                </pic:pic>
+              </a:graphicData>
+            </a:graphic>
+          </wp:inline>
+        </w:drawing>
+      </w:r>
+    </w:p>
+    <w:p>
+      <w:pPr>
+        <w:ind w:left="288" w:firstLine="432"/>
+      </w:pPr>
+      <w:r>
+        <w:t>Fig.4.1</w:t>
+      </w:r>
+    </w:p>
+    <w:p>
+      <w:pPr>
+        <w:pStyle w:val="Heading2"/>
+      </w:pPr>
+      <w:r>
+        <w:t>Sensor Data Collection:</w:t>
+      </w:r>
+    </w:p>
+    <w:p>
+      <w:pPr>
+        <w:ind w:left="288" w:firstLine="432"/>
+        <w:jc w:val="both"/>
+      </w:pPr>
+      <w:r>
+        <w:t xml:space="preserve">The DHT sensor is connected in </w:t>
+      </w:r>
+      <w:r>
+        <w:t>such a way that the data are collected from it in certain intervals</w:t>
+      </w:r>
+      <w:r>
+        <w:t>. These temperature and</w:t>
+      </w:r>
+      <w:r>
+        <w:t xml:space="preserve"> humidity data are published </w:t>
+      </w:r>
+      <w:r>
+        <w:t xml:space="preserve">with the help of </w:t>
+      </w:r>
+      <w:r>
+        <w:t>these</w:t>
+      </w:r>
+      <w:r>
+        <w:t xml:space="preserve"> topics, “assignment2/temperature” and “assignment2/humidity”</w:t>
+      </w:r>
+      <w:r>
+        <w:t xml:space="preserve">. The data is sent to MQTT broker </w:t>
+      </w:r>
+      <w:r>
+        <w:t>with the help of “</w:t>
+      </w:r>
+      <w:proofErr w:type="gramStart"/>
+      <w:r>
+        <w:t>publish(</w:t>
+      </w:r>
+      <w:proofErr w:type="gramEnd"/>
+      <w:r>
+        <w:t xml:space="preserve">)” function. The code </w:t>
+      </w:r>
+      <w:r>
+        <w:t>below explains the data publishing from the microcontroller to MQTT broker.</w:t>
+      </w:r>
+    </w:p>
+    <w:p>
+      <w:pPr>
+        <w:ind w:left="288" w:firstLine="432"/>
+        <w:jc w:val="left"/>
+      </w:pPr>
+    </w:p>
+    <w:p>
+      <w:pPr>
+        <w:ind w:left="288" w:firstLine="432"/>
+        <w:jc w:val="left"/>
+      </w:pPr>
+      <w:r>
+        <w:drawing>
+          <wp:inline distT="0" distB="0" distL="0" distR="0" wp14:anchorId="736729E6" wp14:editId="7F7D42C7">
+            <wp:extent cx="2286000" cy="1238885"/>
+            <wp:effectExtent l="0" t="0" r="0" b="0"/>
+            <wp:docPr id="1720208168" name="Picture 1"/>
+            <wp:cNvGraphicFramePr>
+              <a:graphicFrameLocks xmlns:a="http://schemas.openxmlformats.org/drawingml/2006/main" noChangeAspect="1"/>
+            </wp:cNvGraphicFramePr>
+            <a:graphic xmlns:a="http://schemas.openxmlformats.org/drawingml/2006/main">
+              <a:graphicData uri="http://schemas.openxmlformats.org/drawingml/2006/picture">
+                <pic:pic xmlns:pic="http://schemas.openxmlformats.org/drawingml/2006/picture">
+                  <pic:nvPicPr>
+                    <pic:cNvPr id="1720208168" name=""/>
+                    <pic:cNvPicPr/>
+                  </pic:nvPicPr>
+                  <pic:blipFill rotWithShape="1">
+                    <a:blip r:embed="rId14"/>
+                    <a:srcRect r="8081"/>
+                    <a:stretch/>
+                  </pic:blipFill>
+                  <pic:spPr bwMode="auto">
+                    <a:xfrm>
+                      <a:off x="0" y="0"/>
+                      <a:ext cx="2296507" cy="1244579"/>
+                    </a:xfrm>
+                    <a:prstGeom prst="rect">
+                      <a:avLst/>
+                    </a:prstGeom>
+                    <a:ln>
+                      <a:noFill/>
+                    </a:ln>
+                    <a:extLst>
+                      <a:ext uri="{53640926-AAD7-44D8-BBD7-CCE9431645EC}">
+                        <a14:shadowObscured xmlns:a14="http://schemas.microsoft.com/office/drawing/2010/main"/>
+                      </a:ext>
+                    </a:extLst>
+                  </pic:spPr>
+                </pic:pic>
+              </a:graphicData>
+            </a:graphic>
+          </wp:inline>
+        </w:drawing>
+      </w:r>
+    </w:p>
+    <w:p>
+      <w:pPr>
+        <w:ind w:left="288" w:firstLine="432"/>
+        <w:jc w:val="both"/>
+      </w:pPr>
+    </w:p>
+    <w:p>
+      <w:pPr>
+        <w:pStyle w:val="Heading2"/>
+      </w:pPr>
+      <w:r>
+        <w:t>RGB LED Control:</w:t>
+      </w:r>
+    </w:p>
+    <w:p>
+      <w:pPr>
+        <w:ind w:left="288" w:firstLine="432"/>
+        <w:jc w:val="both"/>
+      </w:pPr>
+      <w:r>
+        <w:t>To control RGB LED, microcontroller is subscribed to a topic “</w:t>
+      </w:r>
+      <w:r>
+        <w:t>assignment2/control/led</w:t>
+      </w:r>
+      <w:r>
+        <w:t>”</w:t>
+      </w:r>
+      <w:r>
+        <w:t xml:space="preserve">, where the node-red publishes </w:t>
+      </w:r>
+      <w:r>
+        <w:t>command to change LED color.</w:t>
+      </w:r>
+      <w:r>
+        <w:t xml:space="preserve"> The code below </w:t>
+      </w:r>
+      <w:proofErr w:type="gramStart"/>
+      <w:r>
+        <w:t>explain</w:t>
+      </w:r>
+      <w:proofErr w:type="gramEnd"/>
+      <w:r>
+        <w:t xml:space="preserve"> how the microcontroller is subscribing to a topic and receiving the </w:t>
+      </w:r>
+      <w:r>
+        <w:t>command to control LED.</w:t>
+      </w:r>
+    </w:p>
+    <w:p>
+      <w:pPr>
+        <w:ind w:left="288" w:firstLine="432"/>
+        <w:jc w:val="left"/>
+      </w:pPr>
+    </w:p>
+    <w:p>
+      <w:pPr>
+        <w:ind w:left="288" w:firstLine="432"/>
+        <w:jc w:val="left"/>
+      </w:pPr>
+      <w:r>
+        <w:drawing>
+          <wp:inline distT="0" distB="0" distL="0" distR="0" wp14:anchorId="535D6E4C" wp14:editId="4090D35A">
+            <wp:extent cx="2481943" cy="1047149"/>
+            <wp:effectExtent l="0" t="0" r="0" b="635"/>
+            <wp:docPr id="511164943" name="Picture 1"/>
+            <wp:cNvGraphicFramePr>
+              <a:graphicFrameLocks xmlns:a="http://schemas.openxmlformats.org/drawingml/2006/main" noChangeAspect="1"/>
+            </wp:cNvGraphicFramePr>
+            <a:graphic xmlns:a="http://schemas.openxmlformats.org/drawingml/2006/main">
+              <a:graphicData uri="http://schemas.openxmlformats.org/drawingml/2006/picture">
+                <pic:pic xmlns:pic="http://schemas.openxmlformats.org/drawingml/2006/picture">
+                  <pic:nvPicPr>
+                    <pic:cNvPr id="511164943" name=""/>
+                    <pic:cNvPicPr/>
+                  </pic:nvPicPr>
+                  <pic:blipFill>
+                    <a:blip r:embed="rId15"/>
+                    <a:stretch>
+                      <a:fillRect/>
+                    </a:stretch>
+                  </pic:blipFill>
+                  <pic:spPr>
+                    <a:xfrm>
+                      <a:off x="0" y="0"/>
+                      <a:ext cx="2499356" cy="1054495"/>
+                    </a:xfrm>
+                    <a:prstGeom prst="rect">
+                      <a:avLst/>
+                    </a:prstGeom>
+                  </pic:spPr>
+                </pic:pic>
+              </a:graphicData>
+            </a:graphic>
+          </wp:inline>
+        </w:drawing>
+      </w:r>
+    </w:p>
+    <w:p>
+      <w:pPr>
+        <w:pStyle w:val="Heading2"/>
+      </w:pPr>
+      <w:r>
+        <w:t>Status Messaging:</w:t>
+      </w:r>
+    </w:p>
+    <w:p>
+      <w:pPr>
+        <w:ind w:left="288" w:firstLine="432"/>
+        <w:jc w:val="both"/>
+      </w:pPr>
+      <w:r>
+        <w:t xml:space="preserve">To monitor the device </w:t>
+      </w:r>
+      <w:r>
+        <w:t xml:space="preserve">status, as status message of “ESP32 is Online” is </w:t>
+      </w:r>
+      <w:r>
+        <w:t xml:space="preserve">published </w:t>
+      </w:r>
+      <w:r>
+        <w:t>to the topic “assignment2/status”</w:t>
+      </w:r>
+      <w:r>
+        <w:t xml:space="preserve"> for every 10 seconds. This </w:t>
+      </w:r>
+      <w:r>
+        <w:t xml:space="preserve">message indicates that the microcontroller is </w:t>
+      </w:r>
+      <w:r>
+        <w:t>connected and actively monitoring the environment.</w:t>
+      </w:r>
+    </w:p>
+    <w:p>
+      <w:pPr>
+        <w:ind w:left="288" w:firstLine="432"/>
+        <w:jc w:val="left"/>
+      </w:pPr>
+    </w:p>
+    <w:p>
+      <w:pPr>
+        <w:ind w:left="288" w:firstLine="432"/>
+        <w:jc w:val="left"/>
+      </w:pPr>
+      <w:r>
+        <w:drawing>
+          <wp:inline distT="0" distB="0" distL="0" distR="0" wp14:anchorId="70EBDBE3" wp14:editId="75E49AFA">
+            <wp:extent cx="2574471" cy="751284"/>
+            <wp:effectExtent l="0" t="0" r="0" b="0"/>
+            <wp:docPr id="678828508" name="Picture 1"/>
+            <wp:cNvGraphicFramePr>
+              <a:graphicFrameLocks xmlns:a="http://schemas.openxmlformats.org/drawingml/2006/main" noChangeAspect="1"/>
+            </wp:cNvGraphicFramePr>
+            <a:graphic xmlns:a="http://schemas.openxmlformats.org/drawingml/2006/main">
+              <a:graphicData uri="http://schemas.openxmlformats.org/drawingml/2006/picture">
+                <pic:pic xmlns:pic="http://schemas.openxmlformats.org/drawingml/2006/picture">
+                  <pic:nvPicPr>
+                    <pic:cNvPr id="678828508" name=""/>
+                    <pic:cNvPicPr/>
+                  </pic:nvPicPr>
+                  <pic:blipFill>
+                    <a:blip r:embed="rId16"/>
+                    <a:stretch>
+                      <a:fillRect/>
+                    </a:stretch>
+                  </pic:blipFill>
+                  <pic:spPr>
+                    <a:xfrm>
+                      <a:off x="0" y="0"/>
+                      <a:ext cx="2593426" cy="756816"/>
+                    </a:xfrm>
+                    <a:prstGeom prst="rect">
+                      <a:avLst/>
+                    </a:prstGeom>
+                  </pic:spPr>
+                </pic:pic>
+              </a:graphicData>
+            </a:graphic>
+          </wp:inline>
+        </w:drawing>
+      </w:r>
+    </w:p>
+    <w:p>
+      <w:pPr>
+        <w:jc w:val="both"/>
+      </w:pPr>
+    </w:p>
+    <w:p>
+      <w:pPr>
+        <w:pStyle w:val="Heading2"/>
+      </w:pPr>
+      <w:r>
+        <w:t>Error Handling and Reconnection:</w:t>
+      </w:r>
+    </w:p>
+    <w:p>
+      <w:pPr>
+        <w:ind w:left="288" w:firstLine="432"/>
+        <w:jc w:val="both"/>
+      </w:pPr>
+      <w:r>
+        <w:t xml:space="preserve">If the connection between board and </w:t>
+      </w:r>
+      <w:proofErr w:type="spellStart"/>
+      <w:r>
+        <w:t>wifi</w:t>
+      </w:r>
+      <w:proofErr w:type="spellEnd"/>
+      <w:r>
+        <w:t xml:space="preserve"> or board and </w:t>
+      </w:r>
+      <w:r>
+        <w:t xml:space="preserve">MQTT gets disconnected, the microcontroller tries to reconnect </w:t>
+      </w:r>
+      <w:r>
+        <w:t>again and again. This is essential for maintaining the communication reliability</w:t>
+      </w:r>
+      <w:r>
+        <w:t>.</w:t>
+      </w:r>
+    </w:p>
+    <w:p>
+      <w:pPr>
+        <w:ind w:left="288" w:firstLine="432"/>
+      </w:pPr>
+    </w:p>
+    <w:p>
+      <w:pPr>
+        <w:ind w:left="288" w:firstLine="432"/>
+      </w:pPr>
+      <w:r>
+        <w:drawing>
+          <wp:inline distT="0" distB="0" distL="0" distR="0" wp14:anchorId="55C3B690" wp14:editId="7AE15803">
+            <wp:extent cx="1772309" cy="870857"/>
+            <wp:effectExtent l="0" t="0" r="0" b="5715"/>
+            <wp:docPr id="1617721206" name="Picture 1"/>
+            <wp:cNvGraphicFramePr>
+              <a:graphicFrameLocks xmlns:a="http://schemas.openxmlformats.org/drawingml/2006/main" noChangeAspect="1"/>
+            </wp:cNvGraphicFramePr>
+            <a:graphic xmlns:a="http://schemas.openxmlformats.org/drawingml/2006/main">
+              <a:graphicData uri="http://schemas.openxmlformats.org/drawingml/2006/picture">
+                <pic:pic xmlns:pic="http://schemas.openxmlformats.org/drawingml/2006/picture">
+                  <pic:nvPicPr>
+                    <pic:cNvPr id="1617721206" name=""/>
+                    <pic:cNvPicPr/>
+                  </pic:nvPicPr>
+                  <pic:blipFill>
+                    <a:blip r:embed="rId17"/>
+                    <a:stretch>
+                      <a:fillRect/>
+                    </a:stretch>
+                  </pic:blipFill>
+                  <pic:spPr>
+                    <a:xfrm>
+                      <a:off x="0" y="0"/>
+                      <a:ext cx="1792652" cy="880853"/>
+                    </a:xfrm>
+                    <a:prstGeom prst="rect">
+                      <a:avLst/>
+                    </a:prstGeom>
+                  </pic:spPr>
+                </pic:pic>
+              </a:graphicData>
+            </a:graphic>
+          </wp:inline>
+        </w:drawing>
+      </w:r>
+    </w:p>
+    <w:p>
+      <w:pPr>
+        <w:ind w:left="288" w:firstLine="432"/>
+        <w:jc w:val="both"/>
+      </w:pPr>
+    </w:p>
+    <w:p>
+      <w:pPr>
+        <w:pStyle w:val="Heading1"/>
+      </w:pPr>
+      <w:r>
+        <w:t>Node-Red Setup</w:t>
       </w:r>
     </w:p>
     <w:p>
       <w:pPr>
         <w:pStyle w:val="BodyText"/>
-      </w:pPr>
-      <w:r>
-        <w:t>The preferred spelling of the word “acknowledgment” in America is without an “e” after the “g</w:t>
-      </w:r>
-      <w:r>
-        <w:t>”. Avoid the stilted expression “</w:t>
-      </w:r>
+        <w:rPr>
+          <w:lang w:val="en-US"/>
+        </w:rPr>
+      </w:pPr>
+      <w:r>
+        <w:rPr>
+          <w:lang w:val="en-US"/>
+        </w:rPr>
+        <w:t>Node-Red provides ease for connections by just drawing wires or links and adding parameters to them. The flow diagrams are self-explanatory</w:t>
+      </w:r>
+      <w:r>
+        <w:rPr>
+          <w:lang w:val="en-US"/>
+        </w:rPr>
+        <w:t xml:space="preserve"> [3]</w:t>
+      </w:r>
+      <w:r>
+        <w:rPr>
+          <w:lang w:val="en-US"/>
+        </w:rPr>
+        <w:t>.</w:t>
+      </w:r>
+      <w:r>
+        <w:rPr>
+          <w:lang w:val="en-US"/>
+        </w:rPr>
+        <w:t xml:space="preserve"> In this Assignment there are </w:t>
+      </w:r>
+      <w:r>
+        <w:rPr>
+          <w:lang w:val="en-US"/>
+        </w:rPr>
+        <w:t>major five topics</w:t>
+      </w:r>
+      <w:r>
+        <w:rPr>
+          <w:lang w:val="en-US"/>
+        </w:rPr>
+        <w:t xml:space="preserve"> where two are subscribed by the node-red and three are published by the node-red</w:t>
+      </w:r>
+      <w:r>
+        <w:rPr>
+          <w:lang w:val="en-US"/>
+        </w:rPr>
+        <w:t>.</w:t>
+      </w:r>
+    </w:p>
+    <w:p>
+      <w:pPr>
+        <w:pStyle w:val="BodyText"/>
+        <w:rPr>
+          <w:lang w:val="en-US"/>
+        </w:rPr>
+      </w:pPr>
       <w:proofErr w:type="spellStart"/>
-      <w:r>
-        <w:rPr>
-          <w:lang w:val="en-US"/>
-        </w:rPr>
-        <w:t>o</w:t>
-      </w:r>
-      <w:r>
-        <w:t>ne</w:t>
+      <w:proofErr w:type="gramStart"/>
+      <w:r>
+        <w:rPr>
+          <w:lang w:val="en-US"/>
+        </w:rPr>
+        <w:t>Lets</w:t>
       </w:r>
       <w:proofErr w:type="spellEnd"/>
-      <w:r>
-        <w:t xml:space="preserve"> of us (R. B. G.) thanks </w:t>
-      </w:r>
-      <w:r>
-        <w:t>...</w:t>
-      </w:r>
-      <w:r>
-        <w:rPr>
-          <w:lang w:val="en-US"/>
-        </w:rPr>
-        <w:t xml:space="preserve">”.  </w:t>
-      </w:r>
-      <w:r>
-        <w:t>Instead, try “R. B. G. thanks</w:t>
-      </w:r>
-      <w:r>
-        <w:t>...</w:t>
-      </w:r>
-      <w:r>
-        <w:t>”.</w:t>
-      </w:r>
-      <w:r>
-        <w:rPr>
-          <w:lang w:val="en-US"/>
-        </w:rPr>
+      <w:proofErr w:type="gramEnd"/>
+      <w:r>
+        <w:rPr>
+          <w:lang w:val="en-US"/>
+        </w:rPr>
+        <w:t xml:space="preserve"> consider the Fig.3.1 it shows the flow of the topic</w:t>
+      </w:r>
+      <w:r>
+        <w:rPr>
+          <w:lang w:val="en-US"/>
+        </w:rPr>
+        <w:t xml:space="preserve"> “assignment2/temperature” and “assignment2/humidity”</w:t>
+      </w:r>
+      <w:r>
+        <w:rPr>
+          <w:lang w:val="en-US"/>
+        </w:rPr>
+        <w:t xml:space="preserve">. I connected the </w:t>
+      </w:r>
+      <w:r>
+        <w:rPr>
+          <w:lang w:val="en-US"/>
+        </w:rPr>
+        <w:t>“MQTT in” node</w:t>
+      </w:r>
+      <w:r>
+        <w:rPr>
+          <w:lang w:val="en-US"/>
+        </w:rPr>
+        <w:t xml:space="preserve">, </w:t>
+      </w:r>
+      <w:r>
+        <w:rPr>
+          <w:lang w:val="en-US"/>
+        </w:rPr>
+        <w:t>which connects to MQTT broker and subscribe to</w:t>
+      </w:r>
+      <w:r>
+        <w:rPr>
+          <w:lang w:val="en-US"/>
+        </w:rPr>
+        <w:t xml:space="preserve"> messages from specific topic </w:t>
+      </w:r>
+      <w:r>
+        <w:rPr>
+          <w:lang w:val="en-US"/>
+        </w:rPr>
+        <w:t>to</w:t>
+      </w:r>
+      <w:r>
+        <w:rPr>
+          <w:lang w:val="en-US"/>
+        </w:rPr>
+        <w:t xml:space="preserve"> chart node</w:t>
+      </w:r>
+      <w:r>
+        <w:rPr>
+          <w:lang w:val="en-US"/>
+        </w:rPr>
+        <w:t xml:space="preserve"> which plots the input data in a graph format</w:t>
+      </w:r>
+      <w:r>
+        <w:rPr>
+          <w:lang w:val="en-US"/>
+        </w:rPr>
+        <w:t xml:space="preserve">, </w:t>
+      </w:r>
+      <w:proofErr w:type="gramStart"/>
+      <w:r>
+        <w:rPr>
+          <w:lang w:val="en-US"/>
+        </w:rPr>
+        <w:t>Similarly</w:t>
+      </w:r>
+      <w:proofErr w:type="gramEnd"/>
+      <w:r>
+        <w:rPr>
+          <w:lang w:val="en-US"/>
+        </w:rPr>
+        <w:t xml:space="preserve"> to </w:t>
+      </w:r>
+      <w:r>
+        <w:rPr>
+          <w:lang w:val="en-US"/>
+        </w:rPr>
+        <w:t>the gauge node for better visualization</w:t>
+      </w:r>
+      <w:r>
+        <w:rPr>
+          <w:lang w:val="en-US"/>
+        </w:rPr>
+        <w:t>.</w:t>
+      </w:r>
+    </w:p>
+    <w:p>
+      <w:pPr>
+        <w:pStyle w:val="BodyText"/>
+        <w:jc w:val="center"/>
+        <w:rPr>
+          <w:lang w:val="en-US"/>
+        </w:rPr>
+      </w:pPr>
+      <w:r>
+        <w:rPr>
+          <w:noProof/>
+          <w:lang w:val="en-US"/>
+        </w:rPr>
+        <w:drawing>
+          <wp:inline distT="0" distB="0" distL="0" distR="0" wp14:anchorId="1AF1BA4B" wp14:editId="4733AC07">
+            <wp:extent cx="1556657" cy="741860"/>
+            <wp:effectExtent l="0" t="0" r="5715" b="1270"/>
+            <wp:docPr id="1374859764" name="Picture 1"/>
+            <wp:cNvGraphicFramePr>
+              <a:graphicFrameLocks xmlns:a="http://schemas.openxmlformats.org/drawingml/2006/main" noChangeAspect="1"/>
+            </wp:cNvGraphicFramePr>
+            <a:graphic xmlns:a="http://schemas.openxmlformats.org/drawingml/2006/main">
+              <a:graphicData uri="http://schemas.openxmlformats.org/drawingml/2006/picture">
+                <pic:pic xmlns:pic="http://schemas.openxmlformats.org/drawingml/2006/picture">
+                  <pic:nvPicPr>
+                    <pic:cNvPr id="1374859764" name=""/>
+                    <pic:cNvPicPr/>
+                  </pic:nvPicPr>
+                  <pic:blipFill>
+                    <a:blip r:embed="rId18"/>
+                    <a:stretch>
+                      <a:fillRect/>
+                    </a:stretch>
+                  </pic:blipFill>
+                  <pic:spPr>
+                    <a:xfrm>
+                      <a:off x="0" y="0"/>
+                      <a:ext cx="1595865" cy="760546"/>
+                    </a:xfrm>
+                    <a:prstGeom prst="rect">
+                      <a:avLst/>
+                    </a:prstGeom>
+                  </pic:spPr>
+                </pic:pic>
+              </a:graphicData>
+            </a:graphic>
+          </wp:inline>
+        </w:drawing>
+      </w:r>
+    </w:p>
+    <w:p>
+      <w:pPr>
+        <w:pStyle w:val="BodyText"/>
+        <w:jc w:val="center"/>
+        <w:rPr>
+          <w:i/>
+          <w:iCs/>
+          <w:sz w:val="16"/>
+          <w:szCs w:val="16"/>
+          <w:lang w:val="en-US"/>
+        </w:rPr>
+      </w:pPr>
+      <w:r>
+        <w:rPr>
+          <w:i/>
+          <w:iCs/>
+          <w:sz w:val="16"/>
+          <w:szCs w:val="16"/>
+          <w:lang w:val="en-US"/>
+        </w:rPr>
+        <w:lastRenderedPageBreak/>
+        <w:t xml:space="preserve">Fig.3.1 </w:t>
+      </w:r>
+      <w:r>
+        <w:rPr>
+          <w:i/>
+          <w:iCs/>
+          <w:sz w:val="16"/>
+          <w:szCs w:val="16"/>
+          <w:lang w:val="en-US"/>
+        </w:rPr>
+        <w:t>MQTT Subscription w</w:t>
+      </w:r>
+      <w:r>
+        <w:rPr>
+          <w:i/>
+          <w:iCs/>
+          <w:sz w:val="16"/>
+          <w:szCs w:val="16"/>
+          <w:lang w:val="en-US"/>
+        </w:rPr>
+        <w:t>ith topics published by Microcontroller</w:t>
+      </w:r>
+      <w:r>
+        <w:rPr>
+          <w:i/>
+          <w:iCs/>
+          <w:sz w:val="16"/>
+          <w:szCs w:val="16"/>
+          <w:lang w:val="en-US"/>
+        </w:rPr>
+        <w:t xml:space="preserve"> [10].</w:t>
+      </w:r>
+    </w:p>
+    <w:p>
+      <w:pPr>
+        <w:pStyle w:val="BodyText"/>
+      </w:pPr>
+      <w:r>
+        <w:t xml:space="preserve">The </w:t>
+      </w:r>
+      <w:r>
+        <w:t xml:space="preserve">following scenario shows </w:t>
+      </w:r>
+      <w:r>
+        <w:t>flow of the topic</w:t>
+      </w:r>
+      <w:r>
+        <w:t>s “assignment2</w:t>
+      </w:r>
+      <w:r>
+        <w:t>/led</w:t>
+      </w:r>
+      <w:r>
+        <w:t>”</w:t>
+      </w:r>
+      <w:r>
+        <w:t>, “assignment2/</w:t>
+      </w:r>
+      <w:proofErr w:type="spellStart"/>
+      <w:r>
+        <w:t>ledcolor</w:t>
+      </w:r>
+      <w:proofErr w:type="spellEnd"/>
+      <w:r>
+        <w:t>” and ‘assignment2/brightness”</w:t>
+      </w:r>
+      <w:r>
+        <w:t xml:space="preserve">. These are topics which are being published by the </w:t>
+      </w:r>
+      <w:r>
+        <w:t>Node</w:t>
+      </w:r>
+      <w:r>
+        <w:t>-Red or MQTT Broker to the microcontroller.</w:t>
+      </w:r>
+      <w:r>
+        <w:t xml:space="preserve"> In this I connected </w:t>
+      </w:r>
+      <w:r>
+        <w:t>“Button” node, which</w:t>
+      </w:r>
+      <w:r>
+        <w:t xml:space="preserve"> adds button to user interface</w:t>
+      </w:r>
+      <w:r>
+        <w:t xml:space="preserve"> to</w:t>
+      </w:r>
+      <w:r>
         <w:t xml:space="preserve"> </w:t>
       </w:r>
       <w:r>
-        <w:t>Put spons</w:t>
-      </w:r>
-      <w:r>
-        <w:t>or acknowledgments in the unnum</w:t>
-      </w:r>
-      <w:r>
-        <w:t>bered footnote on the first page.</w:t>
+        <w:t xml:space="preserve">“MQTT </w:t>
+      </w:r>
+      <w:r>
+        <w:t>out”</w:t>
+      </w:r>
+      <w:r>
+        <w:t xml:space="preserve"> node,</w:t>
+      </w:r>
+      <w:r>
+        <w:t xml:space="preserve"> which connects to MQTT broker and sends message</w:t>
+      </w:r>
+      <w:r>
+        <w:t>.</w:t>
+      </w:r>
+      <w:r>
+        <w:t xml:space="preserve"> So that when I click the button </w:t>
+      </w:r>
+      <w:r>
+        <w:t>the data is published. This is used to</w:t>
+      </w:r>
+      <w:r>
+        <w:t xml:space="preserve"> turn on the manual control for the led. </w:t>
+      </w:r>
+      <w:r>
+        <w:t xml:space="preserve">Next I connected the </w:t>
+      </w:r>
+      <w:r>
+        <w:t>“Inject” node</w:t>
+      </w:r>
+      <w:r>
+        <w:t xml:space="preserve"> which is used to </w:t>
+      </w:r>
+      <w:r>
+        <w:t xml:space="preserve">inject a message into the flow either manually or </w:t>
+      </w:r>
+      <w:r>
+        <w:t>at a regular interval,</w:t>
+      </w:r>
+      <w:r>
+        <w:t xml:space="preserve"> </w:t>
+      </w:r>
+      <w:r>
+        <w:t>to the “button node” and to the “MQTT out”</w:t>
+      </w:r>
+      <w:r>
+        <w:t>.</w:t>
+      </w:r>
+      <w:r>
+        <w:t xml:space="preserve"> Here the messages for changing colour of the RGB LED is sent from the Broker. The last one </w:t>
+      </w:r>
+      <w:r>
+        <w:t xml:space="preserve">is “scroll node”, which is used to add scroller to the </w:t>
+      </w:r>
+      <w:r>
+        <w:t>dashboard UI, to “MQTT out”</w:t>
+      </w:r>
+      <w:r>
+        <w:t xml:space="preserve"> node</w:t>
+      </w:r>
+      <w:r>
+        <w:t xml:space="preserve"> </w:t>
+      </w:r>
+      <w:r>
+        <w:t xml:space="preserve">to send messages to control intensity of the </w:t>
+      </w:r>
+      <w:r>
+        <w:t xml:space="preserve">RGB LED. </w:t>
+      </w:r>
+    </w:p>
+    <w:p>
+      <w:pPr>
+        <w:pStyle w:val="BodyText"/>
+        <w:ind w:firstLine="0"/>
+        <w:jc w:val="center"/>
+        <w:rPr>
+          <w:noProof/>
+        </w:rPr>
+      </w:pPr>
+    </w:p>
+    <w:p>
+      <w:pPr>
+        <w:pStyle w:val="BodyText"/>
+        <w:ind w:firstLine="0"/>
+        <w:jc w:val="center"/>
+      </w:pPr>
+      <w:r>
+        <w:rPr>
+          <w:noProof/>
+        </w:rPr>
+        <w:drawing>
+          <wp:inline distT="0" distB="0" distL="0" distR="0" wp14:anchorId="42F9CF99" wp14:editId="4180C6F9">
+            <wp:extent cx="2815443" cy="1551214"/>
+            <wp:effectExtent l="0" t="0" r="4445" b="0"/>
+            <wp:docPr id="1082350775" name="Picture 1"/>
+            <wp:cNvGraphicFramePr>
+              <a:graphicFrameLocks xmlns:a="http://schemas.openxmlformats.org/drawingml/2006/main" noChangeAspect="1"/>
+            </wp:cNvGraphicFramePr>
+            <a:graphic xmlns:a="http://schemas.openxmlformats.org/drawingml/2006/main">
+              <a:graphicData uri="http://schemas.openxmlformats.org/drawingml/2006/picture">
+                <pic:pic xmlns:pic="http://schemas.openxmlformats.org/drawingml/2006/picture">
+                  <pic:nvPicPr>
+                    <pic:cNvPr id="1082350775" name=""/>
+                    <pic:cNvPicPr/>
+                  </pic:nvPicPr>
+                  <pic:blipFill>
+                    <a:blip r:embed="rId19"/>
+                    <a:stretch>
+                      <a:fillRect/>
+                    </a:stretch>
+                  </pic:blipFill>
+                  <pic:spPr>
+                    <a:xfrm>
+                      <a:off x="0" y="0"/>
+                      <a:ext cx="2878137" cy="1585756"/>
+                    </a:xfrm>
+                    <a:prstGeom prst="rect">
+                      <a:avLst/>
+                    </a:prstGeom>
+                  </pic:spPr>
+                </pic:pic>
+              </a:graphicData>
+            </a:graphic>
+          </wp:inline>
+        </w:drawing>
+      </w:r>
+    </w:p>
+    <w:p>
+      <w:pPr>
+        <w:pStyle w:val="BodyText"/>
+        <w:spacing w:after="0"/>
+        <w:ind w:firstLine="0"/>
+        <w:jc w:val="center"/>
+        <w:rPr>
+          <w:i/>
+          <w:iCs/>
+          <w:sz w:val="16"/>
+          <w:szCs w:val="16"/>
+        </w:rPr>
+      </w:pPr>
+      <w:r>
+        <w:rPr>
+          <w:i/>
+          <w:iCs/>
+          <w:sz w:val="16"/>
+          <w:szCs w:val="16"/>
+        </w:rPr>
+        <w:t>Fig.3.2.</w:t>
+      </w:r>
+      <w:r>
+        <w:rPr>
+          <w:i/>
+          <w:iCs/>
+          <w:sz w:val="16"/>
+          <w:szCs w:val="16"/>
+        </w:rPr>
+        <w:t xml:space="preserve">MQTT Broker publishing topics to </w:t>
+      </w:r>
+    </w:p>
+    <w:p>
+      <w:pPr>
+        <w:pStyle w:val="BodyText"/>
+        <w:spacing w:after="0"/>
+        <w:ind w:firstLine="0"/>
+        <w:jc w:val="center"/>
+        <w:rPr>
+          <w:i/>
+          <w:iCs/>
+          <w:sz w:val="16"/>
+          <w:szCs w:val="16"/>
+        </w:rPr>
+      </w:pPr>
+      <w:r>
+        <w:rPr>
+          <w:i/>
+          <w:iCs/>
+          <w:sz w:val="16"/>
+          <w:szCs w:val="16"/>
+        </w:rPr>
+        <w:t>M</w:t>
+      </w:r>
+      <w:r>
+        <w:rPr>
+          <w:i/>
+          <w:iCs/>
+          <w:sz w:val="16"/>
+          <w:szCs w:val="16"/>
+        </w:rPr>
+        <w:t>icrocontroller</w:t>
+      </w:r>
+      <w:r>
+        <w:rPr>
+          <w:i/>
+          <w:iCs/>
+          <w:sz w:val="16"/>
+          <w:szCs w:val="16"/>
+        </w:rPr>
+        <w:t xml:space="preserve"> [10]</w:t>
+      </w:r>
+    </w:p>
+    <w:p>
+      <w:pPr>
+        <w:pStyle w:val="BodyText"/>
+        <w:spacing w:after="0"/>
+        <w:ind w:firstLine="0"/>
+        <w:jc w:val="center"/>
+      </w:pPr>
+    </w:p>
+    <w:p>
+      <w:pPr>
+        <w:pStyle w:val="BodyText"/>
+        <w:spacing w:after="0"/>
+        <w:ind w:firstLine="0"/>
+        <w:rPr>
+          <w:lang w:val="en-US"/>
+        </w:rPr>
+      </w:pPr>
+      <w:r>
+        <w:rPr>
+          <w:lang w:val="en-US"/>
+        </w:rPr>
+        <w:tab/>
+        <w:t xml:space="preserve">In Fig.3.3 </w:t>
+      </w:r>
+      <w:r>
+        <w:rPr>
+          <w:lang w:val="en-US"/>
+        </w:rPr>
+        <w:t xml:space="preserve">Node-RED flow collects temperature and humidity data from respective sensor nodes, processes the data by extracting it into the message payload using the "move </w:t>
+      </w:r>
+      <w:proofErr w:type="spellStart"/>
+      <w:proofErr w:type="gramStart"/>
+      <w:r>
+        <w:rPr>
+          <w:lang w:val="en-US"/>
+        </w:rPr>
+        <w:t>msg.payload</w:t>
+      </w:r>
+      <w:proofErr w:type="spellEnd"/>
+      <w:proofErr w:type="gramEnd"/>
+      <w:r>
+        <w:rPr>
+          <w:lang w:val="en-US"/>
+        </w:rPr>
+        <w:t>" nodes, and then formats the data into a time-series record within a function node. The function node is responsible for structuring the data, possibly adding a timestamp or reorganizing it for compatibility with a time-series database. Finally, the formatted data is sent to a database node, where it is stored for future analysis, allowing for efficient querying and monitoring of environmental conditions over time.</w:t>
+      </w:r>
+    </w:p>
+    <w:p>
+      <w:pPr>
+        <w:pStyle w:val="BodyText"/>
+        <w:spacing w:after="0"/>
+        <w:ind w:firstLine="0"/>
+        <w:jc w:val="center"/>
+        <w:rPr>
+          <w:noProof/>
+        </w:rPr>
+      </w:pPr>
+    </w:p>
+    <w:p>
+      <w:pPr>
+        <w:pStyle w:val="BodyText"/>
+        <w:spacing w:after="0"/>
+        <w:ind w:firstLine="0"/>
+        <w:jc w:val="center"/>
+      </w:pPr>
+      <w:r>
+        <w:rPr>
+          <w:noProof/>
+        </w:rPr>
+        <w:drawing>
+          <wp:inline distT="0" distB="0" distL="0" distR="0" wp14:anchorId="722B5260" wp14:editId="589AD291">
+            <wp:extent cx="2722344" cy="1023257"/>
+            <wp:effectExtent l="0" t="0" r="1905" b="5715"/>
+            <wp:docPr id="1955674775" name="Picture 1"/>
+            <wp:cNvGraphicFramePr>
+              <a:graphicFrameLocks xmlns:a="http://schemas.openxmlformats.org/drawingml/2006/main" noChangeAspect="1"/>
+            </wp:cNvGraphicFramePr>
+            <a:graphic xmlns:a="http://schemas.openxmlformats.org/drawingml/2006/main">
+              <a:graphicData uri="http://schemas.openxmlformats.org/drawingml/2006/picture">
+                <pic:pic xmlns:pic="http://schemas.openxmlformats.org/drawingml/2006/picture">
+                  <pic:nvPicPr>
+                    <pic:cNvPr id="1955674775" name=""/>
+                    <pic:cNvPicPr/>
+                  </pic:nvPicPr>
+                  <pic:blipFill>
+                    <a:blip r:embed="rId20"/>
+                    <a:stretch>
+                      <a:fillRect/>
+                    </a:stretch>
+                  </pic:blipFill>
+                  <pic:spPr>
+                    <a:xfrm>
+                      <a:off x="0" y="0"/>
+                      <a:ext cx="2808172" cy="1055518"/>
+                    </a:xfrm>
+                    <a:prstGeom prst="rect">
+                      <a:avLst/>
+                    </a:prstGeom>
+                  </pic:spPr>
+                </pic:pic>
+              </a:graphicData>
+            </a:graphic>
+          </wp:inline>
+        </w:drawing>
+      </w:r>
+    </w:p>
+    <w:p>
+      <w:pPr>
+        <w:pStyle w:val="BodyText"/>
+        <w:jc w:val="center"/>
+      </w:pPr>
+      <w:r>
+        <w:rPr>
+          <w:i/>
+          <w:iCs/>
+          <w:sz w:val="16"/>
+          <w:szCs w:val="16"/>
+        </w:rPr>
+        <w:t xml:space="preserve">Fig.3.2.MQTT Broker </w:t>
+      </w:r>
+      <w:r>
+        <w:rPr>
+          <w:i/>
+          <w:iCs/>
+          <w:sz w:val="16"/>
+          <w:szCs w:val="16"/>
+        </w:rPr>
+        <w:t>using node-red to send data to Database</w:t>
+      </w:r>
+      <w:r>
+        <w:rPr>
+          <w:i/>
+          <w:iCs/>
+          <w:sz w:val="16"/>
+          <w:szCs w:val="16"/>
+        </w:rPr>
+        <w:t xml:space="preserve"> [10]</w:t>
+      </w:r>
+      <w:r>
+        <w:t>.</w:t>
+      </w:r>
+    </w:p>
+    <w:p>
+      <w:pPr>
+        <w:pStyle w:val="BodyText"/>
+      </w:pPr>
+      <w:r>
+        <w:t>In Fig</w:t>
+      </w:r>
+      <w:r>
+        <w:t>.3.3</w:t>
+      </w:r>
+      <w:r>
+        <w:t xml:space="preserve"> Node-RED flow is meant to fetch from a cloud MongoDB data base and display a temperature data that arrived through an ESP8266 probably employing a DHT sensor. The flow starts by reading the temperature data from the cloud MongoDB database where it resides and converts the data into format that can be plotted on the chart using a function node. The chart is then plotted on a historical chart using Chart.js button. The data can be filtered easily through an interface wherein users can choose a particular date time limit. With the selected start and end dates, and start and end </w:t>
+      </w:r>
+      <w:r>
+        <w:t>times enabled, the cloud MongoDB data base is queried to obtain the specified range of temperature between the chosen start and end dates for flexible control of historical temperature trends visualization.</w:t>
+      </w:r>
+    </w:p>
+    <w:p>
+      <w:pPr>
+        <w:pStyle w:val="BodyText"/>
+        <w:jc w:val="center"/>
+      </w:pPr>
+      <w:r>
+        <w:rPr>
+          <w:noProof/>
+        </w:rPr>
+        <w:drawing>
+          <wp:inline distT="0" distB="0" distL="0" distR="0" wp14:anchorId="1420FD41" wp14:editId="01168293">
+            <wp:extent cx="2149928" cy="1224744"/>
+            <wp:effectExtent l="0" t="0" r="3175" b="0"/>
+            <wp:docPr id="1105016115" name="Picture 1"/>
+            <wp:cNvGraphicFramePr>
+              <a:graphicFrameLocks xmlns:a="http://schemas.openxmlformats.org/drawingml/2006/main" noChangeAspect="1"/>
+            </wp:cNvGraphicFramePr>
+            <a:graphic xmlns:a="http://schemas.openxmlformats.org/drawingml/2006/main">
+              <a:graphicData uri="http://schemas.openxmlformats.org/drawingml/2006/picture">
+                <pic:pic xmlns:pic="http://schemas.openxmlformats.org/drawingml/2006/picture">
+                  <pic:nvPicPr>
+                    <pic:cNvPr id="1105016115" name=""/>
+                    <pic:cNvPicPr/>
+                  </pic:nvPicPr>
+                  <pic:blipFill>
+                    <a:blip r:embed="rId21"/>
+                    <a:stretch>
+                      <a:fillRect/>
+                    </a:stretch>
+                  </pic:blipFill>
+                  <pic:spPr>
+                    <a:xfrm>
+                      <a:off x="0" y="0"/>
+                      <a:ext cx="2170918" cy="1236702"/>
+                    </a:xfrm>
+                    <a:prstGeom prst="rect">
+                      <a:avLst/>
+                    </a:prstGeom>
+                  </pic:spPr>
+                </pic:pic>
+              </a:graphicData>
+            </a:graphic>
+          </wp:inline>
+        </w:drawing>
+      </w:r>
+    </w:p>
+    <w:p>
+      <w:pPr>
+        <w:pStyle w:val="BodyText"/>
+        <w:jc w:val="center"/>
+        <w:rPr>
+          <w:i/>
+          <w:iCs/>
+          <w:sz w:val="18"/>
+          <w:szCs w:val="18"/>
+        </w:rPr>
+      </w:pPr>
+      <w:r>
+        <w:rPr>
+          <w:i/>
+          <w:iCs/>
+          <w:sz w:val="18"/>
+          <w:szCs w:val="18"/>
+        </w:rPr>
+        <w:t>Fig</w:t>
+      </w:r>
+      <w:r>
+        <w:rPr>
+          <w:i/>
+          <w:iCs/>
+          <w:sz w:val="18"/>
+          <w:szCs w:val="18"/>
+        </w:rPr>
+        <w:t>.</w:t>
+      </w:r>
+      <w:r>
+        <w:rPr>
+          <w:i/>
+          <w:iCs/>
+          <w:sz w:val="18"/>
+          <w:szCs w:val="18"/>
+        </w:rPr>
+        <w:t>3.</w:t>
+      </w:r>
+      <w:r>
+        <w:rPr>
+          <w:i/>
+          <w:iCs/>
+          <w:sz w:val="18"/>
+          <w:szCs w:val="18"/>
+        </w:rPr>
+        <w:t>3.</w:t>
+      </w:r>
+      <w:r>
+        <w:rPr>
+          <w:i/>
+          <w:iCs/>
+          <w:sz w:val="18"/>
+          <w:szCs w:val="18"/>
+        </w:rPr>
+        <w:t>Fetching data from MongoDB for history graph</w:t>
+      </w:r>
+      <w:r>
+        <w:rPr>
+          <w:i/>
+          <w:iCs/>
+          <w:sz w:val="18"/>
+          <w:szCs w:val="18"/>
+        </w:rPr>
+        <w:t xml:space="preserve"> [10]</w:t>
+      </w:r>
+      <w:r>
+        <w:rPr>
+          <w:i/>
+          <w:iCs/>
+          <w:sz w:val="18"/>
+          <w:szCs w:val="18"/>
+        </w:rPr>
+        <w:t>.</w:t>
+      </w:r>
+    </w:p>
+    <w:p>
+      <w:pPr>
+        <w:pStyle w:val="Heading1"/>
+      </w:pPr>
+      <w:r>
+        <w:t>Result</w:t>
+      </w:r>
+    </w:p>
+    <w:p>
+      <w:pPr>
+        <w:pStyle w:val="BodyText"/>
+      </w:pPr>
+      <w:r>
+        <w:t>The IoT system, which has been implemented for this project, can indeed integrate ESP32 microcontroller, MQTT protocol, Node-RED for the graphical representation of the IoT system and MongoDB for the storage and management of big data in cloud-connected environment. The system achieved the following key outcomes:</w:t>
+      </w:r>
+    </w:p>
+    <w:p>
+      <w:pPr>
+        <w:pStyle w:val="Heading2"/>
+      </w:pPr>
+      <w:r>
+        <w:t>Data Communication and Device Control</w:t>
+      </w:r>
+      <w:r>
+        <w:t>:</w:t>
+      </w:r>
+    </w:p>
+    <w:p>
+      <w:pPr>
+        <w:ind w:left="288" w:firstLine="432"/>
+        <w:jc w:val="both"/>
+      </w:pPr>
+      <w:r>
+        <w:t>The serial communication with the ESP32 microcontroller to the MQTT broker (</w:t>
+      </w:r>
+      <w:proofErr w:type="spellStart"/>
+      <w:r>
+        <w:t>Mosquitto</w:t>
+      </w:r>
+      <w:proofErr w:type="spellEnd"/>
+      <w:r>
+        <w:t xml:space="preserve">) was achieved. The ESP32 was able to scan the local </w:t>
+      </w:r>
+      <w:proofErr w:type="spellStart"/>
+      <w:r>
+        <w:t>WiFi</w:t>
+      </w:r>
+      <w:proofErr w:type="spellEnd"/>
+      <w:r>
+        <w:t xml:space="preserve"> network and connect to it with the due credentials, publish the temperature and humidity as well as subscribe to commands for the connected RGB LED. The DHT11 sensor data was acquired and transmitted effectively in </w:t>
+      </w:r>
+      <w:proofErr w:type="gramStart"/>
+      <w:r>
+        <w:t>the every</w:t>
+      </w:r>
+      <w:proofErr w:type="gramEnd"/>
+      <w:r>
+        <w:t xml:space="preserve"> 10 sec and both temperature and humidity values were shown on the Node-RED incoming dashboard. The system allowed the control of the RGB LED wirelessly; it took color commands and brightness from the Node-RED application.</w:t>
+      </w:r>
+    </w:p>
+    <w:p>
+      <w:pPr>
+        <w:pStyle w:val="Heading2"/>
+      </w:pPr>
+      <w:r>
+        <w:t>Node-RED Dashboard Performance</w:t>
+      </w:r>
+      <w:r>
+        <w:t>:</w:t>
+      </w:r>
+    </w:p>
+    <w:p>
+      <w:pPr>
+        <w:ind w:left="288" w:firstLine="432"/>
+        <w:jc w:val="both"/>
+      </w:pPr>
+      <w:r>
+        <w:t xml:space="preserve">As said in [8] </w:t>
+      </w:r>
+      <w:r>
+        <w:t xml:space="preserve">The Node-RED dashboard offered an easy and interactive means whereby the user could view pilot environmental data and manage the system from a distance. Some of the concepts that were implemented on an Infotainment system dashboard were graphical temperature and humidity display and the gauge temperature and humidity display. Besides, the client needed to manage the RGB LED </w:t>
+      </w:r>
+      <w:proofErr w:type="spellStart"/>
+      <w:r>
+        <w:t>colour</w:t>
+      </w:r>
+      <w:proofErr w:type="spellEnd"/>
+      <w:r>
+        <w:t xml:space="preserve"> and intensity, which served as an indication of the IoT system interaction. The “inject” and “button” nodes in Node-RED made sure that all commands from the user interface where relayed properly to the microcontroller to change LED parameters. The time taken to respond to these interactions was also poor, indicating effective real time control.</w:t>
+      </w:r>
+    </w:p>
+    <w:p>
+      <w:pPr>
+        <w:pStyle w:val="Heading2"/>
+      </w:pPr>
+      <w:r>
+        <w:t>Data Storage and Analytics</w:t>
+      </w:r>
+      <w:r>
+        <w:t>:</w:t>
+      </w:r>
+    </w:p>
+    <w:p>
+      <w:pPr>
+        <w:ind w:left="288" w:firstLine="432"/>
+        <w:jc w:val="both"/>
+      </w:pPr>
+      <w:r>
+        <w:t>MongoDB is a document-oriented database system classified as a NoSQL database system</w:t>
+      </w:r>
+      <w:r>
+        <w:t xml:space="preserve"> [7]</w:t>
+      </w:r>
+      <w:r>
+        <w:t>.</w:t>
+      </w:r>
+      <w:r>
+        <w:t xml:space="preserve"> </w:t>
+      </w:r>
+      <w:r>
+        <w:t xml:space="preserve">This integration with MongoDB made it convenient to store and update depending on the various sensors used. Temperature and humidity data logged by the ESP32 were stored into specific MongoDB collections and could be reconstructed for analysis purposes. By employing Node-RED flow, the required historical data was fetched </w:t>
+      </w:r>
+      <w:r>
+        <w:lastRenderedPageBreak/>
+        <w:t>from the Database and data was visualized on Node-RED Dashboard. The temperature data acquisition could be done historically and could be filtered by time intervals and visualized enabling the user to look at the trends in the temperature at specified intervals of time. This data analytics functionality demonstrates how IoT systems can create adaptive and smart environments using the past sensor data.</w:t>
+      </w:r>
+    </w:p>
+    <w:p>
+      <w:pPr>
+        <w:pStyle w:val="Heading2"/>
+      </w:pPr>
+      <w:r>
+        <w:t>System Reliability and Error Handling</w:t>
+      </w:r>
+      <w:r>
+        <w:t>:</w:t>
+      </w:r>
+    </w:p>
+    <w:p>
+      <w:pPr>
+        <w:ind w:left="288" w:firstLine="432"/>
+        <w:jc w:val="both"/>
+      </w:pPr>
+      <w:r>
+        <w:t xml:space="preserve">It also showed the right performance for continuous data publishing, LED control as well as data retrieval. Controlling measures were put in place to guarantee that the system stays functional in situation where disconnections occur. The microcontroller was also programmed to check for the connection of the </w:t>
+      </w:r>
+      <w:proofErr w:type="spellStart"/>
+      <w:r>
+        <w:t>WiFi</w:t>
+      </w:r>
+      <w:proofErr w:type="spellEnd"/>
+      <w:r>
+        <w:t xml:space="preserve"> and the MQTT broker in case of disconnection and then proceed to reconnect in order to carry out its functions continuously. The reliability of the system was also tested and verified over several cycles with demonstrated capability of the microcontroller of publishing sensor data and receiving control commands.</w:t>
+      </w:r>
+      <w:r>
+        <w:t xml:space="preserve"> </w:t>
+      </w:r>
+      <w:r>
+        <w:t>The reliability of the system was also tested and verified over several cycles with demonstrated capability of the microcontroller of publishing sensor data and receiving control commands as of the reliability tests done in [9].</w:t>
+      </w:r>
+    </w:p>
+    <w:p>
+      <w:pPr>
+        <w:pStyle w:val="Heading2"/>
+      </w:pPr>
+      <w:r>
+        <w:t>Scalability and Future Work</w:t>
+      </w:r>
+      <w:r>
+        <w:t>:</w:t>
+      </w:r>
+    </w:p>
+    <w:p>
+      <w:pPr>
+        <w:ind w:left="288" w:firstLine="432"/>
+        <w:jc w:val="both"/>
+      </w:pPr>
+      <w:r>
+        <w:t xml:space="preserve">It also showed the right performance for continuous data publishing, LED control as well as data retrieval. Controlling measures were put in place to guarantee that the system stays functional in situation where disconnections occur. The microcontroller was also programmed to check for the connection of the </w:t>
+      </w:r>
+      <w:proofErr w:type="spellStart"/>
+      <w:r>
+        <w:t>WiFi</w:t>
+      </w:r>
+      <w:proofErr w:type="spellEnd"/>
+      <w:r>
+        <w:t xml:space="preserve"> and the MQTT broker in case of disconnection and then proceed to reconnect in order to carry out its functions continuously. </w:t>
+      </w:r>
+    </w:p>
+    <w:p>
+      <w:pPr>
+        <w:pStyle w:val="Heading1"/>
+      </w:pPr>
+      <w:r>
+        <w:t>Conclusion</w:t>
+      </w:r>
+    </w:p>
+    <w:p>
+      <w:pPr>
+        <w:pStyle w:val="BodyText"/>
+        <w:rPr>
+          <w:lang w:val="en-IN"/>
+        </w:rPr>
+      </w:pPr>
+      <w:r>
+        <w:rPr>
+          <w:lang w:val="en-IN"/>
+        </w:rPr>
+        <w:t xml:space="preserve">In this project, we have realized and implemented an IoT cloud system that can be </w:t>
+      </w:r>
+      <w:proofErr w:type="gramStart"/>
+      <w:r>
+        <w:rPr>
+          <w:lang w:val="en-IN"/>
+        </w:rPr>
+        <w:t>connected ,</w:t>
+      </w:r>
+      <w:proofErr w:type="gramEnd"/>
+      <w:r>
+        <w:rPr>
+          <w:lang w:val="en-IN"/>
+        </w:rPr>
+        <w:t xml:space="preserve"> </w:t>
+      </w:r>
+      <w:r>
+        <w:rPr>
+          <w:lang w:val="en-IN"/>
+        </w:rPr>
+        <w:t xml:space="preserve">controlled and monitored through the ESP32 </w:t>
+      </w:r>
+      <w:proofErr w:type="spellStart"/>
+      <w:r>
+        <w:rPr>
+          <w:lang w:val="en-IN"/>
+        </w:rPr>
+        <w:t>DoIT</w:t>
+      </w:r>
+      <w:proofErr w:type="spellEnd"/>
+      <w:r>
+        <w:rPr>
+          <w:lang w:val="en-IN"/>
+        </w:rPr>
+        <w:t xml:space="preserve"> microcontroller, MQTT protocol, Node-RED, and MongoDB as the data store and </w:t>
+      </w:r>
+      <w:r>
+        <w:rPr>
+          <w:lang w:val="en-IN"/>
+        </w:rPr>
+        <w:t>analyser</w:t>
+      </w:r>
+      <w:r>
+        <w:rPr>
+          <w:lang w:val="en-IN"/>
+        </w:rPr>
+        <w:t>. The system also shows how individual hardware components can be connected to the cloud and modified in real time with real time illustrated in the form of a graph and can be controlled remotely through an intuitive graphical user interface. By using MQTT, we remained generous and unobtrusive in terms of utilizing the bandwidth because it allowed us to switch data on temperature and humidity from the ESP32 microcontroller to the cloud platform.</w:t>
+      </w:r>
+      <w:r>
+        <w:rPr>
+          <w:lang w:val="en-IN"/>
+        </w:rPr>
+        <w:t xml:space="preserve"> </w:t>
+      </w:r>
+      <w:r>
+        <w:rPr>
+          <w:lang w:val="en-IN"/>
+        </w:rPr>
+        <w:t xml:space="preserve">This engagement was made possible through the Node-RED application where there was a convenient way of developing an interactive dashboard to help three users to monitor the data sensed and control the system from a remote place. Moreover, storing the data in the MongoDB database also helped in further </w:t>
+      </w:r>
+      <w:r>
+        <w:rPr>
+          <w:lang w:val="en-IN"/>
+        </w:rPr>
+        <w:t>analysing</w:t>
+      </w:r>
+      <w:r>
+        <w:rPr>
+          <w:lang w:val="en-IN"/>
+        </w:rPr>
+        <w:t xml:space="preserve"> it to determine the conditions outside. The unawareness of the hardware and software components, the freedom of the MQTT protocol and the low-code characteristics of Node-RED allow for the building small to large IoT applications with ease.</w:t>
+      </w:r>
+      <w:r>
+        <w:rPr>
+          <w:lang w:val="en-IN"/>
+        </w:rPr>
+        <w:t xml:space="preserve"> </w:t>
+      </w:r>
+      <w:r>
+        <w:rPr>
+          <w:lang w:val="en-IN"/>
+        </w:rPr>
+        <w:t xml:space="preserve">This project also demonstrates the significance of using cloud connectivity and data analytics to bring raw sensor information into useful outcomes while underlining the use of </w:t>
+      </w:r>
+      <w:r>
+        <w:rPr>
+          <w:lang w:val="en-IN"/>
+        </w:rPr>
+        <w:t>IoT systems in making intelligent environment adaptive system. These technologies can provide a means to opening up new areas of using such systems at homes, in the areas of health care, horticulture, factory floors, etc. This system shows a sound initial design of IoT smart devices and its integration with cloud environment and hence we believe it provides a platform for future development and expansion of the concept.</w:t>
+      </w:r>
+      <w:r>
+        <w:rPr>
+          <w:lang w:val="en-IN"/>
+        </w:rPr>
+        <w:t xml:space="preserve"> </w:t>
       </w:r>
     </w:p>
     <w:p>
@@ -1649,92 +3254,13 @@
         <w:t>References</w:t>
       </w:r>
     </w:p>
-    <w:p>
-      <w:pPr>
-        <w:pStyle w:val="BodyText"/>
-      </w:pPr>
-      <w:r>
-        <w:t>The template will number citations consecutively within brackets [1]. The sentence punctuation follows the bracket [2]. Refer simply to the reference number, as in [3]—do not use “Ref. [3]” or “reference [3]” except at the beginning of a sentence: “Reference [3] was the first</w:t>
-      </w:r>
-      <w:r>
-        <w:rPr>
-          <w:lang w:val="en-US"/>
-        </w:rPr>
-        <w:t xml:space="preserve"> </w:t>
-      </w:r>
-      <w:r>
-        <w:t>...</w:t>
-      </w:r>
-      <w:r>
-        <w:t>”</w:t>
-      </w:r>
-    </w:p>
-    <w:p>
-      <w:pPr>
-        <w:pStyle w:val="BodyText"/>
-      </w:pPr>
-      <w:r>
-        <w:t>Number footnotes separately in superscripts. Place the actual footnote at the bottom of the column in which it was cited. Do not put footnotes in the</w:t>
-      </w:r>
-      <w:r>
-        <w:rPr>
-          <w:lang w:val="en-US"/>
-        </w:rPr>
-        <w:t xml:space="preserve"> abstract or</w:t>
-      </w:r>
-      <w:r>
-        <w:t xml:space="preserve"> reference list. Use letters for table footnotes.</w:t>
-      </w:r>
-    </w:p>
-    <w:p>
-      <w:pPr>
-        <w:pStyle w:val="BodyText"/>
-      </w:pPr>
-      <w:r>
-        <w:t>Unless there are six au</w:t>
-      </w:r>
-      <w:r>
-        <w:t>thors or more give all authors</w:t>
-      </w:r>
-      <w:r>
-        <w:rPr>
-          <w:lang w:val="en-US"/>
-        </w:rPr>
-        <w:t xml:space="preserve">’ </w:t>
-      </w:r>
-      <w:r>
-        <w:t>names; do not use “et al.”. Papers that have not been published, even if they have been submitted for publication, should be cited as “unpublished” [4]. Papers that have been accepted for publication should be cited as “in press” [5]. Capitalize only the first word in a paper title, except for proper nouns and element symbols.</w:t>
-      </w:r>
-    </w:p>
-    <w:p>
-      <w:pPr>
-        <w:pStyle w:val="BodyText"/>
-      </w:pPr>
-      <w:r>
-        <w:t xml:space="preserve">For </w:t>
-      </w:r>
-      <w:r>
-        <w:t>papers</w:t>
-      </w:r>
-      <w:r>
-        <w:t xml:space="preserve"> published in translation journals, please give the English citation first, followed by the original foreign-language citation [6].</w:t>
-      </w:r>
-    </w:p>
-    <w:p/>
     <w:p>
       <w:pPr>
         <w:pStyle w:val="references"/>
         <w:ind w:left="354" w:hanging="354"/>
       </w:pPr>
       <w:r>
-        <w:t xml:space="preserve">G. Eason, B. Noble, and I. N. Sneddon, “On certain integrals of Lipschitz-Hankel type involving products of Bessel functions,” Phil. Trans. Roy. Soc. London, vol. A247, pp. 529–551, April 1955. </w:t>
-      </w:r>
-      <w:r>
-        <w:rPr>
-          <w:i/>
-          <w:iCs/>
-        </w:rPr>
-        <w:t>(references)</w:t>
+        <w:t>A. Kumar Arigela, C. Banapuram and N. Venu, "Remote based Home Automation with MQTT: ESP32 Nodes and Node-RED on Raspberry Pi," 2024 8th International Conference on I-SMAC (IoT in Social, Mobile, Analytics and Cloud) (I-SMAC), Kirtipur, Nepal, 2024, pp. 313-318, doi: 10.1109/I-SMAC61858.2024.10714655.</w:t>
       </w:r>
     </w:p>
     <w:p>
@@ -1743,7 +3269,15 @@
         <w:ind w:left="354" w:hanging="354"/>
       </w:pPr>
       <w:r>
-        <w:t>J. Clerk Maxwell, A Treatise on Electricity and Magnetism, 3rd ed., vol. 2. Oxford: Clarendon, 1892, pp.68–73.</w:t>
+        <w:t>N. H. Motlagh, M. Bagaa and T. Taleb, "UAV-Based IoT Platform: A Crowd Surveillance Use Case," in IEEE Communications Magazine, vol. 55, no. 2, pp. 128-134, February 2017, doi: 10.1109/MCOM.2017.1600587CM.</w:t>
+      </w:r>
+    </w:p>
+    <w:p>
+      <w:pPr>
+        <w:pStyle w:val="references"/>
+      </w:pPr>
+      <w:r>
+        <w:t xml:space="preserve">A. Rajalakshmi and H. Shahnasser, "Internet of Things using Node-Red and alexa," 2017 17th International Symposium on Communications and Information Technologies (ISCIT), Cairns, QLD, Australia, 2017, pp. 1-4, doi: 10.1109/ISCIT.2017.8261194. </w:t>
       </w:r>
     </w:p>
     <w:p>
@@ -1752,7 +3286,15 @@
         <w:ind w:left="354" w:hanging="354"/>
       </w:pPr>
       <w:r>
-        <w:t>I. S. Jacobs and C. P. Bean, “Fine particles, thin films and exchange anisotropy,” in Magnetism, vol. III, G. T. Rado and H. Suhl, Eds. New York: Academic, 1963, pp. 271–350.</w:t>
+        <w:t>P. S. B. Macheso, T. D. Manda, A. G. Meela, J. S. Mlatho, G. T. Taulo and B. M'mame, "Environmental Parameter Monitoring System Based on NodeMCU ESP8266, MQTT and Node-RED," 2022 International Conference on Computer Communication and Informatics (ICCCI), Coimbatore, India, 2022, pp. 1-4, doi: 10.1109/ICCCI54379.2022.9740787.</w:t>
+      </w:r>
+    </w:p>
+    <w:p>
+      <w:pPr>
+        <w:pStyle w:val="references"/>
+      </w:pPr>
+      <w:r>
+        <w:t>T. Mladenova and I. Valova, "Performance Study of MySQL and MongoDB for IoT Data Processing and Storage," 2022 International Conference Automatics and Informatics (ICAI), Varna, Bulgaria, 2022, pp. 60-63, doi: 10.1109/ICAI55857.2022.9960134.</w:t>
       </w:r>
     </w:p>
     <w:p>
@@ -1761,7 +3303,7 @@
         <w:ind w:left="354" w:hanging="354"/>
       </w:pPr>
       <w:r>
-        <w:t>K. Elissa, “Title of paper if known,” unpublished.</w:t>
+        <w:t xml:space="preserve">M. S. Abdul, S. M. Sam, N. Mohamed, N. H. Hassan, A. Azizan and Y. M. Yusof, "Peer to Peer Communication for the Internet of Things Using ESP32 Microcontroller for Indoor Environments," 2022 13th International Conference on Information and Communication Technology Convergence (ICTC), Jeju Island, Korea, Republic of, 2022, pp. 1-6, doi: 10.1109/ICTC55196.2022.9952832. </w:t>
       </w:r>
     </w:p>
     <w:p>
@@ -1770,7 +3312,23 @@
         <w:ind w:left="354" w:hanging="354"/>
       </w:pPr>
       <w:r>
-        <w:t>R. Nicole, “Title of paper with only first word capitalized,” J. Name Stand. Abbrev., in press.</w:t>
+        <w:t>C. Rattanapoka, S. Chanthakit, A. Chimchai and A. Sookkeaw, "An MQTT-based IoT Cloud Platform with Flow Design by Node-RED," 2019 Research, Invention, and Innovation Congress (RI2C), Bangkok, Thailand, 2019, pp. 1-6, doi: 10.1109/RI2C48728.2019.8999942.</w:t>
+      </w:r>
+    </w:p>
+    <w:p>
+      <w:pPr>
+        <w:pStyle w:val="references"/>
+      </w:pPr>
+      <w:r>
+        <w:t>A. Rachid and A. Djedjig, "IoT and MQTT based web monitoring of a solar living laboratory," 2022 2nd International Conference on Digital Futures and Transformative Technologies (ICoDT2), Rawalpindi, Pakistan, 2022, pp. 1-6, doi: 10.1109/ICoDT255437.2022.9787471.</w:t>
+      </w:r>
+    </w:p>
+    <w:p>
+      <w:pPr>
+        <w:pStyle w:val="references"/>
+      </w:pPr>
+      <w:r>
+        <w:t>B. Goyal, K. K. Dixit, A. Dogra, M. Nagar, S. V. Akram and J. Kaur, "Empowering Assets and Vehicles with Cutting-Edge ESP32 Real-Time Tracking System," 2024 11th International Conference on Computing for Sustainable Global Development (INDIACom), New Delhi, India, 2024, pp. 504-509, doi: 10.23919/INDIACom61295.2024.10498283.</w:t>
       </w:r>
     </w:p>
     <w:p>
@@ -1779,22 +3337,13 @@
         <w:ind w:left="354" w:hanging="354"/>
       </w:pPr>
       <w:r>
-        <w:t>Y. Yorozu, M. Hirano, K. Oka, and Y. Tagawa, “Electron spectroscopy studies on magneto-optical media and plastic substrate interface,” IEEE Transl. J. Magn. Japan, vol. 2, pp. 740–741, August 1987 [Digests 9th Annual Conf. Magnetics Japan, p. 301, 1982].</w:t>
-      </w:r>
-    </w:p>
-    <w:p>
-      <w:pPr>
-        <w:pStyle w:val="references"/>
-        <w:ind w:left="354" w:hanging="354"/>
-      </w:pPr>
-      <w:r>
-        <w:t>M. Young, The Technical Writer</w:t>
-      </w:r>
-      <w:r>
-        <w:t>’</w:t>
-      </w:r>
-      <w:r>
-        <w:t>s Handbook. Mill Valley, CA: University Science, 1989.</w:t>
+        <w:t>N. Kannan, "Neelash's IoT Assignment 2," GitHub repository, 2024. [Online]. Available: https://github.com/neelashkannan/Neelash-s-IoT-Assignment-2. [Accessed: Nov. 9, 2024</w:t>
+      </w:r>
+      <w:r>
+        <w:t>]</w:t>
+      </w:r>
+      <w:r>
+        <w:t>.</w:t>
       </w:r>
     </w:p>
     <w:p>
@@ -1814,198 +3363,84 @@
           <w:ilvl w:val="0"/>
           <w:numId w:val="0"/>
         </w:numPr>
-        <w:spacing w:line="240" w:lineRule="auto"/>
         <w:ind w:left="360" w:hanging="360"/>
-        <w:jc w:val="center"/>
-        <w:rPr>
-          <w:rFonts w:eastAsia="SimSun"/>
-          <w:b/>
-          <w:noProof w:val="0"/>
-          <w:color w:val="FF0000"/>
-          <w:spacing w:val="-1"/>
-          <w:sz w:val="20"/>
-          <w:szCs w:val="20"/>
-          <w:lang w:val="x-none" w:eastAsia="x-none"/>
-        </w:rPr>
-        <w:sectPr>
-          <w:type w:val="continuous"/>
-          <w:pgSz w:w="11906" w:h="16838" w:code="9"/>
-          <w:pgMar w:top="1080" w:right="907" w:bottom="1440" w:left="907" w:header="720" w:footer="720" w:gutter="0"/>
-          <w:cols w:num="2" w:space="360"/>
-          <w:docGrid w:linePitch="360"/>
-        </w:sectPr>
-      </w:pPr>
-      <w:r>
-        <w:rPr>
-          <w:rFonts w:eastAsia="SimSun"/>
-          <w:b/>
-          <w:noProof w:val="0"/>
-          <w:color w:val="FF0000"/>
-          <w:spacing w:val="-1"/>
-          <w:sz w:val="20"/>
-          <w:szCs w:val="20"/>
-          <w:lang w:val="x-none" w:eastAsia="x-none"/>
-        </w:rPr>
-        <w:t xml:space="preserve">IEEE conference templates contain guidance text for composing and formatting conference papers. Please ensure that all template text is removed from your conference paper prior to submission to the conference. Failure to remove template text from your paper </w:t>
-      </w:r>
-      <w:r>
-        <w:rPr>
-          <w:rFonts w:eastAsia="SimSun"/>
-          <w:b/>
-          <w:noProof w:val="0"/>
-          <w:color w:val="FF0000"/>
-          <w:spacing w:val="-1"/>
-          <w:sz w:val="20"/>
-          <w:szCs w:val="20"/>
-          <w:lang w:eastAsia="x-none"/>
-        </w:rPr>
-        <w:t>may</w:t>
-      </w:r>
-      <w:r>
-        <w:rPr>
-          <w:rFonts w:eastAsia="SimSun"/>
-          <w:b/>
-          <w:noProof w:val="0"/>
-          <w:color w:val="FF0000"/>
-          <w:spacing w:val="-1"/>
-          <w:sz w:val="20"/>
-          <w:szCs w:val="20"/>
-          <w:lang w:val="x-none" w:eastAsia="x-none"/>
-        </w:rPr>
-        <w:t xml:space="preserve"> result in your paper not being published.</w:t>
-      </w:r>
-    </w:p>
-    <w:p>
-      <w:r>
-        <w:rPr>
-          <w:noProof/>
-        </w:rPr>
-        <mc:AlternateContent>
-          <mc:Choice Requires="wps">
-            <w:drawing>
-              <wp:anchor distT="0" distB="0" distL="114300" distR="114300" simplePos="0" relativeHeight="251657728" behindDoc="1" locked="0" layoutInCell="1" allowOverlap="1" wp14:anchorId="515300ED" wp14:editId="7857582A">
-                <wp:simplePos x="0" y="0"/>
-                <wp:positionH relativeFrom="margin">
-                  <wp:align>left</wp:align>
-                </wp:positionH>
-                <wp:positionV relativeFrom="paragraph">
-                  <wp:posOffset>251460</wp:posOffset>
-                </wp:positionV>
-                <wp:extent cx="3200400" cy="1143000"/>
-                <wp:effectExtent l="10795" t="5080" r="8255" b="13970"/>
-                <wp:wrapTight wrapText="bothSides">
-                  <wp:wrapPolygon edited="0">
-                    <wp:start x="-64" y="0"/>
-                    <wp:lineTo x="-64" y="21600"/>
-                    <wp:lineTo x="21664" y="21600"/>
-                    <wp:lineTo x="21664" y="0"/>
-                    <wp:lineTo x="-64" y="0"/>
-                  </wp:wrapPolygon>
-                </wp:wrapTight>
-                <wp:docPr id="1" name="Text Box 8"/>
-                <wp:cNvGraphicFramePr>
-                  <a:graphicFrameLocks xmlns:a="http://schemas.openxmlformats.org/drawingml/2006/main"/>
-                </wp:cNvGraphicFramePr>
-                <a:graphic xmlns:a="http://schemas.openxmlformats.org/drawingml/2006/main">
-                  <a:graphicData uri="http://schemas.microsoft.com/office/word/2010/wordprocessingShape">
-                    <wps:wsp>
-                      <wps:cNvSpPr txBox="1">
-                        <a:spLocks noChangeArrowheads="1"/>
-                      </wps:cNvSpPr>
-                      <wps:spPr bwMode="auto">
-                        <a:xfrm>
-                          <a:off x="0" y="0"/>
-                          <a:ext cx="3200400" cy="1143000"/>
-                        </a:xfrm>
-                        <a:prstGeom prst="rect">
-                          <a:avLst/>
-                        </a:prstGeom>
-                        <a:solidFill>
-                          <a:srgbClr val="FFFFFF"/>
-                        </a:solidFill>
-                        <a:ln w="9525">
-                          <a:solidFill>
-                            <a:srgbClr val="000000"/>
-                          </a:solidFill>
-                          <a:miter lim="800000"/>
-                          <a:headEnd/>
-                          <a:tailEnd/>
-                        </a:ln>
-                      </wps:spPr>
-                      <wps:txbx>
-                        <w:txbxContent>
-                          <w:p>
-                            <w:pPr>
-                              <w:pStyle w:val="BodyText"/>
-                            </w:pPr>
-                            <w:r>
-                              <w:t>We suggest that you use a text box to insert a graphic (which is ideally a 300 dpi TIFF or EPS file, with all fonts embedded) because, in an MSW document, this method is somewhat more stable than directly inserting a picture.</w:t>
-                            </w:r>
-                          </w:p>
-                          <w:p>
-                            <w:pPr>
-                              <w:pStyle w:val="BodyText"/>
-                            </w:pPr>
-                            <w:r>
-                              <w:t>To have non-visible rules on your frame, use the MSWord “Format” pull-down menu, select Text Box &gt; Colors and Lines to choose No Fill and No Line.</w:t>
-                            </w:r>
-                          </w:p>
-                        </w:txbxContent>
-                      </wps:txbx>
-                      <wps:bodyPr rot="0" vert="horz" wrap="square" lIns="91440" tIns="45720" rIns="91440" bIns="45720" anchor="t" anchorCtr="0" upright="1">
-                        <a:noAutofit/>
-                      </wps:bodyPr>
-                    </wps:wsp>
-                  </a:graphicData>
-                </a:graphic>
-                <wp14:sizeRelH relativeFrom="page">
-                  <wp14:pctWidth>0</wp14:pctWidth>
-                </wp14:sizeRelH>
-                <wp14:sizeRelV relativeFrom="page">
-                  <wp14:pctHeight>0</wp14:pctHeight>
-                </wp14:sizeRelV>
-              </wp:anchor>
-            </w:drawing>
-          </mc:Choice>
-          <mc:Fallback>
-            <w:pict>
-              <v:shapetype w14:anchorId="515300ED" id="_x0000_t202" coordsize="21600,21600" o:spt="202" path="m,l,21600r21600,l21600,xe">
-                <v:stroke joinstyle="miter"/>
-                <v:path gradientshapeok="t" o:connecttype="rect"/>
-              </v:shapetype>
-              <v:shape id="Text Box 8" o:spid="_x0000_s1026" type="#_x0000_t202" style="position:absolute;left:0;text-align:left;margin-left:0;margin-top:19.8pt;width:252pt;height:90pt;z-index:-251658752;visibility:visible;mso-wrap-style:square;mso-width-percent:0;mso-height-percent:0;mso-wrap-distance-left:9pt;mso-wrap-distance-top:0;mso-wrap-distance-right:9pt;mso-wrap-distance-bottom:0;mso-position-horizontal:left;mso-position-horizontal-relative:margin;mso-position-vertical:absolute;mso-position-vertical-relative:text;mso-width-percent:0;mso-height-percent:0;mso-width-relative:page;mso-height-relative:page;v-text-anchor:top" o:gfxdata="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">
-                <v:textbox>
-                  <w:txbxContent>
-                    <w:p>
-                      <w:pPr>
-                        <w:pStyle w:val="BodyText"/>
-                      </w:pPr>
-                      <w:r>
-                        <w:t>We suggest that you use a text box to insert a graphic (which is ideally a 300 dpi TIFF or EPS file, with all fonts embedded) because, in an MSW document, this method is somewhat more stable than directly inserting a picture.</w:t>
-                      </w:r>
-                    </w:p>
-                    <w:p>
-                      <w:pPr>
-                        <w:pStyle w:val="BodyText"/>
-                      </w:pPr>
-                      <w:r>
-                        <w:t>To have non-visible rules on your frame, use the MSWord “Format” pull-down menu, select Text Box &gt; Colors and Lines to choose No Fill and No Line.</w:t>
-                      </w:r>
-                    </w:p>
-                  </w:txbxContent>
-                </v:textbox>
-                <w10:wrap type="tight" anchorx="margin"/>
-              </v:shape>
-            </w:pict>
-          </mc:Fallback>
-        </mc:AlternateContent>
-      </w:r>
+      </w:pPr>
+    </w:p>
+    <w:p>
+      <w:pPr>
+        <w:pStyle w:val="references"/>
+        <w:numPr>
+          <w:ilvl w:val="0"/>
+          <w:numId w:val="0"/>
+        </w:numPr>
+        <w:ind w:left="360" w:hanging="360"/>
+      </w:pPr>
+    </w:p>
+    <w:p>
+      <w:pPr>
+        <w:pStyle w:val="references"/>
+        <w:numPr>
+          <w:ilvl w:val="0"/>
+          <w:numId w:val="0"/>
+        </w:numPr>
+        <w:ind w:left="360" w:hanging="360"/>
+      </w:pPr>
+    </w:p>
+    <w:p>
+      <w:pPr>
+        <w:pStyle w:val="references"/>
+        <w:numPr>
+          <w:ilvl w:val="0"/>
+          <w:numId w:val="0"/>
+        </w:numPr>
+        <w:ind w:left="360" w:hanging="360"/>
+      </w:pPr>
+    </w:p>
+    <w:p>
+      <w:pPr>
+        <w:pStyle w:val="references"/>
+        <w:numPr>
+          <w:ilvl w:val="0"/>
+          <w:numId w:val="0"/>
+        </w:numPr>
+        <w:ind w:left="360" w:hanging="360"/>
+      </w:pPr>
+    </w:p>
+    <w:p>
+      <w:pPr>
+        <w:pStyle w:val="references"/>
+        <w:numPr>
+          <w:ilvl w:val="0"/>
+          <w:numId w:val="0"/>
+        </w:numPr>
+        <w:ind w:left="360" w:hanging="360"/>
+      </w:pPr>
+    </w:p>
+    <w:p>
+      <w:pPr>
+        <w:pStyle w:val="references"/>
+        <w:numPr>
+          <w:ilvl w:val="0"/>
+          <w:numId w:val="0"/>
+        </w:numPr>
+        <w:ind w:left="360" w:hanging="360"/>
+      </w:pPr>
+    </w:p>
+    <w:p>
+      <w:pPr>
+        <w:pStyle w:val="references"/>
+        <w:numPr>
+          <w:ilvl w:val="0"/>
+          <w:numId w:val="0"/>
+        </w:numPr>
+        <w:ind w:left="360" w:hanging="360"/>
+      </w:pPr>
     </w:p>
     <w:sectPr>
       <w:type w:val="continuous"/>
       <w:pgSz w:w="11906" w:h="16838" w:code="9"/>
-      <w:pgMar w:top="1080" w:right="893" w:bottom="1440" w:left="893" w:header="720" w:footer="720" w:gutter="0"/>
-      <w:cols w:space="720"/>
+      <w:pgMar w:top="1080" w:right="907" w:bottom="1440" w:left="907" w:header="720" w:footer="720" w:gutter="0"/>
+      <w:cols w:num="2" w:space="360"/>
       <w:docGrid w:linePitch="360"/>
     </w:sectPr>
   </w:body>
@@ -4339,6 +5774,25 @@
     <w:link w:val="Footer"/>
     <w:rsid w:val="001A3B3D"/>
   </w:style>
+  <w:style w:type="character" w:styleId="PlaceholderText">
+    <w:name w:val="Placeholder Text"/>
+    <w:basedOn w:val="DefaultParagraphFont"/>
+    <w:uiPriority w:val="99"/>
+    <w:semiHidden/>
+    <w:rsid w:val="00C01764"/>
+    <w:rPr>
+      <w:color w:val="666666"/>
+    </w:rPr>
+  </w:style>
+  <w:style w:type="paragraph" w:styleId="NormalWeb">
+    <w:name w:val="Normal (Web)"/>
+    <w:basedOn w:val="Normal"/>
+    <w:rsid w:val="005903F0"/>
+    <w:rPr>
+      <w:sz w:val="24"/>
+      <w:szCs w:val="24"/>
+    </w:rPr>
+  </w:style>
 </w:styles>
 </file>
 
@@ -4603,6 +6057,26 @@
 </a:theme>
 </file>
 
+<file path=word/webextensions/taskpanes.xml><?xml version="1.0" encoding="utf-8"?>
+<wetp:taskpanes xmlns:wetp="http://schemas.microsoft.com/office/webextensions/taskpanes/2010/11">
+  <wetp:taskpane dockstate="right" visibility="0" width="438" row="0">
+    <wetp:webextensionref xmlns:r="http://schemas.openxmlformats.org/officeDocument/2006/relationships" r:id="rId1"/>
+  </wetp:taskpane>
+</wetp:taskpanes>
+</file>
+
+<file path=word/webextensions/webextension1.xml><?xml version="1.0" encoding="utf-8"?>
+<we:webextension xmlns:we="http://schemas.microsoft.com/office/webextensions/webextension/2010/11" id="{18502E05-37A8-4ED5-83BD-E892672E514A}">
+  <we:reference id="wa200005107" version="1.1.0.0" store="en-US" storeType="OMEX"/>
+  <we:alternateReferences>
+    <we:reference id="WA200005107" version="1.1.0.0" store="WA200005107" storeType="OMEX"/>
+  </we:alternateReferences>
+  <we:properties/>
+  <we:bindings/>
+  <we:snapshot xmlns:r="http://schemas.openxmlformats.org/officeDocument/2006/relationships"/>
+</we:webextension>
+</file>
+
 <file path=customXml/item1.xml><?xml version="1.0" encoding="utf-8"?>
 <b:Sources xmlns:b="http://schemas.openxmlformats.org/officeDocument/2006/bibliography" xmlns="http://schemas.openxmlformats.org/officeDocument/2006/bibliography" SelectedStyle="\APA.XSL" StyleName="APA"/>
 </file>

</xml_diff>

<commit_message>
Update Neelash's IoT Assignment 2.docx
</commit_message>
<xml_diff>
--- a/IoT Assignment 2/Neelash's IoT Assignment 2.docx
+++ b/IoT Assignment 2/Neelash's IoT Assignment 2.docx
@@ -207,21 +207,13 @@
         <w:t xml:space="preserve"> </w:t>
       </w:r>
       <w:r>
-        <w:t xml:space="preserve">Internet of Things (IoT), ESP8266 microcontroller, MQTT protocol, Node-RED, MongoDB, cloud connectivity, data visualization, remote </w:t>
-      </w:r>
-      <w:proofErr w:type="gramStart"/>
-      <w:r>
-        <w:t xml:space="preserve">control, </w:t>
+        <w:t xml:space="preserve">Internet of Things (IoT), ESP8266 microcontroller, MQTT protocol, Node-RED, MongoDB, cloud connectivity, data visualization, remote control, </w:t>
       </w:r>
       <w:r>
         <w:t xml:space="preserve"> </w:t>
       </w:r>
       <w:r>
-        <w:t>SSL</w:t>
-      </w:r>
-      <w:proofErr w:type="gramEnd"/>
-      <w:r>
-        <w:t xml:space="preserve">/TLS security, data analytics, IoT dashboard, sensor data, low-code development, </w:t>
+        <w:t xml:space="preserve">SSL/TLS security, data analytics, IoT dashboard, sensor data, low-code development, </w:t>
       </w:r>
       <w:r>
         <w:t xml:space="preserve"> </w:t>
@@ -578,15 +570,7 @@
         <w:jc w:val="both"/>
       </w:pPr>
       <w:r>
-        <w:t xml:space="preserve">The MQTT cloud broker is responsible for data transfer between the microcontroller and Node-Red dashboard. Here I tried with hive and few other public servers due to firewall issue I’m not able to connect to these. So, I use mosquito MQTT which can </w:t>
-      </w:r>
-      <w:proofErr w:type="gramStart"/>
-      <w:r>
-        <w:t>installed</w:t>
-      </w:r>
-      <w:proofErr w:type="gramEnd"/>
-      <w:r>
-        <w:t xml:space="preserve"> locally and first I tested it with publishing and subscribing it from two individual command prompts. Then I used the command “ipconfig” in my </w:t>
+        <w:t xml:space="preserve">The MQTT cloud broker is responsible for data transfer between the microcontroller and Node-Red dashboard. Here I tried with hive and few other public servers due to firewall issue I’m not able to connect to these. So, I use mosquito MQTT which can installed locally and first I tested it with publishing and subscribing it from two individual command prompts. Then I used the command “ipconfig” in my </w:t>
       </w:r>
       <w:proofErr w:type="spellStart"/>
       <w:r>
@@ -620,15 +604,7 @@
         <w:t>[1]</w:t>
       </w:r>
       <w:r>
-        <w:t xml:space="preserve">. To Install </w:t>
-      </w:r>
-      <w:proofErr w:type="gramStart"/>
-      <w:r>
-        <w:t>this</w:t>
-      </w:r>
-      <w:proofErr w:type="gramEnd"/>
-      <w:r>
-        <w:t xml:space="preserve"> I used “</w:t>
+        <w:t>. To Install this I used “</w:t>
       </w:r>
       <w:proofErr w:type="spellStart"/>
       <w:r>
@@ -636,15 +612,7 @@
       </w:r>
       <w:proofErr w:type="spellEnd"/>
       <w:r>
-        <w:t xml:space="preserve"> install -g node-red”. Once it’s installed use the command “node-red’ to run it and the http address would be seen in the command prompt once it starts. The dashboard for this is not found in default so it </w:t>
-      </w:r>
-      <w:proofErr w:type="gramStart"/>
-      <w:r>
-        <w:t>need</w:t>
-      </w:r>
-      <w:proofErr w:type="gramEnd"/>
-      <w:r>
-        <w:t xml:space="preserve"> to be installed using the manage </w:t>
+        <w:t xml:space="preserve"> install -g node-red”. Once it’s installed use the command “node-red’ to run it and the http address would be seen in the command prompt once it starts. The dashboard for this is not found in default so it need to be installed using the manage </w:t>
       </w:r>
       <w:proofErr w:type="spellStart"/>
       <w:r>
@@ -1405,18 +1373,10 @@
         <w:t xml:space="preserve">mentation for this project is done with the help of </w:t>
       </w:r>
       <w:r>
-        <w:t>“Platform IO</w:t>
-      </w:r>
-      <w:proofErr w:type="gramStart"/>
-      <w:r>
-        <w:t xml:space="preserve">” </w:t>
-      </w:r>
-      <w:r>
-        <w:t>,</w:t>
-      </w:r>
-      <w:proofErr w:type="gramEnd"/>
-      <w:r>
-        <w:t xml:space="preserve"> an IDE extension f</w:t>
+        <w:t xml:space="preserve">“Platform IO” </w:t>
+      </w:r>
+      <w:r>
+        <w:t>, an IDE extension f</w:t>
       </w:r>
       <w:r>
         <w:t xml:space="preserve">or VS </w:t>
@@ -1500,15 +1460,7 @@
       </w:r>
       <w:proofErr w:type="spellEnd"/>
       <w:r>
-        <w:t xml:space="preserve">. Creating a </w:t>
-      </w:r>
-      <w:proofErr w:type="gramStart"/>
-      <w:r>
-        <w:t>new projects</w:t>
-      </w:r>
-      <w:proofErr w:type="gramEnd"/>
-      <w:r>
-        <w:t xml:space="preserve"> pops up a </w:t>
+        <w:t xml:space="preserve">. Creating a new projects pops up a </w:t>
       </w:r>
       <w:r>
         <w:t>window showing options to select the board</w:t>
@@ -1745,9 +1697,30 @@
     <w:p>
       <w:pPr>
         <w:ind w:left="288" w:firstLine="432"/>
-      </w:pPr>
-      <w:r>
+        <w:rPr>
+          <w:i/>
+          <w:iCs/>
+          <w:sz w:val="18"/>
+          <w:szCs w:val="18"/>
+        </w:rPr>
+      </w:pPr>
+      <w:r>
+        <w:rPr>
+          <w:i/>
+          <w:iCs/>
+          <w:sz w:val="18"/>
+          <w:szCs w:val="18"/>
+        </w:rPr>
         <w:t>Fig.4.1</w:t>
+      </w:r>
+      <w:r>
+        <w:rPr>
+          <w:i/>
+          <w:iCs/>
+          <w:sz w:val="18"/>
+          <w:szCs w:val="18"/>
+        </w:rPr>
+        <w:t>Wifi and MQTT Server connection to ESP32 [10]</w:t>
       </w:r>
     </w:p>
     <w:p>
@@ -1788,15 +1761,7 @@
         <w:t xml:space="preserve">. The data is sent to MQTT broker </w:t>
       </w:r>
       <w:r>
-        <w:t>with the help of “</w:t>
-      </w:r>
-      <w:proofErr w:type="gramStart"/>
-      <w:r>
-        <w:t>publish(</w:t>
-      </w:r>
-      <w:proofErr w:type="gramEnd"/>
-      <w:r>
-        <w:t xml:space="preserve">)” function. The code </w:t>
+        <w:t xml:space="preserve">with the help of “publish()” function. The code </w:t>
       </w:r>
       <w:r>
         <w:t>below explains the data publishing from the microcontroller to MQTT broker.</w:t>
@@ -1811,7 +1776,6 @@
     <w:p>
       <w:pPr>
         <w:ind w:left="288" w:firstLine="432"/>
-        <w:jc w:val="left"/>
       </w:pPr>
       <w:r>
         <w:drawing>
@@ -1861,15 +1825,21 @@
     <w:p>
       <w:pPr>
         <w:ind w:left="288" w:firstLine="432"/>
-        <w:jc w:val="both"/>
-      </w:pPr>
-    </w:p>
-    <w:p>
-      <w:pPr>
-        <w:pStyle w:val="Heading2"/>
-      </w:pPr>
-      <w:r>
-        <w:t>RGB LED Control:</w:t>
+        <w:rPr>
+          <w:i/>
+          <w:iCs/>
+          <w:sz w:val="18"/>
+          <w:szCs w:val="18"/>
+        </w:rPr>
+      </w:pPr>
+      <w:r>
+        <w:rPr>
+          <w:i/>
+          <w:iCs/>
+          <w:sz w:val="18"/>
+          <w:szCs w:val="18"/>
+        </w:rPr>
+        <w:t>Fig.4.2 Data collection from dht11 [10]</w:t>
       </w:r>
     </w:p>
     <w:p>
@@ -1877,6 +1847,20 @@
         <w:ind w:left="288" w:firstLine="432"/>
         <w:jc w:val="both"/>
       </w:pPr>
+    </w:p>
+    <w:p>
+      <w:pPr>
+        <w:pStyle w:val="Heading2"/>
+      </w:pPr>
+      <w:r>
+        <w:t>RGB LED Control:</w:t>
+      </w:r>
+    </w:p>
+    <w:p>
+      <w:pPr>
+        <w:ind w:left="288" w:firstLine="432"/>
+        <w:jc w:val="both"/>
+      </w:pPr>
       <w:r>
         <w:t>To control RGB LED, microcontroller is subscribed to a topic “</w:t>
       </w:r>
@@ -1893,15 +1877,7 @@
         <w:t>command to change LED color.</w:t>
       </w:r>
       <w:r>
-        <w:t xml:space="preserve"> The code below </w:t>
-      </w:r>
-      <w:proofErr w:type="gramStart"/>
-      <w:r>
-        <w:t>explain</w:t>
-      </w:r>
-      <w:proofErr w:type="gramEnd"/>
-      <w:r>
-        <w:t xml:space="preserve"> how the microcontroller is subscribing to a topic and receiving the </w:t>
+        <w:t xml:space="preserve"> The code below explain how the microcontroller is subscribing to a topic and receiving the </w:t>
       </w:r>
       <w:r>
         <w:t>command to control LED.</w:t>
@@ -1958,6 +1934,26 @@
     </w:p>
     <w:p>
       <w:pPr>
+        <w:ind w:left="288" w:firstLine="432"/>
+        <w:rPr>
+          <w:i/>
+          <w:iCs/>
+          <w:sz w:val="18"/>
+          <w:szCs w:val="18"/>
+        </w:rPr>
+      </w:pPr>
+      <w:r>
+        <w:rPr>
+          <w:i/>
+          <w:iCs/>
+          <w:sz w:val="18"/>
+          <w:szCs w:val="18"/>
+        </w:rPr>
+        <w:t>Fig.4.3. RGB-LED Control [10].</w:t>
+      </w:r>
+    </w:p>
+    <w:p>
+      <w:pPr>
         <w:pStyle w:val="Heading2"/>
       </w:pPr>
       <w:r>
@@ -2042,6 +2038,26 @@
     </w:p>
     <w:p>
       <w:pPr>
+        <w:ind w:left="288" w:firstLine="432"/>
+        <w:rPr>
+          <w:i/>
+          <w:iCs/>
+          <w:sz w:val="18"/>
+          <w:szCs w:val="18"/>
+        </w:rPr>
+      </w:pPr>
+      <w:r>
+        <w:rPr>
+          <w:i/>
+          <w:iCs/>
+          <w:sz w:val="18"/>
+          <w:szCs w:val="18"/>
+        </w:rPr>
+        <w:t>Fig.4.4 Microcontroller status monitoring [10].</w:t>
+      </w:r>
+    </w:p>
+    <w:p>
+      <w:pPr>
         <w:jc w:val="both"/>
       </w:pPr>
     </w:p>
@@ -2129,8 +2145,16 @@
     <w:p>
       <w:pPr>
         <w:ind w:left="288" w:firstLine="432"/>
-        <w:jc w:val="both"/>
-      </w:pPr>
+      </w:pPr>
+      <w:r>
+        <w:rPr>
+          <w:i/>
+          <w:iCs/>
+          <w:sz w:val="18"/>
+          <w:szCs w:val="18"/>
+        </w:rPr>
+        <w:t>Fig.4.5 Error Handling [10].</w:t>
+      </w:r>
     </w:p>
     <w:p>
       <w:pPr>
@@ -2198,7 +2222,6 @@
         </w:rPr>
       </w:pPr>
       <w:proofErr w:type="spellStart"/>
-      <w:proofErr w:type="gramStart"/>
       <w:r>
         <w:rPr>
           <w:lang w:val="en-US"/>
@@ -2206,7 +2229,6 @@
         <w:t>Lets</w:t>
       </w:r>
       <w:proofErr w:type="spellEnd"/>
-      <w:proofErr w:type="gramEnd"/>
       <w:r>
         <w:rPr>
           <w:lang w:val="en-US"/>
@@ -2271,21 +2293,7 @@
         <w:rPr>
           <w:lang w:val="en-US"/>
         </w:rPr>
-        <w:t xml:space="preserve">, </w:t>
-      </w:r>
-      <w:proofErr w:type="gramStart"/>
-      <w:r>
-        <w:rPr>
-          <w:lang w:val="en-US"/>
-        </w:rPr>
-        <w:t>Similarly</w:t>
-      </w:r>
-      <w:proofErr w:type="gramEnd"/>
-      <w:r>
-        <w:rPr>
-          <w:lang w:val="en-US"/>
-        </w:rPr>
-        <w:t xml:space="preserve"> to </w:t>
+        <w:t xml:space="preserve">, Similarly to </w:t>
       </w:r>
       <w:r>
         <w:rPr>
@@ -2313,6 +2321,7 @@
           <w:noProof/>
           <w:lang w:val="en-US"/>
         </w:rPr>
+        <w:lastRenderedPageBreak/>
         <w:drawing>
           <wp:inline distT="0" distB="0" distL="0" distR="0" wp14:anchorId="1AF1BA4B" wp14:editId="4733AC07">
             <wp:extent cx="1556657" cy="741860"/>
@@ -2370,7 +2379,6 @@
           <w:szCs w:val="16"/>
           <w:lang w:val="en-US"/>
         </w:rPr>
-        <w:lastRenderedPageBreak/>
         <w:t xml:space="preserve">Fig.3.1 </w:t>
       </w:r>
       <w:r>
@@ -2692,7 +2700,6 @@
         <w:t xml:space="preserve">Node-RED flow collects temperature and humidity data from respective sensor nodes, processes the data by extracting it into the message payload using the "move </w:t>
       </w:r>
       <w:proofErr w:type="spellStart"/>
-      <w:proofErr w:type="gramStart"/>
       <w:r>
         <w:rPr>
           <w:lang w:val="en-US"/>
@@ -2700,7 +2707,6 @@
         <w:t>msg.payload</w:t>
       </w:r>
       <w:proofErr w:type="spellEnd"/>
-      <w:proofErr w:type="gramEnd"/>
       <w:r>
         <w:rPr>
           <w:lang w:val="en-US"/>
@@ -2814,10 +2820,10 @@
         <w:t>.3.3</w:t>
       </w:r>
       <w:r>
-        <w:t xml:space="preserve"> Node-RED flow is meant to fetch from a cloud MongoDB data base and display a temperature data that arrived through an ESP8266 probably employing a DHT sensor. The flow starts by reading the temperature data from the cloud MongoDB database where it resides and converts the data into format that can be plotted on the chart using a function node. The chart is then plotted on a historical chart using Chart.js button. The data can be filtered easily through an interface wherein users can choose a particular date time limit. With the selected start and end dates, and start and end </w:t>
-      </w:r>
-      <w:r>
-        <w:t>times enabled, the cloud MongoDB data base is queried to obtain the specified range of temperature between the chosen start and end dates for flexible control of historical temperature trends visualization.</w:t>
+        <w:t xml:space="preserve"> Node-RED flow is meant to fetch from a cloud MongoDB data base and display a temperature data that arrived through an ESP8266 probably employing a DHT sensor. The flow starts by reading the temperature data from </w:t>
+      </w:r>
+      <w:r>
+        <w:t>the cloud MongoDB database where it resides and converts the data into format that can be plotted on the chart using a function node. The chart is then plotted on a historical chart using Chart.js button. The data can be filtered easily through an interface wherein users can choose a particular date time limit. With the selected start and end dates, and start and end times enabled, the cloud MongoDB data base is queried to obtain the specified range of temperature between the chosen start and end dates for flexible control of historical temperature trends visualization.</w:t>
       </w:r>
     </w:p>
     <w:p>
@@ -2990,15 +2996,7 @@
       </w:r>
       <w:proofErr w:type="spellEnd"/>
       <w:r>
-        <w:t xml:space="preserve"> network and connect to it with the due credentials, publish the temperature and humidity as well as subscribe to commands for the connected RGB LED. The DHT11 sensor data was acquired and transmitted effectively in </w:t>
-      </w:r>
-      <w:proofErr w:type="gramStart"/>
-      <w:r>
-        <w:t>the every</w:t>
-      </w:r>
-      <w:proofErr w:type="gramEnd"/>
-      <w:r>
-        <w:t xml:space="preserve"> 10 sec and both temperature and humidity values were shown on the Node-RED incoming dashboard. The system allowed the control of the RGB LED wirelessly; it took color commands and brightness from the Node-RED application.</w:t>
+        <w:t xml:space="preserve"> network and connect to it with the due credentials, publish the temperature and humidity as well as subscribe to commands for the connected RGB LED. The DHT11 sensor data was acquired and transmitted effectively in the every 10 sec and both temperature and humidity values were shown on the Node-RED incoming dashboard. The system allowed the control of the RGB LED wirelessly; it took color commands and brightness from the Node-RED application.</w:t>
       </w:r>
     </w:p>
     <w:p>
@@ -3061,11 +3059,11 @@
         <w:t xml:space="preserve"> </w:t>
       </w:r>
       <w:r>
-        <w:t xml:space="preserve">This integration with MongoDB made it convenient to store and update depending on the various sensors used. Temperature and humidity data logged by the ESP32 were stored into specific MongoDB collections and could be reconstructed for analysis purposes. By employing Node-RED flow, the required historical data was fetched </w:t>
+        <w:t xml:space="preserve">This </w:t>
       </w:r>
       <w:r>
         <w:lastRenderedPageBreak/>
-        <w:t>from the Database and data was visualized on Node-RED Dashboard. The temperature data acquisition could be done historically and could be filtered by time intervals and visualized enabling the user to look at the trends in the temperature at specified intervals of time. This data analytics functionality demonstrates how IoT systems can create adaptive and smart environments using the past sensor data.</w:t>
+        <w:t>integration with MongoDB made it convenient to store and update depending on the various sensors used. Temperature and humidity data logged by the ESP32 were stored into specific MongoDB collections and could be reconstructed for analysis purposes. By employing Node-RED flow, the required historical data was fetched from the Database and data was visualized on Node-RED Dashboard. The temperature data acquisition could be done historically and could be filtered by time intervals and visualized enabling the user to look at the trends in the temperature at specified intervals of time. This data analytics functionality demonstrates how IoT systems can create adaptive and smart environments using the past sensor data.</w:t>
       </w:r>
     </w:p>
     <w:p>
@@ -3149,95 +3147,87 @@
         <w:rPr>
           <w:lang w:val="en-IN"/>
         </w:rPr>
-        <w:t xml:space="preserve">In this project, we have realized and implemented an IoT cloud system that can be </w:t>
-      </w:r>
-      <w:proofErr w:type="gramStart"/>
+        <w:t>In this project, we have realized and implemented an IoT cloud system that can be connected ,</w:t>
+      </w:r>
       <w:r>
         <w:rPr>
           <w:lang w:val="en-IN"/>
         </w:rPr>
-        <w:t>connected ,</w:t>
-      </w:r>
-      <w:proofErr w:type="gramEnd"/>
+        <w:t xml:space="preserve"> </w:t>
+      </w:r>
       <w:r>
         <w:rPr>
           <w:lang w:val="en-IN"/>
         </w:rPr>
+        <w:t xml:space="preserve">controlled and monitored through the ESP32 </w:t>
+      </w:r>
+      <w:proofErr w:type="spellStart"/>
+      <w:r>
+        <w:rPr>
+          <w:lang w:val="en-IN"/>
+        </w:rPr>
+        <w:t>DoIT</w:t>
+      </w:r>
+      <w:proofErr w:type="spellEnd"/>
+      <w:r>
+        <w:rPr>
+          <w:lang w:val="en-IN"/>
+        </w:rPr>
+        <w:t xml:space="preserve"> microcontroller, MQTT protocol, Node-RED, and MongoDB as the data store and </w:t>
+      </w:r>
+      <w:r>
+        <w:rPr>
+          <w:lang w:val="en-IN"/>
+        </w:rPr>
+        <w:t>analyser</w:t>
+      </w:r>
+      <w:r>
+        <w:rPr>
+          <w:lang w:val="en-IN"/>
+        </w:rPr>
+        <w:t>. The system also shows how individual hardware components can be connected to the cloud and modified in real time with real time illustrated in the form of a graph and can be controlled remotely through an intuitive graphical user interface. By using MQTT, we remained generous and unobtrusive in terms of utilizing the bandwidth because it allowed us to switch data on temperature and humidity from the ESP32 microcontroller to the cloud platform.</w:t>
+      </w:r>
+      <w:r>
+        <w:rPr>
+          <w:lang w:val="en-IN"/>
+        </w:rPr>
         <w:t xml:space="preserve"> </w:t>
       </w:r>
       <w:r>
         <w:rPr>
           <w:lang w:val="en-IN"/>
         </w:rPr>
-        <w:t xml:space="preserve">controlled and monitored through the ESP32 </w:t>
-      </w:r>
-      <w:proofErr w:type="spellStart"/>
+        <w:t xml:space="preserve">This engagement was made possible through the Node-RED application where there was a convenient way of developing an interactive dashboard to help three users to monitor the data sensed and control the system from a remote place. Moreover, storing the data in the MongoDB database also helped in further </w:t>
+      </w:r>
       <w:r>
         <w:rPr>
           <w:lang w:val="en-IN"/>
         </w:rPr>
-        <w:t>DoIT</w:t>
-      </w:r>
-      <w:proofErr w:type="spellEnd"/>
+        <w:t>analysing</w:t>
+      </w:r>
       <w:r>
         <w:rPr>
           <w:lang w:val="en-IN"/>
         </w:rPr>
-        <w:t xml:space="preserve"> microcontroller, MQTT protocol, Node-RED, and MongoDB as the data store and </w:t>
+        <w:t xml:space="preserve"> it to determine the conditions outside. The unawareness of the </w:t>
       </w:r>
       <w:r>
         <w:rPr>
           <w:lang w:val="en-IN"/>
         </w:rPr>
-        <w:t>analyser</w:t>
+        <w:t>hardware and software components, the freedom of the MQTT protocol and the low-code characteristics of Node-RED allow for the building small to large IoT applications with ease.</w:t>
       </w:r>
       <w:r>
         <w:rPr>
           <w:lang w:val="en-IN"/>
         </w:rPr>
-        <w:t>. The system also shows how individual hardware components can be connected to the cloud and modified in real time with real time illustrated in the form of a graph and can be controlled remotely through an intuitive graphical user interface. By using MQTT, we remained generous and unobtrusive in terms of utilizing the bandwidth because it allowed us to switch data on temperature and humidity from the ESP32 microcontroller to the cloud platform.</w:t>
+        <w:t xml:space="preserve"> </w:t>
       </w:r>
       <w:r>
         <w:rPr>
           <w:lang w:val="en-IN"/>
         </w:rPr>
-        <w:t xml:space="preserve"> </w:t>
-      </w:r>
-      <w:r>
-        <w:rPr>
-          <w:lang w:val="en-IN"/>
-        </w:rPr>
-        <w:t xml:space="preserve">This engagement was made possible through the Node-RED application where there was a convenient way of developing an interactive dashboard to help three users to monitor the data sensed and control the system from a remote place. Moreover, storing the data in the MongoDB database also helped in further </w:t>
-      </w:r>
-      <w:r>
-        <w:rPr>
-          <w:lang w:val="en-IN"/>
-        </w:rPr>
-        <w:t>analysing</w:t>
-      </w:r>
-      <w:r>
-        <w:rPr>
-          <w:lang w:val="en-IN"/>
-        </w:rPr>
-        <w:t xml:space="preserve"> it to determine the conditions outside. The unawareness of the hardware and software components, the freedom of the MQTT protocol and the low-code characteristics of Node-RED allow for the building small to large IoT applications with ease.</w:t>
-      </w:r>
-      <w:r>
-        <w:rPr>
-          <w:lang w:val="en-IN"/>
-        </w:rPr>
-        <w:t xml:space="preserve"> </w:t>
-      </w:r>
-      <w:r>
-        <w:rPr>
-          <w:lang w:val="en-IN"/>
-        </w:rPr>
-        <w:t xml:space="preserve">This project also demonstrates the significance of using cloud connectivity and data analytics to bring raw sensor information into useful outcomes while underlining the use of </w:t>
-      </w:r>
-      <w:r>
-        <w:rPr>
-          <w:lang w:val="en-IN"/>
-        </w:rPr>
-        <w:t>IoT systems in making intelligent environment adaptive system. These technologies can provide a means to opening up new areas of using such systems at homes, in the areas of health care, horticulture, factory floors, etc. This system shows a sound initial design of IoT smart devices and its integration with cloud environment and hence we believe it provides a platform for future development and expansion of the concept.</w:t>
+        <w:t>This project also demonstrates the significance of using cloud connectivity and data analytics to bring raw sensor information into useful outcomes while underlining the use of IoT systems in making intelligent environment adaptive system. These technologies can provide a means to opening up new areas of using such systems at homes, in the areas of health care, horticulture, factory floors, etc. This system shows a sound initial design of IoT smart devices and its integration with cloud environment and hence we believe it provides a platform for future development and expansion of the concept.</w:t>
       </w:r>
       <w:r>
         <w:rPr>
@@ -3345,16 +3335,6 @@
       <w:r>
         <w:t>.</w:t>
       </w:r>
-    </w:p>
-    <w:p>
-      <w:pPr>
-        <w:pStyle w:val="references"/>
-        <w:numPr>
-          <w:ilvl w:val="0"/>
-          <w:numId w:val="0"/>
-        </w:numPr>
-        <w:ind w:left="360" w:hanging="360"/>
-      </w:pPr>
     </w:p>
     <w:p>
       <w:pPr>

</xml_diff>